<commit_message>
Added architecture diagrams to proposal
</commit_message>
<xml_diff>
--- a/Thesis Documents/Project Proposal/ENGG4801 Thesis Proposal.docx
+++ b/Thesis Documents/Project Proposal/ENGG4801 Thesis Proposal.docx
@@ -5357,8 +5357,8 @@
           <w:lang w:val="en-US"/>
         </w:rPr>
       </w:pPr>
-      <w:bookmarkStart w:id="2" w:name="_Hlk97119827"/>
-      <w:bookmarkStart w:id="3" w:name="_Toc97122812"/>
+      <w:bookmarkStart w:id="2" w:name="_Toc97122812"/>
+      <w:bookmarkStart w:id="3" w:name="_Hlk97119827"/>
       <w:r>
         <w:rPr>
           <w:sz w:val="36"/>
@@ -5369,7 +5369,7 @@
         <w:t>Introduction</w:t>
       </w:r>
       <w:bookmarkEnd w:id="1"/>
-      <w:bookmarkEnd w:id="3"/>
+      <w:bookmarkEnd w:id="2"/>
     </w:p>
     <w:p>
       <w:pPr>
@@ -6923,27 +6923,7 @@
           <w:szCs w:val="24"/>
           <w:lang w:val="en-US"/>
         </w:rPr>
-        <w:t xml:space="preserve"> is a mathematical expression without formal justification. To prove such assertions certain methods of how to do so must be known. The axioms of Hoare logic are specified in by sc</w:t>
-      </w:r>
-      <w:proofErr w:type="spellStart"/>
-      <w:r>
-        <w:rPr>
-          <w:rFonts w:eastAsiaTheme="minorEastAsia"/>
-          <w:sz w:val="24"/>
-          <w:szCs w:val="24"/>
-          <w:lang w:val="en-US"/>
-        </w:rPr>
-        <w:t>hemas</w:t>
-      </w:r>
-      <w:proofErr w:type="spellEnd"/>
-      <w:r>
-        <w:rPr>
-          <w:rFonts w:eastAsiaTheme="minorEastAsia"/>
-          <w:sz w:val="24"/>
-          <w:szCs w:val="24"/>
-          <w:lang w:val="en-US"/>
-        </w:rPr>
-        <w:t xml:space="preserve"> detailed below and</w:t>
+        <w:t xml:space="preserve"> is a mathematical expression without formal justification. To prove such assertions certain methods of how to do so must be known. The axioms of Hoare logic are specified in by schemas detailed below and</w:t>
       </w:r>
       <w:r>
         <w:rPr>
@@ -17199,25 +17179,7 @@
           <w:szCs w:val="24"/>
           <w:lang w:val="en-US"/>
         </w:rPr>
-        <w:t>. The correct a</w:t>
-      </w:r>
-      <w:proofErr w:type="spellStart"/>
-      <w:r>
-        <w:rPr>
-          <w:sz w:val="24"/>
-          <w:szCs w:val="24"/>
-          <w:lang w:val="en-US"/>
-        </w:rPr>
-        <w:t>nnotations</w:t>
-      </w:r>
-      <w:proofErr w:type="spellEnd"/>
-      <w:r>
-        <w:rPr>
-          <w:sz w:val="24"/>
-          <w:szCs w:val="24"/>
-          <w:lang w:val="en-US"/>
-        </w:rPr>
-        <w:t xml:space="preserve"> and a multitude of examples are shown in </w:t>
+        <w:t xml:space="preserve">. The correct annotations and a multitude of examples are shown in </w:t>
       </w:r>
       <w:r>
         <w:rPr>
@@ -17846,27 +17808,7 @@
           <w:szCs w:val="24"/>
           <w:lang w:val="en-US"/>
         </w:rPr>
-        <w:t xml:space="preserve"> holds for non-assignments and if the result holds for constituent statem</w:t>
-      </w:r>
-      <w:proofErr w:type="spellStart"/>
-      <w:r>
-        <w:rPr>
-          <w:rFonts w:eastAsiaTheme="minorEastAsia"/>
-          <w:sz w:val="24"/>
-          <w:szCs w:val="24"/>
-          <w:lang w:val="en-US"/>
-        </w:rPr>
-        <w:t>ents</w:t>
-      </w:r>
-      <w:proofErr w:type="spellEnd"/>
-      <w:r>
-        <w:rPr>
-          <w:rFonts w:eastAsiaTheme="minorEastAsia"/>
-          <w:sz w:val="24"/>
-          <w:szCs w:val="24"/>
-          <w:lang w:val="en-US"/>
-        </w:rPr>
-        <w:t xml:space="preserve">. </w:t>
+        <w:t xml:space="preserve"> holds for non-assignments and if the result holds for constituent statements. </w:t>
       </w:r>
       <w:r>
         <w:rPr>
@@ -17938,8 +17880,6 @@
       <w:pPr>
         <w:spacing w:line="360" w:lineRule="auto"/>
         <w:rPr>
-          <w:sz w:val="24"/>
-          <w:szCs w:val="24"/>
           <w:lang w:val="en-US"/>
         </w:rPr>
       </w:pPr>
@@ -17951,6 +17891,334 @@
         </w:rPr>
         <w:t>The purpose of this project is to allow users to enter their weakest precondition proof logic into Dafny to be formatted and verified. Their logic input should resemble the verification conditions generated in step 2. Verification can still occur if the logic represents a subset of the appropriate verification condition. Advice and suggestions will then be outputted back to the user, on how to improve their logic.</w:t>
       </w:r>
+      <w:r>
+        <w:rPr>
+          <w:lang w:val="en-US"/>
+        </w:rPr>
+        <w:t xml:space="preserve"> </w:t>
+      </w:r>
+    </w:p>
+    <w:p>
+      <w:pPr>
+        <w:pStyle w:val="Heading2"/>
+        <w:rPr>
+          <w:sz w:val="28"/>
+          <w:szCs w:val="28"/>
+          <w:lang w:val="en-US"/>
+        </w:rPr>
+      </w:pPr>
+      <w:r>
+        <w:rPr>
+          <w:sz w:val="28"/>
+          <w:szCs w:val="28"/>
+          <w:lang w:val="en-US"/>
+        </w:rPr>
+        <w:t>Preliminary Software Architecture Diagrams</w:t>
+      </w:r>
+    </w:p>
+    <w:p>
+      <w:pPr>
+        <w:pStyle w:val="Heading3"/>
+        <w:rPr>
+          <w:lang w:val="en-US"/>
+        </w:rPr>
+      </w:pPr>
+      <w:r>
+        <w:rPr>
+          <w:lang w:val="en-US"/>
+        </w:rPr>
+        <w:t>Student Extension</w:t>
+      </w:r>
+    </w:p>
+    <w:p>
+      <w:pPr>
+        <w:rPr>
+          <w:lang w:val="en-US"/>
+        </w:rPr>
+      </w:pPr>
+      <w:r>
+        <w:rPr>
+          <w:lang w:val="en-US"/>
+        </w:rPr>
+        <w:t>The student extension will follow the following software architecture:</w:t>
+      </w:r>
+    </w:p>
+    <w:p>
+      <w:pPr>
+        <w:jc w:val="center"/>
+        <w:rPr>
+          <w:lang w:val="en-US"/>
+        </w:rPr>
+      </w:pPr>
+      <w:r>
+        <w:rPr>
+          <w:noProof/>
+          <w:lang w:val="en-US"/>
+        </w:rPr>
+        <w:drawing>
+          <wp:inline distT="0" distB="0" distL="0" distR="0" wp14:anchorId="57CEB51F" wp14:editId="6D9FF9AA">
+            <wp:extent cx="2829320" cy="4277322"/>
+            <wp:effectExtent l="0" t="0" r="9525" b="9525"/>
+            <wp:docPr id="2" name="Picture 2" descr="Diagram&#10;&#10;Description automatically generated"/>
+            <wp:cNvGraphicFramePr>
+              <a:graphicFrameLocks xmlns:a="http://schemas.openxmlformats.org/drawingml/2006/main" noChangeAspect="1"/>
+            </wp:cNvGraphicFramePr>
+            <a:graphic xmlns:a="http://schemas.openxmlformats.org/drawingml/2006/main">
+              <a:graphicData uri="http://schemas.openxmlformats.org/drawingml/2006/picture">
+                <pic:pic xmlns:pic="http://schemas.openxmlformats.org/drawingml/2006/picture">
+                  <pic:nvPicPr>
+                    <pic:cNvPr id="2" name="Picture 2" descr="Diagram&#10;&#10;Description automatically generated"/>
+                    <pic:cNvPicPr/>
+                  </pic:nvPicPr>
+                  <pic:blipFill>
+                    <a:blip r:embed="rId12">
+                      <a:extLst>
+                        <a:ext uri="{28A0092B-C50C-407E-A947-70E740481C1C}">
+                          <a14:useLocalDpi xmlns:a14="http://schemas.microsoft.com/office/drawing/2010/main" val="0"/>
+                        </a:ext>
+                      </a:extLst>
+                    </a:blip>
+                    <a:stretch>
+                      <a:fillRect/>
+                    </a:stretch>
+                  </pic:blipFill>
+                  <pic:spPr>
+                    <a:xfrm>
+                      <a:off x="0" y="0"/>
+                      <a:ext cx="2829320" cy="4277322"/>
+                    </a:xfrm>
+                    <a:prstGeom prst="rect">
+                      <a:avLst/>
+                    </a:prstGeom>
+                  </pic:spPr>
+                </pic:pic>
+              </a:graphicData>
+            </a:graphic>
+          </wp:inline>
+        </w:drawing>
+      </w:r>
+    </w:p>
+    <w:p>
+      <w:pPr>
+        <w:spacing w:line="360" w:lineRule="auto"/>
+        <w:rPr>
+          <w:sz w:val="24"/>
+          <w:szCs w:val="24"/>
+          <w:lang w:val="en-US"/>
+        </w:rPr>
+      </w:pPr>
+      <w:r>
+        <w:rPr>
+          <w:sz w:val="24"/>
+          <w:szCs w:val="24"/>
+          <w:lang w:val="en-US"/>
+        </w:rPr>
+        <w:t>The text entered by the user for the weakest precondition proof will be sent in String format for syntax analysis, which will require a rigorous algorithm. The errors determined by this analysis will then be send to the user interface for visual display in the form of squiggly lines and pop-up boxes.</w:t>
+      </w:r>
+    </w:p>
+    <w:p>
+      <w:pPr>
+        <w:pStyle w:val="Heading3"/>
+        <w:rPr>
+          <w:lang w:val="en-US"/>
+        </w:rPr>
+      </w:pPr>
+      <w:r>
+        <w:rPr>
+          <w:lang w:val="en-US"/>
+        </w:rPr>
+        <w:lastRenderedPageBreak/>
+        <w:t>Educator Extension</w:t>
+      </w:r>
+    </w:p>
+    <w:p>
+      <w:pPr>
+        <w:rPr>
+          <w:lang w:val="en-US"/>
+        </w:rPr>
+      </w:pPr>
+      <w:r>
+        <w:rPr>
+          <w:lang w:val="en-US"/>
+        </w:rPr>
+        <w:t xml:space="preserve">The </w:t>
+      </w:r>
+      <w:r>
+        <w:rPr>
+          <w:lang w:val="en-US"/>
+        </w:rPr>
+        <w:t>educator</w:t>
+      </w:r>
+      <w:r>
+        <w:rPr>
+          <w:lang w:val="en-US"/>
+        </w:rPr>
+        <w:t xml:space="preserve"> extension will follow the following software architecture:</w:t>
+      </w:r>
+    </w:p>
+    <w:p>
+      <w:pPr>
+        <w:rPr>
+          <w:lang w:val="en-US"/>
+        </w:rPr>
+      </w:pPr>
+      <w:r>
+        <w:rPr>
+          <w:noProof/>
+          <w:lang w:val="en-US"/>
+        </w:rPr>
+        <w:drawing>
+          <wp:inline distT="0" distB="0" distL="0" distR="0" wp14:anchorId="5DAE57B9" wp14:editId="779C6B1C">
+            <wp:extent cx="5731510" cy="4490720"/>
+            <wp:effectExtent l="0" t="0" r="2540" b="5080"/>
+            <wp:docPr id="3" name="Picture 3" descr="Diagram&#10;&#10;Description automatically generated"/>
+            <wp:cNvGraphicFramePr>
+              <a:graphicFrameLocks xmlns:a="http://schemas.openxmlformats.org/drawingml/2006/main" noChangeAspect="1"/>
+            </wp:cNvGraphicFramePr>
+            <a:graphic xmlns:a="http://schemas.openxmlformats.org/drawingml/2006/main">
+              <a:graphicData uri="http://schemas.openxmlformats.org/drawingml/2006/picture">
+                <pic:pic xmlns:pic="http://schemas.openxmlformats.org/drawingml/2006/picture">
+                  <pic:nvPicPr>
+                    <pic:cNvPr id="3" name="Picture 3" descr="Diagram&#10;&#10;Description automatically generated"/>
+                    <pic:cNvPicPr/>
+                  </pic:nvPicPr>
+                  <pic:blipFill>
+                    <a:blip r:embed="rId13">
+                      <a:extLst>
+                        <a:ext uri="{28A0092B-C50C-407E-A947-70E740481C1C}">
+                          <a14:useLocalDpi xmlns:a14="http://schemas.microsoft.com/office/drawing/2010/main" val="0"/>
+                        </a:ext>
+                      </a:extLst>
+                    </a:blip>
+                    <a:stretch>
+                      <a:fillRect/>
+                    </a:stretch>
+                  </pic:blipFill>
+                  <pic:spPr>
+                    <a:xfrm>
+                      <a:off x="0" y="0"/>
+                      <a:ext cx="5731510" cy="4490720"/>
+                    </a:xfrm>
+                    <a:prstGeom prst="rect">
+                      <a:avLst/>
+                    </a:prstGeom>
+                  </pic:spPr>
+                </pic:pic>
+              </a:graphicData>
+            </a:graphic>
+          </wp:inline>
+        </w:drawing>
+      </w:r>
+    </w:p>
+    <w:p>
+      <w:pPr>
+        <w:spacing w:line="360" w:lineRule="auto"/>
+        <w:rPr>
+          <w:sz w:val="24"/>
+          <w:szCs w:val="24"/>
+          <w:lang w:val="en-US"/>
+        </w:rPr>
+      </w:pPr>
+      <w:r>
+        <w:rPr>
+          <w:sz w:val="24"/>
+          <w:szCs w:val="24"/>
+          <w:lang w:val="en-US"/>
+        </w:rPr>
+        <w:t>When the user calls the verification function (shortcut F10), the text of all the weakest precondition proofs will be sent for syntax analysis</w:t>
+      </w:r>
+      <w:r>
+        <w:rPr>
+          <w:sz w:val="24"/>
+          <w:szCs w:val="24"/>
+          <w:lang w:val="en-US"/>
+        </w:rPr>
+        <w:t xml:space="preserve">, </w:t>
+      </w:r>
+      <w:proofErr w:type="gramStart"/>
+      <w:r>
+        <w:rPr>
+          <w:sz w:val="24"/>
+          <w:szCs w:val="24"/>
+          <w:lang w:val="en-US"/>
+        </w:rPr>
+        <w:t>similar to</w:t>
+      </w:r>
+      <w:proofErr w:type="gramEnd"/>
+      <w:r>
+        <w:rPr>
+          <w:sz w:val="24"/>
+          <w:szCs w:val="24"/>
+          <w:lang w:val="en-US"/>
+        </w:rPr>
+        <w:t xml:space="preserve"> the student extension</w:t>
+      </w:r>
+      <w:r>
+        <w:rPr>
+          <w:sz w:val="24"/>
+          <w:szCs w:val="24"/>
+          <w:lang w:val="en-US"/>
+        </w:rPr>
+        <w:t>. Depending on the outcome of this analysis, a negative verification status may be sent to the user interface. Otherwise, if syntax standards are met, the weakest precondition proofs are sent for verification condition analysis</w:t>
+      </w:r>
+      <w:r>
+        <w:rPr>
+          <w:sz w:val="24"/>
+          <w:szCs w:val="24"/>
+          <w:lang w:val="en-US"/>
+        </w:rPr>
+        <w:t>, which will be a complex algorithm explained in 2.4.</w:t>
+      </w:r>
+      <w:r>
+        <w:rPr>
+          <w:sz w:val="24"/>
+          <w:szCs w:val="24"/>
+          <w:lang w:val="en-US"/>
+        </w:rPr>
+        <w:t xml:space="preserve"> </w:t>
+      </w:r>
+      <w:r>
+        <w:rPr>
+          <w:sz w:val="24"/>
+          <w:szCs w:val="24"/>
+          <w:lang w:val="en-US"/>
+        </w:rPr>
+        <w:t>This</w:t>
+      </w:r>
+      <w:r>
+        <w:rPr>
+          <w:sz w:val="24"/>
+          <w:szCs w:val="24"/>
+          <w:lang w:val="en-US"/>
+        </w:rPr>
+        <w:t xml:space="preserve"> will return either a positive or negative verification status to be displayed on the user interface. The educator will then be presented with a button for verification method viewing, which will return the analysis done to determine that verification condition, so that the educator can manually resolve any misinterpretations of the analysis, if these were to occur.</w:t>
+      </w:r>
+    </w:p>
+    <w:p>
+      <w:pPr>
+        <w:pStyle w:val="Heading2"/>
+        <w:rPr>
+          <w:sz w:val="28"/>
+          <w:szCs w:val="28"/>
+          <w:lang w:val="en-US"/>
+        </w:rPr>
+      </w:pPr>
+      <w:r>
+        <w:rPr>
+          <w:sz w:val="28"/>
+          <w:szCs w:val="28"/>
+          <w:lang w:val="en-US"/>
+        </w:rPr>
+        <w:t>Prototype User Interface</w:t>
+      </w:r>
+    </w:p>
+    <w:p>
+      <w:pPr>
+        <w:spacing w:line="360" w:lineRule="auto"/>
+        <w:rPr>
+          <w:lang w:val="en-US"/>
+        </w:rPr>
+      </w:pPr>
     </w:p>
     <w:p>
       <w:pPr>
@@ -17969,6 +18237,7 @@
           <w:szCs w:val="36"/>
           <w:lang w:val="en-US"/>
         </w:rPr>
+        <w:lastRenderedPageBreak/>
         <w:t>Conclusion</w:t>
       </w:r>
       <w:bookmarkEnd w:id="58"/>
@@ -18135,7 +18404,6 @@
           <w:szCs w:val="24"/>
           <w:lang w:val="en-US"/>
         </w:rPr>
-        <w:lastRenderedPageBreak/>
         <w:t>Thesis Final Presentation + Poster (TBA)</w:t>
       </w:r>
     </w:p>
@@ -18306,6 +18574,7 @@
           <w:szCs w:val="24"/>
           <w:lang w:val="en-US"/>
         </w:rPr>
+        <w:lastRenderedPageBreak/>
         <w:t>Provide suggestions for weakest precondition proof formatting to the user</w:t>
       </w:r>
     </w:p>
@@ -18493,15 +18762,7 @@
           <w:szCs w:val="24"/>
           <w:lang w:val="en-US"/>
         </w:rPr>
-        <w:t xml:space="preserve"> in </w:t>
-      </w:r>
-      <w:r>
-        <w:rPr>
-          <w:sz w:val="24"/>
-          <w:szCs w:val="24"/>
-          <w:lang w:val="en-US"/>
-        </w:rPr>
-        <w:t>an online quiz format</w:t>
+        <w:t xml:space="preserve"> in an online quiz format</w:t>
       </w:r>
     </w:p>
     <w:p>
@@ -18785,7 +19046,6 @@
           <w:szCs w:val="36"/>
           <w:lang w:val="en-US"/>
         </w:rPr>
-        <w:lastRenderedPageBreak/>
         <w:t>Risks</w:t>
       </w:r>
       <w:bookmarkEnd w:id="65"/>
@@ -18943,6 +19203,7 @@
           <w:szCs w:val="28"/>
           <w:lang w:val="en-US"/>
         </w:rPr>
+        <w:lastRenderedPageBreak/>
         <w:t>Lack of Expertise</w:t>
       </w:r>
       <w:bookmarkEnd w:id="67"/>
@@ -19139,7 +19400,310 @@
         </w:rPr>
         <w:br w:type="page"/>
       </w:r>
-      <w:bookmarkEnd w:id="2"/>
+      <w:bookmarkEnd w:id="3"/>
+    </w:p>
+    <w:p>
+      <w:pPr>
+        <w:pStyle w:val="Heading1"/>
+        <w:rPr>
+          <w:lang w:val="en-US"/>
+        </w:rPr>
+      </w:pPr>
+      <w:bookmarkStart w:id="69" w:name="_Toc97122848"/>
+      <w:r>
+        <w:rPr>
+          <w:sz w:val="36"/>
+          <w:szCs w:val="36"/>
+          <w:lang w:val="en-US"/>
+        </w:rPr>
+        <w:lastRenderedPageBreak/>
+        <w:t>Appendix</w:t>
+      </w:r>
+    </w:p>
+    <w:p>
+      <w:pPr>
+        <w:pStyle w:val="Heading1"/>
+        <w:rPr>
+          <w:lang w:val="en-US"/>
+        </w:rPr>
+      </w:pPr>
+      <w:r>
+        <w:rPr>
+          <w:sz w:val="36"/>
+          <w:szCs w:val="36"/>
+          <w:lang w:val="en-US"/>
+        </w:rPr>
+        <w:t>Bibliography</w:t>
+      </w:r>
+      <w:bookmarkEnd w:id="69"/>
+    </w:p>
+    <w:p>
+      <w:pPr>
+        <w:pStyle w:val="EndNoteBibliography"/>
+        <w:ind w:left="720" w:hanging="720"/>
+      </w:pPr>
+      <w:r>
+        <w:rPr>
+          <w:sz w:val="24"/>
+          <w:szCs w:val="24"/>
+        </w:rPr>
+        <w:fldChar w:fldCharType="begin"/>
+      </w:r>
+      <w:r>
+        <w:rPr>
+          <w:sz w:val="24"/>
+          <w:szCs w:val="24"/>
+        </w:rPr>
+        <w:instrText xml:space="preserve"> ADDIN EN.REFLIST </w:instrText>
+      </w:r>
+      <w:r>
+        <w:rPr>
+          <w:sz w:val="24"/>
+          <w:szCs w:val="24"/>
+        </w:rPr>
+        <w:fldChar w:fldCharType="separate"/>
+      </w:r>
+      <w:r>
+        <w:t>[1]</w:t>
+      </w:r>
+      <w:r>
+        <w:tab/>
+        <w:t>M. K. Ioana Rodhe, "Overview of formal methods</w:t>
+      </w:r>
+    </w:p>
+    <w:p>
+      <w:pPr>
+        <w:pStyle w:val="EndNoteBibliography"/>
+        <w:spacing w:after="0"/>
+        <w:ind w:left="720" w:hanging="720"/>
+      </w:pPr>
+      <w:r>
+        <w:t>in software engineering," 2015.</w:t>
+      </w:r>
+    </w:p>
+    <w:p>
+      <w:pPr>
+        <w:pStyle w:val="EndNoteBibliography"/>
+        <w:spacing w:after="0"/>
+        <w:ind w:left="720" w:hanging="720"/>
+      </w:pPr>
+      <w:r>
+        <w:t>[2]</w:t>
+      </w:r>
+      <w:r>
+        <w:tab/>
+        <w:t>M. Gordon, "Background reading on Hoare Logic," 2016.</w:t>
+      </w:r>
+    </w:p>
+    <w:p>
+      <w:pPr>
+        <w:pStyle w:val="EndNoteBibliography"/>
+        <w:spacing w:after="0"/>
+        <w:ind w:left="720" w:hanging="720"/>
+      </w:pPr>
+      <w:r>
+        <w:t>[3]</w:t>
+      </w:r>
+      <w:r>
+        <w:tab/>
+        <w:t xml:space="preserve">H. P. Krysta Yousoufian, Michael Ernst, David Notkin, and Dan Grossman. "Reasoning About Code, Part 1." </w:t>
+      </w:r>
+      <w:hyperlink r:id="rId14" w:history="1">
+        <w:r>
+          <w:rPr>
+            <w:rStyle w:val="Hyperlink"/>
+          </w:rPr>
+          <w:t>https://www.cs.williams.edu/~freund/cs326/ReasoningPart1.html</w:t>
+        </w:r>
+      </w:hyperlink>
+      <w:r>
+        <w:t xml:space="preserve"> (accessed.</w:t>
+      </w:r>
+    </w:p>
+    <w:p>
+      <w:pPr>
+        <w:pStyle w:val="EndNoteBibliography"/>
+        <w:spacing w:after="0"/>
+        <w:ind w:left="720" w:hanging="720"/>
+      </w:pPr>
+      <w:r>
+        <w:t>[4]</w:t>
+      </w:r>
+      <w:r>
+        <w:tab/>
+        <w:t>G. Smith, "Tutorial 3 Solutions," ed, 2021.</w:t>
+      </w:r>
+    </w:p>
+    <w:p>
+      <w:pPr>
+        <w:pStyle w:val="EndNoteBibliography"/>
+        <w:spacing w:after="0"/>
+        <w:ind w:left="720" w:hanging="720"/>
+      </w:pPr>
+      <w:r>
+        <w:t>[5]</w:t>
+      </w:r>
+      <w:r>
+        <w:tab/>
+        <w:t>K. R. M. L. Jason Koenig, "Getting Started with Dafny: A Guide," 2012.</w:t>
+      </w:r>
+    </w:p>
+    <w:p>
+      <w:pPr>
+        <w:pStyle w:val="EndNoteBibliography"/>
+        <w:spacing w:after="0"/>
+        <w:ind w:left="720" w:hanging="720"/>
+      </w:pPr>
+      <w:r>
+        <w:t>[6]</w:t>
+      </w:r>
+      <w:r>
+        <w:tab/>
+        <w:t xml:space="preserve">R. L. F. K. Rustan M. Leino, David R. Cok, </w:t>
+      </w:r>
+      <w:r>
+        <w:rPr>
+          <w:i/>
+        </w:rPr>
+        <w:t>Dafny Reference Manual</w:t>
+      </w:r>
+      <w:r>
+        <w:t>, 2021.</w:t>
+      </w:r>
+    </w:p>
+    <w:p>
+      <w:pPr>
+        <w:pStyle w:val="EndNoteBibliography"/>
+        <w:spacing w:after="0"/>
+        <w:ind w:left="720" w:hanging="720"/>
+      </w:pPr>
+      <w:r>
+        <w:t>[7]</w:t>
+      </w:r>
+      <w:r>
+        <w:tab/>
+        <w:t>V. W. K. Rustan M. Leino, "The Dafny Integrated Development Environment," 2014.</w:t>
+      </w:r>
+    </w:p>
+    <w:p>
+      <w:pPr>
+        <w:pStyle w:val="EndNoteBibliography"/>
+        <w:ind w:left="720" w:hanging="720"/>
+      </w:pPr>
+      <w:r>
+        <w:t>[8]</w:t>
+      </w:r>
+      <w:r>
+        <w:tab/>
+        <w:t>K. T. Shaoying Liu, Toshinori Hayashi, Toshihiro Nakayama, "Teaching Formal Methods in the</w:t>
+      </w:r>
+    </w:p>
+    <w:p>
+      <w:pPr>
+        <w:pStyle w:val="EndNoteBibliography"/>
+        <w:spacing w:after="0"/>
+        <w:ind w:left="720" w:hanging="720"/>
+      </w:pPr>
+      <w:r>
+        <w:t>Context of Software Engineering," 2014.</w:t>
+      </w:r>
+    </w:p>
+    <w:p>
+      <w:pPr>
+        <w:pStyle w:val="EndNoteBibliography"/>
+        <w:ind w:left="720" w:hanging="720"/>
+      </w:pPr>
+      <w:r>
+        <w:t>[9]</w:t>
+      </w:r>
+      <w:r>
+        <w:tab/>
+        <w:t>R. B. Wolfgang Ahrendt, and Reiner H¨ahnle, "Integrated and Tool-Supported Teaching</w:t>
+      </w:r>
+    </w:p>
+    <w:p>
+      <w:pPr>
+        <w:pStyle w:val="EndNoteBibliography"/>
+        <w:spacing w:after="0"/>
+        <w:ind w:left="720" w:hanging="720"/>
+      </w:pPr>
+      <w:r>
+        <w:t>of Testing, Debugging, and Verification," pp. 125-143, 2009.</w:t>
+      </w:r>
+    </w:p>
+    <w:p>
+      <w:pPr>
+        <w:pStyle w:val="EndNoteBibliography"/>
+        <w:spacing w:after="0"/>
+        <w:ind w:left="720" w:hanging="720"/>
+      </w:pPr>
+      <w:r>
+        <w:t>[10]</w:t>
+      </w:r>
+      <w:r>
+        <w:tab/>
+        <w:t>R. L. F. K. Rustan M. Leino, David R. Cok, "This is Boogie 2," 2008.</w:t>
+      </w:r>
+    </w:p>
+    <w:p>
+      <w:pPr>
+        <w:pStyle w:val="EndNoteBibliography"/>
+        <w:spacing w:after="0"/>
+        <w:ind w:left="720" w:hanging="720"/>
+      </w:pPr>
+      <w:r>
+        <w:t>[11]</w:t>
+      </w:r>
+      <w:r>
+        <w:tab/>
+        <w:t>K. R. M. L. Claire Le Goues, Michał Moskal, "The Boogie Verification Debugger (Tool Paper)," 2011.</w:t>
+      </w:r>
+    </w:p>
+    <w:p>
+      <w:pPr>
+        <w:pStyle w:val="EndNoteBibliography"/>
+        <w:spacing w:after="0"/>
+        <w:ind w:left="720" w:hanging="720"/>
+      </w:pPr>
+      <w:r>
+        <w:t>[12]</w:t>
+      </w:r>
+      <w:r>
+        <w:tab/>
+        <w:t>K. R. M. L. Cormac Flanagan, Mark Lillibridge, Greg Nelson,  James B. Saxe, Raymie Stata, "Extended Static Checking for Java," 2002.</w:t>
+      </w:r>
+    </w:p>
+    <w:p>
+      <w:pPr>
+        <w:pStyle w:val="EndNoteBibliography"/>
+        <w:ind w:left="720" w:hanging="720"/>
+      </w:pPr>
+      <w:r>
+        <w:t>[13]</w:t>
+      </w:r>
+      <w:r>
+        <w:tab/>
+        <w:t>A. P. Jean-Christophe Filliâtre, "Why3 — Where Programs Meet Provers," 2013.</w:t>
+      </w:r>
+    </w:p>
+    <w:p>
+      <w:pPr>
+        <w:spacing w:line="360" w:lineRule="auto"/>
+        <w:rPr>
+          <w:sz w:val="24"/>
+          <w:szCs w:val="24"/>
+          <w:lang w:val="en-US"/>
+        </w:rPr>
+      </w:pPr>
+      <w:r>
+        <w:rPr>
+          <w:sz w:val="24"/>
+          <w:szCs w:val="24"/>
+          <w:lang w:val="en-US"/>
+        </w:rPr>
+        <w:fldChar w:fldCharType="end"/>
+      </w:r>
+      <w:bookmarkStart w:id="70" w:name="_Toc84321028"/>
     </w:p>
     <w:p>
       <w:pPr>
@@ -19148,288 +19712,14 @@
           <w:ilvl w:val="0"/>
           <w:numId w:val="0"/>
         </w:numPr>
+        <w:spacing w:line="360" w:lineRule="auto"/>
         <w:ind w:left="432" w:hanging="432"/>
         <w:rPr>
-          <w:lang w:val="en-US"/>
-        </w:rPr>
-      </w:pPr>
-      <w:bookmarkStart w:id="69" w:name="_Toc97122848"/>
-      <w:r>
-        <w:rPr>
-          <w:lang w:val="en-US"/>
-        </w:rPr>
-        <w:lastRenderedPageBreak/>
-        <w:t>Bibliography</w:t>
-      </w:r>
-      <w:bookmarkEnd w:id="69"/>
-    </w:p>
-    <w:p>
-      <w:pPr>
-        <w:pStyle w:val="EndNoteBibliography"/>
-        <w:ind w:left="720" w:hanging="720"/>
-      </w:pPr>
-      <w:r>
-        <w:rPr>
-          <w:sz w:val="24"/>
-          <w:szCs w:val="24"/>
-        </w:rPr>
-        <w:fldChar w:fldCharType="begin"/>
-      </w:r>
-      <w:r>
-        <w:rPr>
-          <w:sz w:val="24"/>
-          <w:szCs w:val="24"/>
-        </w:rPr>
-        <w:instrText xml:space="preserve"> ADDIN EN.REFLIST </w:instrText>
-      </w:r>
-      <w:r>
-        <w:rPr>
-          <w:sz w:val="24"/>
-          <w:szCs w:val="24"/>
-        </w:rPr>
-        <w:fldChar w:fldCharType="separate"/>
-      </w:r>
-      <w:r>
-        <w:t>[1]</w:t>
-      </w:r>
-      <w:r>
-        <w:tab/>
-        <w:t>M. K. Ioana Rodhe, "Overview of formal methods</w:t>
-      </w:r>
-    </w:p>
-    <w:p>
-      <w:pPr>
-        <w:pStyle w:val="EndNoteBibliography"/>
-        <w:spacing w:after="0"/>
-        <w:ind w:left="720" w:hanging="720"/>
-      </w:pPr>
-      <w:r>
-        <w:t>in software engineering," 2015.</w:t>
-      </w:r>
-    </w:p>
-    <w:p>
-      <w:pPr>
-        <w:pStyle w:val="EndNoteBibliography"/>
-        <w:spacing w:after="0"/>
-        <w:ind w:left="720" w:hanging="720"/>
-      </w:pPr>
-      <w:r>
-        <w:t>[2]</w:t>
-      </w:r>
-      <w:r>
-        <w:tab/>
-        <w:t>M. Gordon, "Background reading on Hoare Logic," 2016.</w:t>
-      </w:r>
-    </w:p>
-    <w:p>
-      <w:pPr>
-        <w:pStyle w:val="EndNoteBibliography"/>
-        <w:spacing w:after="0"/>
-        <w:ind w:left="720" w:hanging="720"/>
-      </w:pPr>
-      <w:r>
-        <w:t>[3]</w:t>
-      </w:r>
-      <w:r>
-        <w:tab/>
-        <w:t xml:space="preserve">H. P. Krysta Yousoufian, Michael Ernst, David Notkin, and Dan Grossman. "Reasoning About Code, Part 1." </w:t>
-      </w:r>
-      <w:hyperlink r:id="rId12" w:history="1">
-        <w:r>
-          <w:rPr>
-            <w:rStyle w:val="Hyperlink"/>
-          </w:rPr>
-          <w:t>https://www.cs.williams.edu/~freund/cs326/ReasoningPart1.html</w:t>
-        </w:r>
-      </w:hyperlink>
-      <w:r>
-        <w:t xml:space="preserve"> (accessed.</w:t>
-      </w:r>
-    </w:p>
-    <w:p>
-      <w:pPr>
-        <w:pStyle w:val="EndNoteBibliography"/>
-        <w:spacing w:after="0"/>
-        <w:ind w:left="720" w:hanging="720"/>
-      </w:pPr>
-      <w:r>
-        <w:t>[4]</w:t>
-      </w:r>
-      <w:r>
-        <w:tab/>
-        <w:t>G. Smith, "Tutorial 3 Solutions," ed, 2021.</w:t>
-      </w:r>
-    </w:p>
-    <w:p>
-      <w:pPr>
-        <w:pStyle w:val="EndNoteBibliography"/>
-        <w:spacing w:after="0"/>
-        <w:ind w:left="720" w:hanging="720"/>
-      </w:pPr>
-      <w:r>
-        <w:t>[5]</w:t>
-      </w:r>
-      <w:r>
-        <w:tab/>
-        <w:t>K. R. M. L. Jason Koenig, "Getting Started with Dafny: A Guide," 2012.</w:t>
-      </w:r>
-    </w:p>
-    <w:p>
-      <w:pPr>
-        <w:pStyle w:val="EndNoteBibliography"/>
-        <w:spacing w:after="0"/>
-        <w:ind w:left="720" w:hanging="720"/>
-      </w:pPr>
-      <w:r>
-        <w:t>[6]</w:t>
-      </w:r>
-      <w:r>
-        <w:tab/>
-        <w:t xml:space="preserve">R. L. F. K. Rustan M. Leino, David R. Cok, </w:t>
-      </w:r>
-      <w:r>
-        <w:rPr>
-          <w:i/>
-        </w:rPr>
-        <w:t>Dafny Reference Manual</w:t>
-      </w:r>
-      <w:r>
-        <w:t>, 2021.</w:t>
-      </w:r>
-    </w:p>
-    <w:p>
-      <w:pPr>
-        <w:pStyle w:val="EndNoteBibliography"/>
-        <w:spacing w:after="0"/>
-        <w:ind w:left="720" w:hanging="720"/>
-      </w:pPr>
-      <w:r>
-        <w:t>[7]</w:t>
-      </w:r>
-      <w:r>
-        <w:tab/>
-        <w:t>V. W. K. Rustan M. Leino, "The Dafny Integrated Development Environment," 2014.</w:t>
-      </w:r>
-    </w:p>
-    <w:p>
-      <w:pPr>
-        <w:pStyle w:val="EndNoteBibliography"/>
-        <w:ind w:left="720" w:hanging="720"/>
-      </w:pPr>
-      <w:r>
-        <w:t>[8]</w:t>
-      </w:r>
-      <w:r>
-        <w:tab/>
-        <w:t>K. T. Shaoying Liu, Toshinori Hayashi, Toshihiro Nakayama, "Teaching Formal Methods in the</w:t>
-      </w:r>
-    </w:p>
-    <w:p>
-      <w:pPr>
-        <w:pStyle w:val="EndNoteBibliography"/>
-        <w:spacing w:after="0"/>
-        <w:ind w:left="720" w:hanging="720"/>
-      </w:pPr>
-      <w:r>
-        <w:t>Context of Software Engineering," 2014.</w:t>
-      </w:r>
-    </w:p>
-    <w:p>
-      <w:pPr>
-        <w:pStyle w:val="EndNoteBibliography"/>
-        <w:ind w:left="720" w:hanging="720"/>
-      </w:pPr>
-      <w:r>
-        <w:t>[9]</w:t>
-      </w:r>
-      <w:r>
-        <w:tab/>
-        <w:t>R. B. Wolfgang Ahrendt, and Reiner H¨ahnle, "Integrated and Tool-Supported Teaching</w:t>
-      </w:r>
-    </w:p>
-    <w:p>
-      <w:pPr>
-        <w:pStyle w:val="EndNoteBibliography"/>
-        <w:spacing w:after="0"/>
-        <w:ind w:left="720" w:hanging="720"/>
-      </w:pPr>
-      <w:r>
-        <w:t>of Testing, Debugging, and Verification," pp. 125-143, 2009.</w:t>
-      </w:r>
-    </w:p>
-    <w:p>
-      <w:pPr>
-        <w:pStyle w:val="EndNoteBibliography"/>
-        <w:spacing w:after="0"/>
-        <w:ind w:left="720" w:hanging="720"/>
-      </w:pPr>
-      <w:r>
-        <w:t>[10]</w:t>
-      </w:r>
-      <w:r>
-        <w:tab/>
-        <w:t>R. L. F. K. Rustan M. Leino, David R. Cok, "This is Boogie 2," 2008.</w:t>
-      </w:r>
-    </w:p>
-    <w:p>
-      <w:pPr>
-        <w:pStyle w:val="EndNoteBibliography"/>
-        <w:spacing w:after="0"/>
-        <w:ind w:left="720" w:hanging="720"/>
-      </w:pPr>
-      <w:r>
-        <w:t>[11]</w:t>
-      </w:r>
-      <w:r>
-        <w:tab/>
-        <w:t>K. R. M. L. Claire Le Goues, Michał Moskal, "The Boogie Verification Debugger (Tool Paper)," 2011.</w:t>
-      </w:r>
-    </w:p>
-    <w:p>
-      <w:pPr>
-        <w:pStyle w:val="EndNoteBibliography"/>
-        <w:spacing w:after="0"/>
-        <w:ind w:left="720" w:hanging="720"/>
-      </w:pPr>
-      <w:r>
-        <w:t>[12]</w:t>
-      </w:r>
-      <w:r>
-        <w:tab/>
-        <w:t>K. R. M. L. Cormac Flanagan, Mark Lillibridge, Greg Nelson,  James B. Saxe, Raymie Stata, "Extended Static Checking for Java," 2002.</w:t>
-      </w:r>
-    </w:p>
-    <w:p>
-      <w:pPr>
-        <w:pStyle w:val="EndNoteBibliography"/>
-        <w:ind w:left="720" w:hanging="720"/>
-      </w:pPr>
-      <w:r>
-        <w:t>[13]</w:t>
-      </w:r>
-      <w:r>
-        <w:tab/>
-        <w:t>A. P. Jean-Christophe Filliâtre, "Why3 — Where Programs Meet Provers," 2013.</w:t>
-      </w:r>
-    </w:p>
-    <w:p>
-      <w:pPr>
-        <w:spacing w:line="360" w:lineRule="auto"/>
-        <w:rPr>
-          <w:sz w:val="24"/>
-          <w:szCs w:val="24"/>
-          <w:lang w:val="en-US"/>
-        </w:rPr>
-      </w:pPr>
-      <w:r>
-        <w:rPr>
-          <w:sz w:val="24"/>
-          <w:szCs w:val="24"/>
-          <w:lang w:val="en-US"/>
-        </w:rPr>
-        <w:fldChar w:fldCharType="end"/>
-      </w:r>
-      <w:bookmarkStart w:id="70" w:name="_Toc84321028"/>
+          <w:sz w:val="36"/>
+          <w:szCs w:val="36"/>
+          <w:lang w:val="en-US"/>
+        </w:rPr>
+      </w:pPr>
     </w:p>
     <w:p>
       <w:pPr>
@@ -19479,22 +19769,6 @@
         </w:rPr>
       </w:pPr>
     </w:p>
-    <w:p>
-      <w:pPr>
-        <w:pStyle w:val="Heading1"/>
-        <w:numPr>
-          <w:ilvl w:val="0"/>
-          <w:numId w:val="0"/>
-        </w:numPr>
-        <w:spacing w:line="360" w:lineRule="auto"/>
-        <w:ind w:left="432" w:hanging="432"/>
-        <w:rPr>
-          <w:sz w:val="36"/>
-          <w:szCs w:val="36"/>
-          <w:lang w:val="en-US"/>
-        </w:rPr>
-      </w:pPr>
-    </w:p>
     <w:bookmarkEnd w:id="70"/>
     <w:p>
       <w:pPr>
@@ -19507,7 +19781,7 @@
       </w:pPr>
     </w:p>
     <w:sectPr>
-      <w:footerReference w:type="default" r:id="rId13"/>
+      <w:footerReference w:type="default" r:id="rId15"/>
       <w:pgSz w:w="11906" w:h="16838"/>
       <w:pgMar w:top="1440" w:right="1440" w:bottom="1440" w:left="1440" w:header="708" w:footer="708" w:gutter="0"/>
       <w:pgNumType w:start="1"/>

</xml_diff>

<commit_message>
Added interface to proposal
</commit_message>
<xml_diff>
--- a/Thesis Documents/Project Proposal/ENGG4801 Thesis Proposal.docx
+++ b/Thesis Documents/Project Proposal/ENGG4801 Thesis Proposal.docx
@@ -429,7 +429,7 @@
             </w:rPr>
             <w:fldChar w:fldCharType="separate"/>
           </w:r>
-          <w:hyperlink w:anchor="_Toc97122812" w:history="1">
+          <w:hyperlink w:anchor="_Toc97719381" w:history="1">
             <w:r>
               <w:rPr>
                 <w:rStyle w:val="Hyperlink"/>
@@ -473,7 +473,7 @@
                 <w:noProof/>
                 <w:webHidden/>
               </w:rPr>
-              <w:instrText xml:space="preserve"> PAGEREF _Toc97122812 \h </w:instrText>
+              <w:instrText xml:space="preserve"> PAGEREF _Toc97719381 \h </w:instrText>
             </w:r>
             <w:r>
               <w:rPr>
@@ -517,7 +517,7 @@
               <w:lang w:eastAsia="en-AU"/>
             </w:rPr>
           </w:pPr>
-          <w:hyperlink w:anchor="_Toc97122813" w:history="1">
+          <w:hyperlink w:anchor="_Toc97719382" w:history="1">
             <w:r>
               <w:rPr>
                 <w:rStyle w:val="Hyperlink"/>
@@ -561,7 +561,7 @@
                 <w:noProof/>
                 <w:webHidden/>
               </w:rPr>
-              <w:instrText xml:space="preserve"> PAGEREF _Toc97122813 \h </w:instrText>
+              <w:instrText xml:space="preserve"> PAGEREF _Toc97719382 \h </w:instrText>
             </w:r>
             <w:r>
               <w:rPr>
@@ -605,7 +605,7 @@
               <w:lang w:eastAsia="en-AU"/>
             </w:rPr>
           </w:pPr>
-          <w:hyperlink w:anchor="_Toc97122814" w:history="1">
+          <w:hyperlink w:anchor="_Toc97719383" w:history="1">
             <w:r>
               <w:rPr>
                 <w:rStyle w:val="Hyperlink"/>
@@ -649,7 +649,7 @@
                 <w:noProof/>
                 <w:webHidden/>
               </w:rPr>
-              <w:instrText xml:space="preserve"> PAGEREF _Toc97122814 \h </w:instrText>
+              <w:instrText xml:space="preserve"> PAGEREF _Toc97719383 \h </w:instrText>
             </w:r>
             <w:r>
               <w:rPr>
@@ -693,7 +693,7 @@
               <w:lang w:eastAsia="en-AU"/>
             </w:rPr>
           </w:pPr>
-          <w:hyperlink w:anchor="_Toc97122815" w:history="1">
+          <w:hyperlink w:anchor="_Toc97719384" w:history="1">
             <w:r>
               <w:rPr>
                 <w:rStyle w:val="Hyperlink"/>
@@ -737,7 +737,7 @@
                 <w:noProof/>
                 <w:webHidden/>
               </w:rPr>
-              <w:instrText xml:space="preserve"> PAGEREF _Toc97122815 \h </w:instrText>
+              <w:instrText xml:space="preserve"> PAGEREF _Toc97719384 \h </w:instrText>
             </w:r>
             <w:r>
               <w:rPr>
@@ -781,7 +781,7 @@
               <w:lang w:eastAsia="en-AU"/>
             </w:rPr>
           </w:pPr>
-          <w:hyperlink w:anchor="_Toc97122816" w:history="1">
+          <w:hyperlink w:anchor="_Toc97719385" w:history="1">
             <w:r>
               <w:rPr>
                 <w:rStyle w:val="Hyperlink"/>
@@ -825,7 +825,7 @@
                 <w:noProof/>
                 <w:webHidden/>
               </w:rPr>
-              <w:instrText xml:space="preserve"> PAGEREF _Toc97122816 \h </w:instrText>
+              <w:instrText xml:space="preserve"> PAGEREF _Toc97719385 \h </w:instrText>
             </w:r>
             <w:r>
               <w:rPr>
@@ -869,7 +869,7 @@
               <w:lang w:eastAsia="en-AU"/>
             </w:rPr>
           </w:pPr>
-          <w:hyperlink w:anchor="_Toc97122817" w:history="1">
+          <w:hyperlink w:anchor="_Toc97719386" w:history="1">
             <w:r>
               <w:rPr>
                 <w:rStyle w:val="Hyperlink"/>
@@ -913,7 +913,7 @@
                 <w:noProof/>
                 <w:webHidden/>
               </w:rPr>
-              <w:instrText xml:space="preserve"> PAGEREF _Toc97122817 \h </w:instrText>
+              <w:instrText xml:space="preserve"> PAGEREF _Toc97719386 \h </w:instrText>
             </w:r>
             <w:r>
               <w:rPr>
@@ -957,7 +957,7 @@
               <w:lang w:eastAsia="en-AU"/>
             </w:rPr>
           </w:pPr>
-          <w:hyperlink w:anchor="_Toc97122818" w:history="1">
+          <w:hyperlink w:anchor="_Toc97719387" w:history="1">
             <w:r>
               <w:rPr>
                 <w:rStyle w:val="Hyperlink"/>
@@ -1001,7 +1001,7 @@
                 <w:noProof/>
                 <w:webHidden/>
               </w:rPr>
-              <w:instrText xml:space="preserve"> PAGEREF _Toc97122818 \h </w:instrText>
+              <w:instrText xml:space="preserve"> PAGEREF _Toc97719387 \h </w:instrText>
             </w:r>
             <w:r>
               <w:rPr>
@@ -1045,7 +1045,7 @@
               <w:lang w:eastAsia="en-AU"/>
             </w:rPr>
           </w:pPr>
-          <w:hyperlink w:anchor="_Toc97122819" w:history="1">
+          <w:hyperlink w:anchor="_Toc97719388" w:history="1">
             <w:r>
               <w:rPr>
                 <w:rStyle w:val="Hyperlink"/>
@@ -1089,7 +1089,7 @@
                 <w:noProof/>
                 <w:webHidden/>
               </w:rPr>
-              <w:instrText xml:space="preserve"> PAGEREF _Toc97122819 \h </w:instrText>
+              <w:instrText xml:space="preserve"> PAGEREF _Toc97719388 \h </w:instrText>
             </w:r>
             <w:r>
               <w:rPr>
@@ -1133,7 +1133,7 @@
               <w:lang w:eastAsia="en-AU"/>
             </w:rPr>
           </w:pPr>
-          <w:hyperlink w:anchor="_Toc97122820" w:history="1">
+          <w:hyperlink w:anchor="_Toc97719389" w:history="1">
             <w:r>
               <w:rPr>
                 <w:rStyle w:val="Hyperlink"/>
@@ -1177,7 +1177,7 @@
                 <w:noProof/>
                 <w:webHidden/>
               </w:rPr>
-              <w:instrText xml:space="preserve"> PAGEREF _Toc97122820 \h </w:instrText>
+              <w:instrText xml:space="preserve"> PAGEREF _Toc97719389 \h </w:instrText>
             </w:r>
             <w:r>
               <w:rPr>
@@ -1221,7 +1221,7 @@
               <w:lang w:eastAsia="en-AU"/>
             </w:rPr>
           </w:pPr>
-          <w:hyperlink w:anchor="_Toc97122821" w:history="1">
+          <w:hyperlink w:anchor="_Toc97719390" w:history="1">
             <w:r>
               <w:rPr>
                 <w:rStyle w:val="Hyperlink"/>
@@ -1265,7 +1265,7 @@
                 <w:noProof/>
                 <w:webHidden/>
               </w:rPr>
-              <w:instrText xml:space="preserve"> PAGEREF _Toc97122821 \h </w:instrText>
+              <w:instrText xml:space="preserve"> PAGEREF _Toc97719390 \h </w:instrText>
             </w:r>
             <w:r>
               <w:rPr>
@@ -1309,7 +1309,7 @@
               <w:lang w:eastAsia="en-AU"/>
             </w:rPr>
           </w:pPr>
-          <w:hyperlink w:anchor="_Toc97122822" w:history="1">
+          <w:hyperlink w:anchor="_Toc97719391" w:history="1">
             <w:r>
               <w:rPr>
                 <w:rStyle w:val="Hyperlink"/>
@@ -1353,7 +1353,7 @@
                 <w:noProof/>
                 <w:webHidden/>
               </w:rPr>
-              <w:instrText xml:space="preserve"> PAGEREF _Toc97122822 \h </w:instrText>
+              <w:instrText xml:space="preserve"> PAGEREF _Toc97719391 \h </w:instrText>
             </w:r>
             <w:r>
               <w:rPr>
@@ -1397,7 +1397,7 @@
               <w:lang w:eastAsia="en-AU"/>
             </w:rPr>
           </w:pPr>
-          <w:hyperlink w:anchor="_Toc97122823" w:history="1">
+          <w:hyperlink w:anchor="_Toc97719392" w:history="1">
             <w:r>
               <w:rPr>
                 <w:rStyle w:val="Hyperlink"/>
@@ -1441,7 +1441,7 @@
                 <w:noProof/>
                 <w:webHidden/>
               </w:rPr>
-              <w:instrText xml:space="preserve"> PAGEREF _Toc97122823 \h </w:instrText>
+              <w:instrText xml:space="preserve"> PAGEREF _Toc97719392 \h </w:instrText>
             </w:r>
             <w:r>
               <w:rPr>
@@ -1485,7 +1485,7 @@
               <w:lang w:eastAsia="en-AU"/>
             </w:rPr>
           </w:pPr>
-          <w:hyperlink w:anchor="_Toc97122824" w:history="1">
+          <w:hyperlink w:anchor="_Toc97719393" w:history="1">
             <w:r>
               <w:rPr>
                 <w:rStyle w:val="Hyperlink"/>
@@ -1529,7 +1529,7 @@
                 <w:noProof/>
                 <w:webHidden/>
               </w:rPr>
-              <w:instrText xml:space="preserve"> PAGEREF _Toc97122824 \h </w:instrText>
+              <w:instrText xml:space="preserve"> PAGEREF _Toc97719393 \h </w:instrText>
             </w:r>
             <w:r>
               <w:rPr>
@@ -1573,7 +1573,7 @@
               <w:lang w:eastAsia="en-AU"/>
             </w:rPr>
           </w:pPr>
-          <w:hyperlink w:anchor="_Toc97122825" w:history="1">
+          <w:hyperlink w:anchor="_Toc97719394" w:history="1">
             <w:r>
               <w:rPr>
                 <w:rStyle w:val="Hyperlink"/>
@@ -1617,7 +1617,7 @@
                 <w:noProof/>
                 <w:webHidden/>
               </w:rPr>
-              <w:instrText xml:space="preserve"> PAGEREF _Toc97122825 \h </w:instrText>
+              <w:instrText xml:space="preserve"> PAGEREF _Toc97719394 \h </w:instrText>
             </w:r>
             <w:r>
               <w:rPr>
@@ -1661,7 +1661,7 @@
               <w:lang w:eastAsia="en-AU"/>
             </w:rPr>
           </w:pPr>
-          <w:hyperlink w:anchor="_Toc97122826" w:history="1">
+          <w:hyperlink w:anchor="_Toc97719395" w:history="1">
             <w:r>
               <w:rPr>
                 <w:rStyle w:val="Hyperlink"/>
@@ -1705,7 +1705,7 @@
                 <w:noProof/>
                 <w:webHidden/>
               </w:rPr>
-              <w:instrText xml:space="preserve"> PAGEREF _Toc97122826 \h </w:instrText>
+              <w:instrText xml:space="preserve"> PAGEREF _Toc97719395 \h </w:instrText>
             </w:r>
             <w:r>
               <w:rPr>
@@ -1749,7 +1749,7 @@
               <w:lang w:eastAsia="en-AU"/>
             </w:rPr>
           </w:pPr>
-          <w:hyperlink w:anchor="_Toc97122827" w:history="1">
+          <w:hyperlink w:anchor="_Toc97719396" w:history="1">
             <w:r>
               <w:rPr>
                 <w:rStyle w:val="Hyperlink"/>
@@ -1793,7 +1793,7 @@
                 <w:noProof/>
                 <w:webHidden/>
               </w:rPr>
-              <w:instrText xml:space="preserve"> PAGEREF _Toc97122827 \h </w:instrText>
+              <w:instrText xml:space="preserve"> PAGEREF _Toc97719396 \h </w:instrText>
             </w:r>
             <w:r>
               <w:rPr>
@@ -1837,7 +1837,7 @@
               <w:lang w:eastAsia="en-AU"/>
             </w:rPr>
           </w:pPr>
-          <w:hyperlink w:anchor="_Toc97122828" w:history="1">
+          <w:hyperlink w:anchor="_Toc97719397" w:history="1">
             <w:r>
               <w:rPr>
                 <w:rStyle w:val="Hyperlink"/>
@@ -1881,7 +1881,7 @@
                 <w:noProof/>
                 <w:webHidden/>
               </w:rPr>
-              <w:instrText xml:space="preserve"> PAGEREF _Toc97122828 \h </w:instrText>
+              <w:instrText xml:space="preserve"> PAGEREF _Toc97719397 \h </w:instrText>
             </w:r>
             <w:r>
               <w:rPr>
@@ -1925,7 +1925,7 @@
               <w:lang w:eastAsia="en-AU"/>
             </w:rPr>
           </w:pPr>
-          <w:hyperlink w:anchor="_Toc97122829" w:history="1">
+          <w:hyperlink w:anchor="_Toc97719398" w:history="1">
             <w:r>
               <w:rPr>
                 <w:rStyle w:val="Hyperlink"/>
@@ -1969,7 +1969,7 @@
                 <w:noProof/>
                 <w:webHidden/>
               </w:rPr>
-              <w:instrText xml:space="preserve"> PAGEREF _Toc97122829 \h </w:instrText>
+              <w:instrText xml:space="preserve"> PAGEREF _Toc97719398 \h </w:instrText>
             </w:r>
             <w:r>
               <w:rPr>
@@ -2013,7 +2013,7 @@
               <w:lang w:eastAsia="en-AU"/>
             </w:rPr>
           </w:pPr>
-          <w:hyperlink w:anchor="_Toc97122830" w:history="1">
+          <w:hyperlink w:anchor="_Toc97719399" w:history="1">
             <w:r>
               <w:rPr>
                 <w:rStyle w:val="Hyperlink"/>
@@ -2057,7 +2057,7 @@
                 <w:noProof/>
                 <w:webHidden/>
               </w:rPr>
-              <w:instrText xml:space="preserve"> PAGEREF _Toc97122830 \h </w:instrText>
+              <w:instrText xml:space="preserve"> PAGEREF _Toc97719399 \h </w:instrText>
             </w:r>
             <w:r>
               <w:rPr>
@@ -2101,7 +2101,7 @@
               <w:lang w:eastAsia="en-AU"/>
             </w:rPr>
           </w:pPr>
-          <w:hyperlink w:anchor="_Toc97122831" w:history="1">
+          <w:hyperlink w:anchor="_Toc97719400" w:history="1">
             <w:r>
               <w:rPr>
                 <w:rStyle w:val="Hyperlink"/>
@@ -2145,7 +2145,7 @@
                 <w:noProof/>
                 <w:webHidden/>
               </w:rPr>
-              <w:instrText xml:space="preserve"> PAGEREF _Toc97122831 \h </w:instrText>
+              <w:instrText xml:space="preserve"> PAGEREF _Toc97719400 \h </w:instrText>
             </w:r>
             <w:r>
               <w:rPr>
@@ -2189,7 +2189,7 @@
               <w:lang w:eastAsia="en-AU"/>
             </w:rPr>
           </w:pPr>
-          <w:hyperlink w:anchor="_Toc97122832" w:history="1">
+          <w:hyperlink w:anchor="_Toc97719401" w:history="1">
             <w:r>
               <w:rPr>
                 <w:rStyle w:val="Hyperlink"/>
@@ -2233,7 +2233,7 @@
                 <w:noProof/>
                 <w:webHidden/>
               </w:rPr>
-              <w:instrText xml:space="preserve"> PAGEREF _Toc97122832 \h </w:instrText>
+              <w:instrText xml:space="preserve"> PAGEREF _Toc97719401 \h </w:instrText>
             </w:r>
             <w:r>
               <w:rPr>
@@ -2277,7 +2277,7 @@
               <w:lang w:eastAsia="en-AU"/>
             </w:rPr>
           </w:pPr>
-          <w:hyperlink w:anchor="_Toc97122833" w:history="1">
+          <w:hyperlink w:anchor="_Toc97719402" w:history="1">
             <w:r>
               <w:rPr>
                 <w:rStyle w:val="Hyperlink"/>
@@ -2321,7 +2321,7 @@
                 <w:noProof/>
                 <w:webHidden/>
               </w:rPr>
-              <w:instrText xml:space="preserve"> PAGEREF _Toc97122833 \h </w:instrText>
+              <w:instrText xml:space="preserve"> PAGEREF _Toc97719402 \h </w:instrText>
             </w:r>
             <w:r>
               <w:rPr>
@@ -2365,7 +2365,7 @@
               <w:lang w:eastAsia="en-AU"/>
             </w:rPr>
           </w:pPr>
-          <w:hyperlink w:anchor="_Toc97122834" w:history="1">
+          <w:hyperlink w:anchor="_Toc97719403" w:history="1">
             <w:r>
               <w:rPr>
                 <w:rStyle w:val="Hyperlink"/>
@@ -2409,7 +2409,7 @@
                 <w:noProof/>
                 <w:webHidden/>
               </w:rPr>
-              <w:instrText xml:space="preserve"> PAGEREF _Toc97122834 \h </w:instrText>
+              <w:instrText xml:space="preserve"> PAGEREF _Toc97719403 \h </w:instrText>
             </w:r>
             <w:r>
               <w:rPr>
@@ -2453,7 +2453,7 @@
               <w:lang w:eastAsia="en-AU"/>
             </w:rPr>
           </w:pPr>
-          <w:hyperlink w:anchor="_Toc97122835" w:history="1">
+          <w:hyperlink w:anchor="_Toc97719404" w:history="1">
             <w:r>
               <w:rPr>
                 <w:rStyle w:val="Hyperlink"/>
@@ -2497,7 +2497,7 @@
                 <w:noProof/>
                 <w:webHidden/>
               </w:rPr>
-              <w:instrText xml:space="preserve"> PAGEREF _Toc97122835 \h </w:instrText>
+              <w:instrText xml:space="preserve"> PAGEREF _Toc97719404 \h </w:instrText>
             </w:r>
             <w:r>
               <w:rPr>
@@ -2541,7 +2541,7 @@
               <w:lang w:eastAsia="en-AU"/>
             </w:rPr>
           </w:pPr>
-          <w:hyperlink w:anchor="_Toc97122836" w:history="1">
+          <w:hyperlink w:anchor="_Toc97719405" w:history="1">
             <w:r>
               <w:rPr>
                 <w:rStyle w:val="Hyperlink"/>
@@ -2585,7 +2585,7 @@
                 <w:noProof/>
                 <w:webHidden/>
               </w:rPr>
-              <w:instrText xml:space="preserve"> PAGEREF _Toc97122836 \h </w:instrText>
+              <w:instrText xml:space="preserve"> PAGEREF _Toc97719405 \h </w:instrText>
             </w:r>
             <w:r>
               <w:rPr>
@@ -2606,6 +2606,1150 @@
                 <w:webHidden/>
               </w:rPr>
               <w:t>16</w:t>
+            </w:r>
+            <w:r>
+              <w:rPr>
+                <w:noProof/>
+                <w:webHidden/>
+              </w:rPr>
+              <w:fldChar w:fldCharType="end"/>
+            </w:r>
+          </w:hyperlink>
+        </w:p>
+        <w:p>
+          <w:pPr>
+            <w:pStyle w:val="TOC2"/>
+            <w:tabs>
+              <w:tab w:val="left" w:pos="880"/>
+              <w:tab w:val="right" w:leader="dot" w:pos="9016"/>
+            </w:tabs>
+            <w:rPr>
+              <w:rFonts w:eastAsiaTheme="minorEastAsia"/>
+              <w:noProof/>
+              <w:lang w:eastAsia="en-AU"/>
+            </w:rPr>
+          </w:pPr>
+          <w:hyperlink w:anchor="_Toc97719406" w:history="1">
+            <w:r>
+              <w:rPr>
+                <w:rStyle w:val="Hyperlink"/>
+                <w:noProof/>
+                <w:lang w:val="en-US"/>
+              </w:rPr>
+              <w:t>2.5</w:t>
+            </w:r>
+            <w:r>
+              <w:rPr>
+                <w:rFonts w:eastAsiaTheme="minorEastAsia"/>
+                <w:noProof/>
+                <w:lang w:eastAsia="en-AU"/>
+              </w:rPr>
+              <w:tab/>
+            </w:r>
+            <w:r>
+              <w:rPr>
+                <w:rStyle w:val="Hyperlink"/>
+                <w:noProof/>
+                <w:lang w:val="en-US"/>
+              </w:rPr>
+              <w:t>Preliminary Software Architecture Diagrams</w:t>
+            </w:r>
+            <w:r>
+              <w:rPr>
+                <w:noProof/>
+                <w:webHidden/>
+              </w:rPr>
+              <w:tab/>
+            </w:r>
+            <w:r>
+              <w:rPr>
+                <w:noProof/>
+                <w:webHidden/>
+              </w:rPr>
+              <w:fldChar w:fldCharType="begin"/>
+            </w:r>
+            <w:r>
+              <w:rPr>
+                <w:noProof/>
+                <w:webHidden/>
+              </w:rPr>
+              <w:instrText xml:space="preserve"> PAGEREF _Toc97719406 \h </w:instrText>
+            </w:r>
+            <w:r>
+              <w:rPr>
+                <w:noProof/>
+                <w:webHidden/>
+              </w:rPr>
+            </w:r>
+            <w:r>
+              <w:rPr>
+                <w:noProof/>
+                <w:webHidden/>
+              </w:rPr>
+              <w:fldChar w:fldCharType="separate"/>
+            </w:r>
+            <w:r>
+              <w:rPr>
+                <w:noProof/>
+                <w:webHidden/>
+              </w:rPr>
+              <w:t>17</w:t>
+            </w:r>
+            <w:r>
+              <w:rPr>
+                <w:noProof/>
+                <w:webHidden/>
+              </w:rPr>
+              <w:fldChar w:fldCharType="end"/>
+            </w:r>
+          </w:hyperlink>
+        </w:p>
+        <w:p>
+          <w:pPr>
+            <w:pStyle w:val="TOC3"/>
+            <w:tabs>
+              <w:tab w:val="left" w:pos="1320"/>
+              <w:tab w:val="right" w:leader="dot" w:pos="9016"/>
+            </w:tabs>
+            <w:rPr>
+              <w:rFonts w:eastAsiaTheme="minorEastAsia"/>
+              <w:noProof/>
+              <w:lang w:eastAsia="en-AU"/>
+            </w:rPr>
+          </w:pPr>
+          <w:hyperlink w:anchor="_Toc97719407" w:history="1">
+            <w:r>
+              <w:rPr>
+                <w:rStyle w:val="Hyperlink"/>
+                <w:noProof/>
+                <w:lang w:val="en-US"/>
+              </w:rPr>
+              <w:t>2.5.1</w:t>
+            </w:r>
+            <w:r>
+              <w:rPr>
+                <w:rFonts w:eastAsiaTheme="minorEastAsia"/>
+                <w:noProof/>
+                <w:lang w:eastAsia="en-AU"/>
+              </w:rPr>
+              <w:tab/>
+            </w:r>
+            <w:r>
+              <w:rPr>
+                <w:rStyle w:val="Hyperlink"/>
+                <w:noProof/>
+                <w:lang w:val="en-US"/>
+              </w:rPr>
+              <w:t>Student Extension</w:t>
+            </w:r>
+            <w:r>
+              <w:rPr>
+                <w:noProof/>
+                <w:webHidden/>
+              </w:rPr>
+              <w:tab/>
+            </w:r>
+            <w:r>
+              <w:rPr>
+                <w:noProof/>
+                <w:webHidden/>
+              </w:rPr>
+              <w:fldChar w:fldCharType="begin"/>
+            </w:r>
+            <w:r>
+              <w:rPr>
+                <w:noProof/>
+                <w:webHidden/>
+              </w:rPr>
+              <w:instrText xml:space="preserve"> PAGEREF _Toc97719407 \h </w:instrText>
+            </w:r>
+            <w:r>
+              <w:rPr>
+                <w:noProof/>
+                <w:webHidden/>
+              </w:rPr>
+            </w:r>
+            <w:r>
+              <w:rPr>
+                <w:noProof/>
+                <w:webHidden/>
+              </w:rPr>
+              <w:fldChar w:fldCharType="separate"/>
+            </w:r>
+            <w:r>
+              <w:rPr>
+                <w:noProof/>
+                <w:webHidden/>
+              </w:rPr>
+              <w:t>17</w:t>
+            </w:r>
+            <w:r>
+              <w:rPr>
+                <w:noProof/>
+                <w:webHidden/>
+              </w:rPr>
+              <w:fldChar w:fldCharType="end"/>
+            </w:r>
+          </w:hyperlink>
+        </w:p>
+        <w:p>
+          <w:pPr>
+            <w:pStyle w:val="TOC3"/>
+            <w:tabs>
+              <w:tab w:val="left" w:pos="1320"/>
+              <w:tab w:val="right" w:leader="dot" w:pos="9016"/>
+            </w:tabs>
+            <w:rPr>
+              <w:rFonts w:eastAsiaTheme="minorEastAsia"/>
+              <w:noProof/>
+              <w:lang w:eastAsia="en-AU"/>
+            </w:rPr>
+          </w:pPr>
+          <w:hyperlink w:anchor="_Toc97719408" w:history="1">
+            <w:r>
+              <w:rPr>
+                <w:rStyle w:val="Hyperlink"/>
+                <w:noProof/>
+                <w:lang w:val="en-US"/>
+              </w:rPr>
+              <w:t>2.5.2</w:t>
+            </w:r>
+            <w:r>
+              <w:rPr>
+                <w:rFonts w:eastAsiaTheme="minorEastAsia"/>
+                <w:noProof/>
+                <w:lang w:eastAsia="en-AU"/>
+              </w:rPr>
+              <w:tab/>
+            </w:r>
+            <w:r>
+              <w:rPr>
+                <w:rStyle w:val="Hyperlink"/>
+                <w:noProof/>
+                <w:lang w:val="en-US"/>
+              </w:rPr>
+              <w:t>Educator Extension</w:t>
+            </w:r>
+            <w:r>
+              <w:rPr>
+                <w:noProof/>
+                <w:webHidden/>
+              </w:rPr>
+              <w:tab/>
+            </w:r>
+            <w:r>
+              <w:rPr>
+                <w:noProof/>
+                <w:webHidden/>
+              </w:rPr>
+              <w:fldChar w:fldCharType="begin"/>
+            </w:r>
+            <w:r>
+              <w:rPr>
+                <w:noProof/>
+                <w:webHidden/>
+              </w:rPr>
+              <w:instrText xml:space="preserve"> PAGEREF _Toc97719408 \h </w:instrText>
+            </w:r>
+            <w:r>
+              <w:rPr>
+                <w:noProof/>
+                <w:webHidden/>
+              </w:rPr>
+            </w:r>
+            <w:r>
+              <w:rPr>
+                <w:noProof/>
+                <w:webHidden/>
+              </w:rPr>
+              <w:fldChar w:fldCharType="separate"/>
+            </w:r>
+            <w:r>
+              <w:rPr>
+                <w:noProof/>
+                <w:webHidden/>
+              </w:rPr>
+              <w:t>18</w:t>
+            </w:r>
+            <w:r>
+              <w:rPr>
+                <w:noProof/>
+                <w:webHidden/>
+              </w:rPr>
+              <w:fldChar w:fldCharType="end"/>
+            </w:r>
+          </w:hyperlink>
+        </w:p>
+        <w:p>
+          <w:pPr>
+            <w:pStyle w:val="TOC2"/>
+            <w:tabs>
+              <w:tab w:val="left" w:pos="880"/>
+              <w:tab w:val="right" w:leader="dot" w:pos="9016"/>
+            </w:tabs>
+            <w:rPr>
+              <w:rFonts w:eastAsiaTheme="minorEastAsia"/>
+              <w:noProof/>
+              <w:lang w:eastAsia="en-AU"/>
+            </w:rPr>
+          </w:pPr>
+          <w:hyperlink w:anchor="_Toc97719409" w:history="1">
+            <w:r>
+              <w:rPr>
+                <w:rStyle w:val="Hyperlink"/>
+                <w:noProof/>
+                <w:lang w:val="en-US"/>
+              </w:rPr>
+              <w:t>2.6</w:t>
+            </w:r>
+            <w:r>
+              <w:rPr>
+                <w:rFonts w:eastAsiaTheme="minorEastAsia"/>
+                <w:noProof/>
+                <w:lang w:eastAsia="en-AU"/>
+              </w:rPr>
+              <w:tab/>
+            </w:r>
+            <w:r>
+              <w:rPr>
+                <w:rStyle w:val="Hyperlink"/>
+                <w:noProof/>
+                <w:lang w:val="en-US"/>
+              </w:rPr>
+              <w:t>Prototype User Interface – Student Extension</w:t>
+            </w:r>
+            <w:r>
+              <w:rPr>
+                <w:noProof/>
+                <w:webHidden/>
+              </w:rPr>
+              <w:tab/>
+            </w:r>
+            <w:r>
+              <w:rPr>
+                <w:noProof/>
+                <w:webHidden/>
+              </w:rPr>
+              <w:fldChar w:fldCharType="begin"/>
+            </w:r>
+            <w:r>
+              <w:rPr>
+                <w:noProof/>
+                <w:webHidden/>
+              </w:rPr>
+              <w:instrText xml:space="preserve"> PAGEREF _Toc97719409 \h </w:instrText>
+            </w:r>
+            <w:r>
+              <w:rPr>
+                <w:noProof/>
+                <w:webHidden/>
+              </w:rPr>
+            </w:r>
+            <w:r>
+              <w:rPr>
+                <w:noProof/>
+                <w:webHidden/>
+              </w:rPr>
+              <w:fldChar w:fldCharType="separate"/>
+            </w:r>
+            <w:r>
+              <w:rPr>
+                <w:noProof/>
+                <w:webHidden/>
+              </w:rPr>
+              <w:t>19</w:t>
+            </w:r>
+            <w:r>
+              <w:rPr>
+                <w:noProof/>
+                <w:webHidden/>
+              </w:rPr>
+              <w:fldChar w:fldCharType="end"/>
+            </w:r>
+          </w:hyperlink>
+        </w:p>
+        <w:p>
+          <w:pPr>
+            <w:pStyle w:val="TOC3"/>
+            <w:tabs>
+              <w:tab w:val="left" w:pos="1320"/>
+              <w:tab w:val="right" w:leader="dot" w:pos="9016"/>
+            </w:tabs>
+            <w:rPr>
+              <w:rFonts w:eastAsiaTheme="minorEastAsia"/>
+              <w:noProof/>
+              <w:lang w:eastAsia="en-AU"/>
+            </w:rPr>
+          </w:pPr>
+          <w:hyperlink w:anchor="_Toc97719410" w:history="1">
+            <w:r>
+              <w:rPr>
+                <w:rStyle w:val="Hyperlink"/>
+                <w:noProof/>
+                <w:lang w:val="en-US"/>
+              </w:rPr>
+              <w:t>2.6.1</w:t>
+            </w:r>
+            <w:r>
+              <w:rPr>
+                <w:rFonts w:eastAsiaTheme="minorEastAsia"/>
+                <w:noProof/>
+                <w:lang w:eastAsia="en-AU"/>
+              </w:rPr>
+              <w:tab/>
+            </w:r>
+            <w:r>
+              <w:rPr>
+                <w:rStyle w:val="Hyperlink"/>
+                <w:noProof/>
+                <w:lang w:val="en-US"/>
+              </w:rPr>
+              <w:t>Weakest Precondition Input</w:t>
+            </w:r>
+            <w:r>
+              <w:rPr>
+                <w:noProof/>
+                <w:webHidden/>
+              </w:rPr>
+              <w:tab/>
+            </w:r>
+            <w:r>
+              <w:rPr>
+                <w:noProof/>
+                <w:webHidden/>
+              </w:rPr>
+              <w:fldChar w:fldCharType="begin"/>
+            </w:r>
+            <w:r>
+              <w:rPr>
+                <w:noProof/>
+                <w:webHidden/>
+              </w:rPr>
+              <w:instrText xml:space="preserve"> PAGEREF _Toc97719410 \h </w:instrText>
+            </w:r>
+            <w:r>
+              <w:rPr>
+                <w:noProof/>
+                <w:webHidden/>
+              </w:rPr>
+            </w:r>
+            <w:r>
+              <w:rPr>
+                <w:noProof/>
+                <w:webHidden/>
+              </w:rPr>
+              <w:fldChar w:fldCharType="separate"/>
+            </w:r>
+            <w:r>
+              <w:rPr>
+                <w:noProof/>
+                <w:webHidden/>
+              </w:rPr>
+              <w:t>19</w:t>
+            </w:r>
+            <w:r>
+              <w:rPr>
+                <w:noProof/>
+                <w:webHidden/>
+              </w:rPr>
+              <w:fldChar w:fldCharType="end"/>
+            </w:r>
+          </w:hyperlink>
+        </w:p>
+        <w:p>
+          <w:pPr>
+            <w:pStyle w:val="TOC3"/>
+            <w:tabs>
+              <w:tab w:val="left" w:pos="1320"/>
+              <w:tab w:val="right" w:leader="dot" w:pos="9016"/>
+            </w:tabs>
+            <w:rPr>
+              <w:rFonts w:eastAsiaTheme="minorEastAsia"/>
+              <w:noProof/>
+              <w:lang w:eastAsia="en-AU"/>
+            </w:rPr>
+          </w:pPr>
+          <w:hyperlink w:anchor="_Toc97719411" w:history="1">
+            <w:r>
+              <w:rPr>
+                <w:rStyle w:val="Hyperlink"/>
+                <w:noProof/>
+                <w:lang w:val="en-US"/>
+              </w:rPr>
+              <w:t>2.6.2</w:t>
+            </w:r>
+            <w:r>
+              <w:rPr>
+                <w:rFonts w:eastAsiaTheme="minorEastAsia"/>
+                <w:noProof/>
+                <w:lang w:eastAsia="en-AU"/>
+              </w:rPr>
+              <w:tab/>
+            </w:r>
+            <w:r>
+              <w:rPr>
+                <w:rStyle w:val="Hyperlink"/>
+                <w:noProof/>
+                <w:lang w:val="en-US"/>
+              </w:rPr>
+              <w:t>Logic or Rule Input</w:t>
+            </w:r>
+            <w:r>
+              <w:rPr>
+                <w:noProof/>
+                <w:webHidden/>
+              </w:rPr>
+              <w:tab/>
+            </w:r>
+            <w:r>
+              <w:rPr>
+                <w:noProof/>
+                <w:webHidden/>
+              </w:rPr>
+              <w:fldChar w:fldCharType="begin"/>
+            </w:r>
+            <w:r>
+              <w:rPr>
+                <w:noProof/>
+                <w:webHidden/>
+              </w:rPr>
+              <w:instrText xml:space="preserve"> PAGEREF _Toc97719411 \h </w:instrText>
+            </w:r>
+            <w:r>
+              <w:rPr>
+                <w:noProof/>
+                <w:webHidden/>
+              </w:rPr>
+            </w:r>
+            <w:r>
+              <w:rPr>
+                <w:noProof/>
+                <w:webHidden/>
+              </w:rPr>
+              <w:fldChar w:fldCharType="separate"/>
+            </w:r>
+            <w:r>
+              <w:rPr>
+                <w:noProof/>
+                <w:webHidden/>
+              </w:rPr>
+              <w:t>19</w:t>
+            </w:r>
+            <w:r>
+              <w:rPr>
+                <w:noProof/>
+                <w:webHidden/>
+              </w:rPr>
+              <w:fldChar w:fldCharType="end"/>
+            </w:r>
+          </w:hyperlink>
+        </w:p>
+        <w:p>
+          <w:pPr>
+            <w:pStyle w:val="TOC3"/>
+            <w:tabs>
+              <w:tab w:val="left" w:pos="1320"/>
+              <w:tab w:val="right" w:leader="dot" w:pos="9016"/>
+            </w:tabs>
+            <w:rPr>
+              <w:rFonts w:eastAsiaTheme="minorEastAsia"/>
+              <w:noProof/>
+              <w:lang w:eastAsia="en-AU"/>
+            </w:rPr>
+          </w:pPr>
+          <w:hyperlink w:anchor="_Toc97719412" w:history="1">
+            <w:r>
+              <w:rPr>
+                <w:rStyle w:val="Hyperlink"/>
+                <w:noProof/>
+                <w:lang w:val="en-US"/>
+              </w:rPr>
+              <w:t>2.6.3</w:t>
+            </w:r>
+            <w:r>
+              <w:rPr>
+                <w:rFonts w:eastAsiaTheme="minorEastAsia"/>
+                <w:noProof/>
+                <w:lang w:eastAsia="en-AU"/>
+              </w:rPr>
+              <w:tab/>
+            </w:r>
+            <w:r>
+              <w:rPr>
+                <w:rStyle w:val="Hyperlink"/>
+                <w:noProof/>
+                <w:lang w:val="en-US"/>
+              </w:rPr>
+              <w:t>Syntax Error Indicator</w:t>
+            </w:r>
+            <w:r>
+              <w:rPr>
+                <w:noProof/>
+                <w:webHidden/>
+              </w:rPr>
+              <w:tab/>
+            </w:r>
+            <w:r>
+              <w:rPr>
+                <w:noProof/>
+                <w:webHidden/>
+              </w:rPr>
+              <w:fldChar w:fldCharType="begin"/>
+            </w:r>
+            <w:r>
+              <w:rPr>
+                <w:noProof/>
+                <w:webHidden/>
+              </w:rPr>
+              <w:instrText xml:space="preserve"> PAGEREF _Toc97719412 \h </w:instrText>
+            </w:r>
+            <w:r>
+              <w:rPr>
+                <w:noProof/>
+                <w:webHidden/>
+              </w:rPr>
+            </w:r>
+            <w:r>
+              <w:rPr>
+                <w:noProof/>
+                <w:webHidden/>
+              </w:rPr>
+              <w:fldChar w:fldCharType="separate"/>
+            </w:r>
+            <w:r>
+              <w:rPr>
+                <w:noProof/>
+                <w:webHidden/>
+              </w:rPr>
+              <w:t>19</w:t>
+            </w:r>
+            <w:r>
+              <w:rPr>
+                <w:noProof/>
+                <w:webHidden/>
+              </w:rPr>
+              <w:fldChar w:fldCharType="end"/>
+            </w:r>
+          </w:hyperlink>
+        </w:p>
+        <w:p>
+          <w:pPr>
+            <w:pStyle w:val="TOC3"/>
+            <w:tabs>
+              <w:tab w:val="left" w:pos="1320"/>
+              <w:tab w:val="right" w:leader="dot" w:pos="9016"/>
+            </w:tabs>
+            <w:rPr>
+              <w:rFonts w:eastAsiaTheme="minorEastAsia"/>
+              <w:noProof/>
+              <w:lang w:eastAsia="en-AU"/>
+            </w:rPr>
+          </w:pPr>
+          <w:hyperlink w:anchor="_Toc97719413" w:history="1">
+            <w:r>
+              <w:rPr>
+                <w:rStyle w:val="Hyperlink"/>
+                <w:noProof/>
+                <w:lang w:val="en-US"/>
+              </w:rPr>
+              <w:t>2.6.4</w:t>
+            </w:r>
+            <w:r>
+              <w:rPr>
+                <w:rFonts w:eastAsiaTheme="minorEastAsia"/>
+                <w:noProof/>
+                <w:lang w:eastAsia="en-AU"/>
+              </w:rPr>
+              <w:tab/>
+            </w:r>
+            <w:r>
+              <w:rPr>
+                <w:rStyle w:val="Hyperlink"/>
+                <w:noProof/>
+                <w:lang w:val="en-US"/>
+              </w:rPr>
+              <w:t>Syntax Error Hover</w:t>
+            </w:r>
+            <w:r>
+              <w:rPr>
+                <w:noProof/>
+                <w:webHidden/>
+              </w:rPr>
+              <w:tab/>
+            </w:r>
+            <w:r>
+              <w:rPr>
+                <w:noProof/>
+                <w:webHidden/>
+              </w:rPr>
+              <w:fldChar w:fldCharType="begin"/>
+            </w:r>
+            <w:r>
+              <w:rPr>
+                <w:noProof/>
+                <w:webHidden/>
+              </w:rPr>
+              <w:instrText xml:space="preserve"> PAGEREF _Toc97719413 \h </w:instrText>
+            </w:r>
+            <w:r>
+              <w:rPr>
+                <w:noProof/>
+                <w:webHidden/>
+              </w:rPr>
+            </w:r>
+            <w:r>
+              <w:rPr>
+                <w:noProof/>
+                <w:webHidden/>
+              </w:rPr>
+              <w:fldChar w:fldCharType="separate"/>
+            </w:r>
+            <w:r>
+              <w:rPr>
+                <w:noProof/>
+                <w:webHidden/>
+              </w:rPr>
+              <w:t>19</w:t>
+            </w:r>
+            <w:r>
+              <w:rPr>
+                <w:noProof/>
+                <w:webHidden/>
+              </w:rPr>
+              <w:fldChar w:fldCharType="end"/>
+            </w:r>
+          </w:hyperlink>
+        </w:p>
+        <w:p>
+          <w:pPr>
+            <w:pStyle w:val="TOC2"/>
+            <w:tabs>
+              <w:tab w:val="left" w:pos="880"/>
+              <w:tab w:val="right" w:leader="dot" w:pos="9016"/>
+            </w:tabs>
+            <w:rPr>
+              <w:rFonts w:eastAsiaTheme="minorEastAsia"/>
+              <w:noProof/>
+              <w:lang w:eastAsia="en-AU"/>
+            </w:rPr>
+          </w:pPr>
+          <w:hyperlink w:anchor="_Toc97719414" w:history="1">
+            <w:r>
+              <w:rPr>
+                <w:rStyle w:val="Hyperlink"/>
+                <w:noProof/>
+                <w:lang w:val="en-US"/>
+              </w:rPr>
+              <w:t>2.7</w:t>
+            </w:r>
+            <w:r>
+              <w:rPr>
+                <w:rFonts w:eastAsiaTheme="minorEastAsia"/>
+                <w:noProof/>
+                <w:lang w:eastAsia="en-AU"/>
+              </w:rPr>
+              <w:tab/>
+            </w:r>
+            <w:r>
+              <w:rPr>
+                <w:rStyle w:val="Hyperlink"/>
+                <w:noProof/>
+                <w:lang w:val="en-US"/>
+              </w:rPr>
+              <w:t>Prototype User Interface – Educator Extension</w:t>
+            </w:r>
+            <w:r>
+              <w:rPr>
+                <w:noProof/>
+                <w:webHidden/>
+              </w:rPr>
+              <w:tab/>
+            </w:r>
+            <w:r>
+              <w:rPr>
+                <w:noProof/>
+                <w:webHidden/>
+              </w:rPr>
+              <w:fldChar w:fldCharType="begin"/>
+            </w:r>
+            <w:r>
+              <w:rPr>
+                <w:noProof/>
+                <w:webHidden/>
+              </w:rPr>
+              <w:instrText xml:space="preserve"> PAGEREF _Toc97719414 \h </w:instrText>
+            </w:r>
+            <w:r>
+              <w:rPr>
+                <w:noProof/>
+                <w:webHidden/>
+              </w:rPr>
+            </w:r>
+            <w:r>
+              <w:rPr>
+                <w:noProof/>
+                <w:webHidden/>
+              </w:rPr>
+              <w:fldChar w:fldCharType="separate"/>
+            </w:r>
+            <w:r>
+              <w:rPr>
+                <w:noProof/>
+                <w:webHidden/>
+              </w:rPr>
+              <w:t>20</w:t>
+            </w:r>
+            <w:r>
+              <w:rPr>
+                <w:noProof/>
+                <w:webHidden/>
+              </w:rPr>
+              <w:fldChar w:fldCharType="end"/>
+            </w:r>
+          </w:hyperlink>
+        </w:p>
+        <w:p>
+          <w:pPr>
+            <w:pStyle w:val="TOC3"/>
+            <w:tabs>
+              <w:tab w:val="left" w:pos="1320"/>
+              <w:tab w:val="right" w:leader="dot" w:pos="9016"/>
+            </w:tabs>
+            <w:rPr>
+              <w:rFonts w:eastAsiaTheme="minorEastAsia"/>
+              <w:noProof/>
+              <w:lang w:eastAsia="en-AU"/>
+            </w:rPr>
+          </w:pPr>
+          <w:hyperlink w:anchor="_Toc97719415" w:history="1">
+            <w:r>
+              <w:rPr>
+                <w:rStyle w:val="Hyperlink"/>
+                <w:noProof/>
+                <w:lang w:val="en-US"/>
+              </w:rPr>
+              <w:t>2.7.1</w:t>
+            </w:r>
+            <w:r>
+              <w:rPr>
+                <w:rFonts w:eastAsiaTheme="minorEastAsia"/>
+                <w:noProof/>
+                <w:lang w:eastAsia="en-AU"/>
+              </w:rPr>
+              <w:tab/>
+            </w:r>
+            <w:r>
+              <w:rPr>
+                <w:rStyle w:val="Hyperlink"/>
+                <w:noProof/>
+                <w:lang w:val="en-US"/>
+              </w:rPr>
+              <w:t>Verification Function Call</w:t>
+            </w:r>
+            <w:r>
+              <w:rPr>
+                <w:noProof/>
+                <w:webHidden/>
+              </w:rPr>
+              <w:tab/>
+            </w:r>
+            <w:r>
+              <w:rPr>
+                <w:noProof/>
+                <w:webHidden/>
+              </w:rPr>
+              <w:fldChar w:fldCharType="begin"/>
+            </w:r>
+            <w:r>
+              <w:rPr>
+                <w:noProof/>
+                <w:webHidden/>
+              </w:rPr>
+              <w:instrText xml:space="preserve"> PAGEREF _Toc97719415 \h </w:instrText>
+            </w:r>
+            <w:r>
+              <w:rPr>
+                <w:noProof/>
+                <w:webHidden/>
+              </w:rPr>
+            </w:r>
+            <w:r>
+              <w:rPr>
+                <w:noProof/>
+                <w:webHidden/>
+              </w:rPr>
+              <w:fldChar w:fldCharType="separate"/>
+            </w:r>
+            <w:r>
+              <w:rPr>
+                <w:noProof/>
+                <w:webHidden/>
+              </w:rPr>
+              <w:t>20</w:t>
+            </w:r>
+            <w:r>
+              <w:rPr>
+                <w:noProof/>
+                <w:webHidden/>
+              </w:rPr>
+              <w:fldChar w:fldCharType="end"/>
+            </w:r>
+          </w:hyperlink>
+        </w:p>
+        <w:p>
+          <w:pPr>
+            <w:pStyle w:val="TOC3"/>
+            <w:tabs>
+              <w:tab w:val="left" w:pos="1320"/>
+              <w:tab w:val="right" w:leader="dot" w:pos="9016"/>
+            </w:tabs>
+            <w:rPr>
+              <w:rFonts w:eastAsiaTheme="minorEastAsia"/>
+              <w:noProof/>
+              <w:lang w:eastAsia="en-AU"/>
+            </w:rPr>
+          </w:pPr>
+          <w:hyperlink w:anchor="_Toc97719416" w:history="1">
+            <w:r>
+              <w:rPr>
+                <w:rStyle w:val="Hyperlink"/>
+                <w:noProof/>
+                <w:lang w:val="en-US"/>
+              </w:rPr>
+              <w:t>2.7.2</w:t>
+            </w:r>
+            <w:r>
+              <w:rPr>
+                <w:rFonts w:eastAsiaTheme="minorEastAsia"/>
+                <w:noProof/>
+                <w:lang w:eastAsia="en-AU"/>
+              </w:rPr>
+              <w:tab/>
+            </w:r>
+            <w:r>
+              <w:rPr>
+                <w:rStyle w:val="Hyperlink"/>
+                <w:noProof/>
+                <w:lang w:val="en-US"/>
+              </w:rPr>
+              <w:t>Verification Display</w:t>
+            </w:r>
+            <w:r>
+              <w:rPr>
+                <w:noProof/>
+                <w:webHidden/>
+              </w:rPr>
+              <w:tab/>
+            </w:r>
+            <w:r>
+              <w:rPr>
+                <w:noProof/>
+                <w:webHidden/>
+              </w:rPr>
+              <w:fldChar w:fldCharType="begin"/>
+            </w:r>
+            <w:r>
+              <w:rPr>
+                <w:noProof/>
+                <w:webHidden/>
+              </w:rPr>
+              <w:instrText xml:space="preserve"> PAGEREF _Toc97719416 \h </w:instrText>
+            </w:r>
+            <w:r>
+              <w:rPr>
+                <w:noProof/>
+                <w:webHidden/>
+              </w:rPr>
+            </w:r>
+            <w:r>
+              <w:rPr>
+                <w:noProof/>
+                <w:webHidden/>
+              </w:rPr>
+              <w:fldChar w:fldCharType="separate"/>
+            </w:r>
+            <w:r>
+              <w:rPr>
+                <w:noProof/>
+                <w:webHidden/>
+              </w:rPr>
+              <w:t>20</w:t>
+            </w:r>
+            <w:r>
+              <w:rPr>
+                <w:noProof/>
+                <w:webHidden/>
+              </w:rPr>
+              <w:fldChar w:fldCharType="end"/>
+            </w:r>
+          </w:hyperlink>
+        </w:p>
+        <w:p>
+          <w:pPr>
+            <w:pStyle w:val="TOC3"/>
+            <w:tabs>
+              <w:tab w:val="left" w:pos="1320"/>
+              <w:tab w:val="right" w:leader="dot" w:pos="9016"/>
+            </w:tabs>
+            <w:rPr>
+              <w:rFonts w:eastAsiaTheme="minorEastAsia"/>
+              <w:noProof/>
+              <w:lang w:eastAsia="en-AU"/>
+            </w:rPr>
+          </w:pPr>
+          <w:hyperlink w:anchor="_Toc97719417" w:history="1">
+            <w:r>
+              <w:rPr>
+                <w:rStyle w:val="Hyperlink"/>
+                <w:noProof/>
+                <w:lang w:val="en-US"/>
+              </w:rPr>
+              <w:t>2.7.3</w:t>
+            </w:r>
+            <w:r>
+              <w:rPr>
+                <w:rFonts w:eastAsiaTheme="minorEastAsia"/>
+                <w:noProof/>
+                <w:lang w:eastAsia="en-AU"/>
+              </w:rPr>
+              <w:tab/>
+            </w:r>
+            <w:r>
+              <w:rPr>
+                <w:rStyle w:val="Hyperlink"/>
+                <w:noProof/>
+                <w:lang w:val="en-US"/>
+              </w:rPr>
+              <w:t>Verification Method Button</w:t>
+            </w:r>
+            <w:r>
+              <w:rPr>
+                <w:noProof/>
+                <w:webHidden/>
+              </w:rPr>
+              <w:tab/>
+            </w:r>
+            <w:r>
+              <w:rPr>
+                <w:noProof/>
+                <w:webHidden/>
+              </w:rPr>
+              <w:fldChar w:fldCharType="begin"/>
+            </w:r>
+            <w:r>
+              <w:rPr>
+                <w:noProof/>
+                <w:webHidden/>
+              </w:rPr>
+              <w:instrText xml:space="preserve"> PAGEREF _Toc97719417 \h </w:instrText>
+            </w:r>
+            <w:r>
+              <w:rPr>
+                <w:noProof/>
+                <w:webHidden/>
+              </w:rPr>
+            </w:r>
+            <w:r>
+              <w:rPr>
+                <w:noProof/>
+                <w:webHidden/>
+              </w:rPr>
+              <w:fldChar w:fldCharType="separate"/>
+            </w:r>
+            <w:r>
+              <w:rPr>
+                <w:noProof/>
+                <w:webHidden/>
+              </w:rPr>
+              <w:t>20</w:t>
+            </w:r>
+            <w:r>
+              <w:rPr>
+                <w:noProof/>
+                <w:webHidden/>
+              </w:rPr>
+              <w:fldChar w:fldCharType="end"/>
+            </w:r>
+          </w:hyperlink>
+        </w:p>
+        <w:p>
+          <w:pPr>
+            <w:pStyle w:val="TOC3"/>
+            <w:tabs>
+              <w:tab w:val="left" w:pos="1320"/>
+              <w:tab w:val="right" w:leader="dot" w:pos="9016"/>
+            </w:tabs>
+            <w:rPr>
+              <w:rFonts w:eastAsiaTheme="minorEastAsia"/>
+              <w:noProof/>
+              <w:lang w:eastAsia="en-AU"/>
+            </w:rPr>
+          </w:pPr>
+          <w:hyperlink w:anchor="_Toc97719418" w:history="1">
+            <w:r>
+              <w:rPr>
+                <w:rStyle w:val="Hyperlink"/>
+                <w:noProof/>
+                <w:lang w:val="en-US"/>
+              </w:rPr>
+              <w:t>2.7.4</w:t>
+            </w:r>
+            <w:r>
+              <w:rPr>
+                <w:rFonts w:eastAsiaTheme="minorEastAsia"/>
+                <w:noProof/>
+                <w:lang w:eastAsia="en-AU"/>
+              </w:rPr>
+              <w:tab/>
+            </w:r>
+            <w:r>
+              <w:rPr>
+                <w:rStyle w:val="Hyperlink"/>
+                <w:noProof/>
+                <w:lang w:val="en-US"/>
+              </w:rPr>
+              <w:t>Verification Method Display</w:t>
+            </w:r>
+            <w:r>
+              <w:rPr>
+                <w:noProof/>
+                <w:webHidden/>
+              </w:rPr>
+              <w:tab/>
+            </w:r>
+            <w:r>
+              <w:rPr>
+                <w:noProof/>
+                <w:webHidden/>
+              </w:rPr>
+              <w:fldChar w:fldCharType="begin"/>
+            </w:r>
+            <w:r>
+              <w:rPr>
+                <w:noProof/>
+                <w:webHidden/>
+              </w:rPr>
+              <w:instrText xml:space="preserve"> PAGEREF _Toc97719418 \h </w:instrText>
+            </w:r>
+            <w:r>
+              <w:rPr>
+                <w:noProof/>
+                <w:webHidden/>
+              </w:rPr>
+            </w:r>
+            <w:r>
+              <w:rPr>
+                <w:noProof/>
+                <w:webHidden/>
+              </w:rPr>
+              <w:fldChar w:fldCharType="separate"/>
+            </w:r>
+            <w:r>
+              <w:rPr>
+                <w:noProof/>
+                <w:webHidden/>
+              </w:rPr>
+              <w:t>20</w:t>
             </w:r>
             <w:r>
               <w:rPr>
@@ -2629,7 +3773,7 @@
               <w:lang w:eastAsia="en-AU"/>
             </w:rPr>
           </w:pPr>
-          <w:hyperlink w:anchor="_Toc97122837" w:history="1">
+          <w:hyperlink w:anchor="_Toc97719419" w:history="1">
             <w:r>
               <w:rPr>
                 <w:rStyle w:val="Hyperlink"/>
@@ -2673,7 +3817,7 @@
                 <w:noProof/>
                 <w:webHidden/>
               </w:rPr>
-              <w:instrText xml:space="preserve"> PAGEREF _Toc97122837 \h </w:instrText>
+              <w:instrText xml:space="preserve"> PAGEREF _Toc97719419 \h </w:instrText>
             </w:r>
             <w:r>
               <w:rPr>
@@ -2693,7 +3837,7 @@
                 <w:noProof/>
                 <w:webHidden/>
               </w:rPr>
-              <w:t>17</w:t>
+              <w:t>21</w:t>
             </w:r>
             <w:r>
               <w:rPr>
@@ -2717,7 +3861,7 @@
               <w:lang w:eastAsia="en-AU"/>
             </w:rPr>
           </w:pPr>
-          <w:hyperlink w:anchor="_Toc97122838" w:history="1">
+          <w:hyperlink w:anchor="_Toc97719420" w:history="1">
             <w:r>
               <w:rPr>
                 <w:rStyle w:val="Hyperlink"/>
@@ -2761,7 +3905,7 @@
                 <w:noProof/>
                 <w:webHidden/>
               </w:rPr>
-              <w:instrText xml:space="preserve"> PAGEREF _Toc97122838 \h </w:instrText>
+              <w:instrText xml:space="preserve"> PAGEREF _Toc97719420 \h </w:instrText>
             </w:r>
             <w:r>
               <w:rPr>
@@ -2781,7 +3925,7 @@
                 <w:noProof/>
                 <w:webHidden/>
               </w:rPr>
-              <w:t>17</w:t>
+              <w:t>21</w:t>
             </w:r>
             <w:r>
               <w:rPr>
@@ -2805,7 +3949,7 @@
               <w:lang w:eastAsia="en-AU"/>
             </w:rPr>
           </w:pPr>
-          <w:hyperlink w:anchor="_Toc97122839" w:history="1">
+          <w:hyperlink w:anchor="_Toc97719421" w:history="1">
             <w:r>
               <w:rPr>
                 <w:rStyle w:val="Hyperlink"/>
@@ -2849,7 +3993,7 @@
                 <w:noProof/>
                 <w:webHidden/>
               </w:rPr>
-              <w:instrText xml:space="preserve"> PAGEREF _Toc97122839 \h </w:instrText>
+              <w:instrText xml:space="preserve"> PAGEREF _Toc97719421 \h </w:instrText>
             </w:r>
             <w:r>
               <w:rPr>
@@ -2869,7 +4013,7 @@
                 <w:noProof/>
                 <w:webHidden/>
               </w:rPr>
-              <w:t>17</w:t>
+              <w:t>21</w:t>
             </w:r>
             <w:r>
               <w:rPr>
@@ -2893,7 +4037,7 @@
               <w:lang w:eastAsia="en-AU"/>
             </w:rPr>
           </w:pPr>
-          <w:hyperlink w:anchor="_Toc97122840" w:history="1">
+          <w:hyperlink w:anchor="_Toc97719422" w:history="1">
             <w:r>
               <w:rPr>
                 <w:rStyle w:val="Hyperlink"/>
@@ -2937,7 +4081,7 @@
                 <w:noProof/>
                 <w:webHidden/>
               </w:rPr>
-              <w:instrText xml:space="preserve"> PAGEREF _Toc97122840 \h </w:instrText>
+              <w:instrText xml:space="preserve"> PAGEREF _Toc97719422 \h </w:instrText>
             </w:r>
             <w:r>
               <w:rPr>
@@ -2957,7 +4101,7 @@
                 <w:noProof/>
                 <w:webHidden/>
               </w:rPr>
-              <w:t>18</w:t>
+              <w:t>21</w:t>
             </w:r>
             <w:r>
               <w:rPr>
@@ -2981,7 +4125,7 @@
               <w:lang w:eastAsia="en-AU"/>
             </w:rPr>
           </w:pPr>
-          <w:hyperlink w:anchor="_Toc97122841" w:history="1">
+          <w:hyperlink w:anchor="_Toc97719423" w:history="1">
             <w:r>
               <w:rPr>
                 <w:rStyle w:val="Hyperlink"/>
@@ -3025,7 +4169,7 @@
                 <w:noProof/>
                 <w:webHidden/>
               </w:rPr>
-              <w:instrText xml:space="preserve"> PAGEREF _Toc97122841 \h </w:instrText>
+              <w:instrText xml:space="preserve"> PAGEREF _Toc97719423 \h </w:instrText>
             </w:r>
             <w:r>
               <w:rPr>
@@ -3045,7 +4189,7 @@
                 <w:noProof/>
                 <w:webHidden/>
               </w:rPr>
-              <w:t>18</w:t>
+              <w:t>22</w:t>
             </w:r>
             <w:r>
               <w:rPr>
@@ -3069,7 +4213,7 @@
               <w:lang w:eastAsia="en-AU"/>
             </w:rPr>
           </w:pPr>
-          <w:hyperlink w:anchor="_Toc97122842" w:history="1">
+          <w:hyperlink w:anchor="_Toc97719424" w:history="1">
             <w:r>
               <w:rPr>
                 <w:rStyle w:val="Hyperlink"/>
@@ -3113,7 +4257,7 @@
                 <w:noProof/>
                 <w:webHidden/>
               </w:rPr>
-              <w:instrText xml:space="preserve"> PAGEREF _Toc97122842 \h </w:instrText>
+              <w:instrText xml:space="preserve"> PAGEREF _Toc97719424 \h </w:instrText>
             </w:r>
             <w:r>
               <w:rPr>
@@ -3133,7 +4277,7 @@
                 <w:noProof/>
                 <w:webHidden/>
               </w:rPr>
-              <w:t>18</w:t>
+              <w:t>22</w:t>
             </w:r>
             <w:r>
               <w:rPr>
@@ -3157,7 +4301,7 @@
               <w:lang w:eastAsia="en-AU"/>
             </w:rPr>
           </w:pPr>
-          <w:hyperlink w:anchor="_Toc97122843" w:history="1">
+          <w:hyperlink w:anchor="_Toc97719425" w:history="1">
             <w:r>
               <w:rPr>
                 <w:rStyle w:val="Hyperlink"/>
@@ -3201,7 +4345,7 @@
                 <w:noProof/>
                 <w:webHidden/>
               </w:rPr>
-              <w:instrText xml:space="preserve"> PAGEREF _Toc97122843 \h </w:instrText>
+              <w:instrText xml:space="preserve"> PAGEREF _Toc97719425 \h </w:instrText>
             </w:r>
             <w:r>
               <w:rPr>
@@ -3221,7 +4365,7 @@
                 <w:noProof/>
                 <w:webHidden/>
               </w:rPr>
-              <w:t>18</w:t>
+              <w:t>22</w:t>
             </w:r>
             <w:r>
               <w:rPr>
@@ -3245,7 +4389,7 @@
               <w:lang w:eastAsia="en-AU"/>
             </w:rPr>
           </w:pPr>
-          <w:hyperlink w:anchor="_Toc97122844" w:history="1">
+          <w:hyperlink w:anchor="_Toc97719426" w:history="1">
             <w:r>
               <w:rPr>
                 <w:rStyle w:val="Hyperlink"/>
@@ -3289,7 +4433,7 @@
                 <w:noProof/>
                 <w:webHidden/>
               </w:rPr>
-              <w:instrText xml:space="preserve"> PAGEREF _Toc97122844 \h </w:instrText>
+              <w:instrText xml:space="preserve"> PAGEREF _Toc97719426 \h </w:instrText>
             </w:r>
             <w:r>
               <w:rPr>
@@ -3309,7 +4453,7 @@
                 <w:noProof/>
                 <w:webHidden/>
               </w:rPr>
-              <w:t>19</w:t>
+              <w:t>22</w:t>
             </w:r>
             <w:r>
               <w:rPr>
@@ -3333,7 +4477,7 @@
               <w:lang w:eastAsia="en-AU"/>
             </w:rPr>
           </w:pPr>
-          <w:hyperlink w:anchor="_Toc97122845" w:history="1">
+          <w:hyperlink w:anchor="_Toc97719427" w:history="1">
             <w:r>
               <w:rPr>
                 <w:rStyle w:val="Hyperlink"/>
@@ -3377,7 +4521,7 @@
                 <w:noProof/>
                 <w:webHidden/>
               </w:rPr>
-              <w:instrText xml:space="preserve"> PAGEREF _Toc97122845 \h </w:instrText>
+              <w:instrText xml:space="preserve"> PAGEREF _Toc97719427 \h </w:instrText>
             </w:r>
             <w:r>
               <w:rPr>
@@ -3397,7 +4541,7 @@
                 <w:noProof/>
                 <w:webHidden/>
               </w:rPr>
-              <w:t>19</w:t>
+              <w:t>22</w:t>
             </w:r>
             <w:r>
               <w:rPr>
@@ -3421,7 +4565,7 @@
               <w:lang w:eastAsia="en-AU"/>
             </w:rPr>
           </w:pPr>
-          <w:hyperlink w:anchor="_Toc97122846" w:history="1">
+          <w:hyperlink w:anchor="_Toc97719428" w:history="1">
             <w:r>
               <w:rPr>
                 <w:rStyle w:val="Hyperlink"/>
@@ -3465,7 +4609,7 @@
                 <w:noProof/>
                 <w:webHidden/>
               </w:rPr>
-              <w:instrText xml:space="preserve"> PAGEREF _Toc97122846 \h </w:instrText>
+              <w:instrText xml:space="preserve"> PAGEREF _Toc97719428 \h </w:instrText>
             </w:r>
             <w:r>
               <w:rPr>
@@ -3485,7 +4629,7 @@
                 <w:noProof/>
                 <w:webHidden/>
               </w:rPr>
-              <w:t>19</w:t>
+              <w:t>23</w:t>
             </w:r>
             <w:r>
               <w:rPr>
@@ -3509,7 +4653,7 @@
               <w:lang w:eastAsia="en-AU"/>
             </w:rPr>
           </w:pPr>
-          <w:hyperlink w:anchor="_Toc97122847" w:history="1">
+          <w:hyperlink w:anchor="_Toc97719429" w:history="1">
             <w:r>
               <w:rPr>
                 <w:rStyle w:val="Hyperlink"/>
@@ -3553,7 +4697,7 @@
                 <w:noProof/>
                 <w:webHidden/>
               </w:rPr>
-              <w:instrText xml:space="preserve"> PAGEREF _Toc97122847 \h </w:instrText>
+              <w:instrText xml:space="preserve"> PAGEREF _Toc97719429 \h </w:instrText>
             </w:r>
             <w:r>
               <w:rPr>
@@ -3573,7 +4717,7 @@
                 <w:noProof/>
                 <w:webHidden/>
               </w:rPr>
-              <w:t>19</w:t>
+              <w:t>23</w:t>
             </w:r>
             <w:r>
               <w:rPr>
@@ -3588,6 +4732,7 @@
           <w:pPr>
             <w:pStyle w:val="TOC1"/>
             <w:tabs>
+              <w:tab w:val="left" w:pos="440"/>
               <w:tab w:val="right" w:leader="dot" w:pos="9016"/>
             </w:tabs>
             <w:rPr>
@@ -3596,13 +4741,117 @@
               <w:lang w:eastAsia="en-AU"/>
             </w:rPr>
           </w:pPr>
-          <w:hyperlink w:anchor="_Toc97122848" w:history="1">
+          <w:hyperlink w:anchor="_Toc97719430" w:history="1">
             <w:r>
               <w:rPr>
                 <w:rStyle w:val="Hyperlink"/>
                 <w:noProof/>
                 <w:lang w:val="en-US"/>
               </w:rPr>
+              <w:t>7</w:t>
+            </w:r>
+            <w:r>
+              <w:rPr>
+                <w:rFonts w:eastAsiaTheme="minorEastAsia"/>
+                <w:noProof/>
+                <w:lang w:eastAsia="en-AU"/>
+              </w:rPr>
+              <w:tab/>
+            </w:r>
+            <w:r>
+              <w:rPr>
+                <w:rStyle w:val="Hyperlink"/>
+                <w:noProof/>
+                <w:lang w:val="en-US"/>
+              </w:rPr>
+              <w:t>Appendix</w:t>
+            </w:r>
+            <w:r>
+              <w:rPr>
+                <w:noProof/>
+                <w:webHidden/>
+              </w:rPr>
+              <w:tab/>
+            </w:r>
+            <w:r>
+              <w:rPr>
+                <w:noProof/>
+                <w:webHidden/>
+              </w:rPr>
+              <w:fldChar w:fldCharType="begin"/>
+            </w:r>
+            <w:r>
+              <w:rPr>
+                <w:noProof/>
+                <w:webHidden/>
+              </w:rPr>
+              <w:instrText xml:space="preserve"> PAGEREF _Toc97719430 \h </w:instrText>
+            </w:r>
+            <w:r>
+              <w:rPr>
+                <w:noProof/>
+                <w:webHidden/>
+              </w:rPr>
+            </w:r>
+            <w:r>
+              <w:rPr>
+                <w:noProof/>
+                <w:webHidden/>
+              </w:rPr>
+              <w:fldChar w:fldCharType="separate"/>
+            </w:r>
+            <w:r>
+              <w:rPr>
+                <w:noProof/>
+                <w:webHidden/>
+              </w:rPr>
+              <w:t>24</w:t>
+            </w:r>
+            <w:r>
+              <w:rPr>
+                <w:noProof/>
+                <w:webHidden/>
+              </w:rPr>
+              <w:fldChar w:fldCharType="end"/>
+            </w:r>
+          </w:hyperlink>
+        </w:p>
+        <w:p>
+          <w:pPr>
+            <w:pStyle w:val="TOC1"/>
+            <w:tabs>
+              <w:tab w:val="left" w:pos="440"/>
+              <w:tab w:val="right" w:leader="dot" w:pos="9016"/>
+            </w:tabs>
+            <w:rPr>
+              <w:rFonts w:eastAsiaTheme="minorEastAsia"/>
+              <w:noProof/>
+              <w:lang w:eastAsia="en-AU"/>
+            </w:rPr>
+          </w:pPr>
+          <w:hyperlink w:anchor="_Toc97719431" w:history="1">
+            <w:r>
+              <w:rPr>
+                <w:rStyle w:val="Hyperlink"/>
+                <w:noProof/>
+                <w:lang w:val="en-US"/>
+              </w:rPr>
+              <w:t>8</w:t>
+            </w:r>
+            <w:r>
+              <w:rPr>
+                <w:rFonts w:eastAsiaTheme="minorEastAsia"/>
+                <w:noProof/>
+                <w:lang w:eastAsia="en-AU"/>
+              </w:rPr>
+              <w:tab/>
+            </w:r>
+            <w:r>
+              <w:rPr>
+                <w:rStyle w:val="Hyperlink"/>
+                <w:noProof/>
+                <w:lang w:val="en-US"/>
+              </w:rPr>
               <w:t>Bibliography</w:t>
             </w:r>
             <w:r>
@@ -3624,7 +4873,7 @@
                 <w:noProof/>
                 <w:webHidden/>
               </w:rPr>
-              <w:instrText xml:space="preserve"> PAGEREF _Toc97122848 \h </w:instrText>
+              <w:instrText xml:space="preserve"> PAGEREF _Toc97719431 \h </w:instrText>
             </w:r>
             <w:r>
               <w:rPr>
@@ -3644,7 +4893,7 @@
                 <w:noProof/>
                 <w:webHidden/>
               </w:rPr>
-              <w:t>20</w:t>
+              <w:t>24</w:t>
             </w:r>
             <w:r>
               <w:rPr>
@@ -3793,7 +5042,7 @@
         </w:rPr>
         <w:fldChar w:fldCharType="separate"/>
       </w:r>
-      <w:hyperlink w:anchor="_Toc97122849" w:history="1">
+      <w:hyperlink w:anchor="_Toc97719432" w:history="1">
         <w:r>
           <w:rPr>
             <w:rStyle w:val="Hyperlink"/>
@@ -3820,7 +5069,7 @@
             <w:noProof/>
             <w:webHidden/>
           </w:rPr>
-          <w:instrText xml:space="preserve"> PAGEREF _Toc97122849 \h </w:instrText>
+          <w:instrText xml:space="preserve"> PAGEREF _Toc97719432 \h </w:instrText>
         </w:r>
         <w:r>
           <w:rPr>
@@ -3863,7 +5112,7 @@
           <w:lang w:eastAsia="en-AU"/>
         </w:rPr>
       </w:pPr>
-      <w:hyperlink w:anchor="_Toc97122850" w:history="1">
+      <w:hyperlink w:anchor="_Toc97719433" w:history="1">
         <w:r>
           <w:rPr>
             <w:rStyle w:val="Hyperlink"/>
@@ -3890,7 +5139,7 @@
             <w:noProof/>
             <w:webHidden/>
           </w:rPr>
-          <w:instrText xml:space="preserve"> PAGEREF _Toc97122850 \h </w:instrText>
+          <w:instrText xml:space="preserve"> PAGEREF _Toc97719433 \h </w:instrText>
         </w:r>
         <w:r>
           <w:rPr>
@@ -3933,7 +5182,7 @@
           <w:lang w:eastAsia="en-AU"/>
         </w:rPr>
       </w:pPr>
-      <w:hyperlink w:anchor="_Toc97122851" w:history="1">
+      <w:hyperlink w:anchor="_Toc97719434" w:history="1">
         <w:r>
           <w:rPr>
             <w:rStyle w:val="Hyperlink"/>
@@ -3960,7 +5209,7 @@
             <w:noProof/>
             <w:webHidden/>
           </w:rPr>
-          <w:instrText xml:space="preserve"> PAGEREF _Toc97122851 \h </w:instrText>
+          <w:instrText xml:space="preserve"> PAGEREF _Toc97719434 \h </w:instrText>
         </w:r>
         <w:r>
           <w:rPr>
@@ -4003,7 +5252,7 @@
           <w:lang w:eastAsia="en-AU"/>
         </w:rPr>
       </w:pPr>
-      <w:hyperlink w:anchor="_Toc97122852" w:history="1">
+      <w:hyperlink w:anchor="_Toc97719435" w:history="1">
         <w:r>
           <w:rPr>
             <w:rStyle w:val="Hyperlink"/>
@@ -4030,7 +5279,7 @@
             <w:noProof/>
             <w:webHidden/>
           </w:rPr>
-          <w:instrText xml:space="preserve"> PAGEREF _Toc97122852 \h </w:instrText>
+          <w:instrText xml:space="preserve"> PAGEREF _Toc97719435 \h </w:instrText>
         </w:r>
         <w:r>
           <w:rPr>
@@ -4073,7 +5322,7 @@
           <w:lang w:eastAsia="en-AU"/>
         </w:rPr>
       </w:pPr>
-      <w:hyperlink w:anchor="_Toc97122853" w:history="1">
+      <w:hyperlink w:anchor="_Toc97719436" w:history="1">
         <w:r>
           <w:rPr>
             <w:rStyle w:val="Hyperlink"/>
@@ -4100,7 +5349,7 @@
             <w:noProof/>
             <w:webHidden/>
           </w:rPr>
-          <w:instrText xml:space="preserve"> PAGEREF _Toc97122853 \h </w:instrText>
+          <w:instrText xml:space="preserve"> PAGEREF _Toc97719436 \h </w:instrText>
         </w:r>
         <w:r>
           <w:rPr>
@@ -4143,7 +5392,7 @@
           <w:lang w:eastAsia="en-AU"/>
         </w:rPr>
       </w:pPr>
-      <w:hyperlink w:anchor="_Toc97122854" w:history="1">
+      <w:hyperlink w:anchor="_Toc97719437" w:history="1">
         <w:r>
           <w:rPr>
             <w:rStyle w:val="Hyperlink"/>
@@ -4170,7 +5419,7 @@
             <w:noProof/>
             <w:webHidden/>
           </w:rPr>
-          <w:instrText xml:space="preserve"> PAGEREF _Toc97122854 \h </w:instrText>
+          <w:instrText xml:space="preserve"> PAGEREF _Toc97719437 \h </w:instrText>
         </w:r>
         <w:r>
           <w:rPr>
@@ -4213,7 +5462,7 @@
           <w:lang w:eastAsia="en-AU"/>
         </w:rPr>
       </w:pPr>
-      <w:hyperlink w:anchor="_Toc97122855" w:history="1">
+      <w:hyperlink w:anchor="_Toc97719438" w:history="1">
         <w:r>
           <w:rPr>
             <w:rStyle w:val="Hyperlink"/>
@@ -4240,7 +5489,7 @@
             <w:noProof/>
             <w:webHidden/>
           </w:rPr>
-          <w:instrText xml:space="preserve"> PAGEREF _Toc97122855 \h </w:instrText>
+          <w:instrText xml:space="preserve"> PAGEREF _Toc97719438 \h </w:instrText>
         </w:r>
         <w:r>
           <w:rPr>
@@ -4283,7 +5532,7 @@
           <w:lang w:eastAsia="en-AU"/>
         </w:rPr>
       </w:pPr>
-      <w:hyperlink w:anchor="_Toc97122856" w:history="1">
+      <w:hyperlink w:anchor="_Toc97719439" w:history="1">
         <w:r>
           <w:rPr>
             <w:rStyle w:val="Hyperlink"/>
@@ -4310,7 +5559,7 @@
             <w:noProof/>
             <w:webHidden/>
           </w:rPr>
-          <w:instrText xml:space="preserve"> PAGEREF _Toc97122856 \h </w:instrText>
+          <w:instrText xml:space="preserve"> PAGEREF _Toc97719439 \h </w:instrText>
         </w:r>
         <w:r>
           <w:rPr>
@@ -4353,7 +5602,7 @@
           <w:lang w:eastAsia="en-AU"/>
         </w:rPr>
       </w:pPr>
-      <w:hyperlink w:anchor="_Toc97122857" w:history="1">
+      <w:hyperlink w:anchor="_Toc97719440" w:history="1">
         <w:r>
           <w:rPr>
             <w:rStyle w:val="Hyperlink"/>
@@ -4380,7 +5629,7 @@
             <w:noProof/>
             <w:webHidden/>
           </w:rPr>
-          <w:instrText xml:space="preserve"> PAGEREF _Toc97122857 \h </w:instrText>
+          <w:instrText xml:space="preserve"> PAGEREF _Toc97719440 \h </w:instrText>
         </w:r>
         <w:r>
           <w:rPr>
@@ -4423,7 +5672,7 @@
           <w:lang w:eastAsia="en-AU"/>
         </w:rPr>
       </w:pPr>
-      <w:hyperlink w:anchor="_Toc97122858" w:history="1">
+      <w:hyperlink w:anchor="_Toc97719441" w:history="1">
         <w:r>
           <w:rPr>
             <w:rStyle w:val="Hyperlink"/>
@@ -4450,7 +5699,7 @@
             <w:noProof/>
             <w:webHidden/>
           </w:rPr>
-          <w:instrText xml:space="preserve"> PAGEREF _Toc97122858 \h </w:instrText>
+          <w:instrText xml:space="preserve"> PAGEREF _Toc97719441 \h </w:instrText>
         </w:r>
         <w:r>
           <w:rPr>
@@ -4493,7 +5742,7 @@
           <w:lang w:eastAsia="en-AU"/>
         </w:rPr>
       </w:pPr>
-      <w:hyperlink w:anchor="_Toc97122859" w:history="1">
+      <w:hyperlink w:anchor="_Toc97719442" w:history="1">
         <w:r>
           <w:rPr>
             <w:rStyle w:val="Hyperlink"/>
@@ -4520,7 +5769,7 @@
             <w:noProof/>
             <w:webHidden/>
           </w:rPr>
-          <w:instrText xml:space="preserve"> PAGEREF _Toc97122859 \h </w:instrText>
+          <w:instrText xml:space="preserve"> PAGEREF _Toc97719442 \h </w:instrText>
         </w:r>
         <w:r>
           <w:rPr>
@@ -4563,7 +5812,7 @@
           <w:lang w:eastAsia="en-AU"/>
         </w:rPr>
       </w:pPr>
-      <w:hyperlink w:anchor="_Toc97122860" w:history="1">
+      <w:hyperlink w:anchor="_Toc97719443" w:history="1">
         <w:r>
           <w:rPr>
             <w:rStyle w:val="Hyperlink"/>
@@ -4590,7 +5839,7 @@
             <w:noProof/>
             <w:webHidden/>
           </w:rPr>
-          <w:instrText xml:space="preserve"> PAGEREF _Toc97122860 \h </w:instrText>
+          <w:instrText xml:space="preserve"> PAGEREF _Toc97719443 \h </w:instrText>
         </w:r>
         <w:r>
           <w:rPr>
@@ -4633,7 +5882,7 @@
           <w:lang w:eastAsia="en-AU"/>
         </w:rPr>
       </w:pPr>
-      <w:hyperlink w:anchor="_Toc97122861" w:history="1">
+      <w:hyperlink w:anchor="_Toc97719444" w:history="1">
         <w:r>
           <w:rPr>
             <w:rStyle w:val="Hyperlink"/>
@@ -4660,7 +5909,7 @@
             <w:noProof/>
             <w:webHidden/>
           </w:rPr>
-          <w:instrText xml:space="preserve"> PAGEREF _Toc97122861 \h </w:instrText>
+          <w:instrText xml:space="preserve"> PAGEREF _Toc97719444 \h </w:instrText>
         </w:r>
         <w:r>
           <w:rPr>
@@ -4703,7 +5952,7 @@
           <w:lang w:eastAsia="en-AU"/>
         </w:rPr>
       </w:pPr>
-      <w:hyperlink w:anchor="_Toc97122862" w:history="1">
+      <w:hyperlink w:anchor="_Toc97719445" w:history="1">
         <w:r>
           <w:rPr>
             <w:rStyle w:val="Hyperlink"/>
@@ -4730,7 +5979,7 @@
             <w:noProof/>
             <w:webHidden/>
           </w:rPr>
-          <w:instrText xml:space="preserve"> PAGEREF _Toc97122862 \h </w:instrText>
+          <w:instrText xml:space="preserve"> PAGEREF _Toc97719445 \h </w:instrText>
         </w:r>
         <w:r>
           <w:rPr>
@@ -4773,7 +6022,7 @@
           <w:lang w:eastAsia="en-AU"/>
         </w:rPr>
       </w:pPr>
-      <w:hyperlink w:anchor="_Toc97122863" w:history="1">
+      <w:hyperlink w:anchor="_Toc97719446" w:history="1">
         <w:r>
           <w:rPr>
             <w:rStyle w:val="Hyperlink"/>
@@ -4800,7 +6049,7 @@
             <w:noProof/>
             <w:webHidden/>
           </w:rPr>
-          <w:instrText xml:space="preserve"> PAGEREF _Toc97122863 \h </w:instrText>
+          <w:instrText xml:space="preserve"> PAGEREF _Toc97719446 \h </w:instrText>
         </w:r>
         <w:r>
           <w:rPr>
@@ -4843,7 +6092,7 @@
           <w:lang w:eastAsia="en-AU"/>
         </w:rPr>
       </w:pPr>
-      <w:hyperlink w:anchor="_Toc97122864" w:history="1">
+      <w:hyperlink w:anchor="_Toc97719447" w:history="1">
         <w:r>
           <w:rPr>
             <w:rStyle w:val="Hyperlink"/>
@@ -4870,7 +6119,7 @@
             <w:noProof/>
             <w:webHidden/>
           </w:rPr>
-          <w:instrText xml:space="preserve"> PAGEREF _Toc97122864 \h </w:instrText>
+          <w:instrText xml:space="preserve"> PAGEREF _Toc97719447 \h </w:instrText>
         </w:r>
         <w:r>
           <w:rPr>
@@ -4913,7 +6162,7 @@
           <w:lang w:eastAsia="en-AU"/>
         </w:rPr>
       </w:pPr>
-      <w:hyperlink w:anchor="_Toc97122865" w:history="1">
+      <w:hyperlink w:anchor="_Toc97719448" w:history="1">
         <w:r>
           <w:rPr>
             <w:rStyle w:val="Hyperlink"/>
@@ -4940,7 +6189,7 @@
             <w:noProof/>
             <w:webHidden/>
           </w:rPr>
-          <w:instrText xml:space="preserve"> PAGEREF _Toc97122865 \h </w:instrText>
+          <w:instrText xml:space="preserve"> PAGEREF _Toc97719448 \h </w:instrText>
         </w:r>
         <w:r>
           <w:rPr>
@@ -4983,7 +6232,7 @@
           <w:lang w:eastAsia="en-AU"/>
         </w:rPr>
       </w:pPr>
-      <w:hyperlink w:anchor="_Toc97122866" w:history="1">
+      <w:hyperlink w:anchor="_Toc97719449" w:history="1">
         <w:r>
           <w:rPr>
             <w:rStyle w:val="Hyperlink"/>
@@ -5010,7 +6259,7 @@
             <w:noProof/>
             <w:webHidden/>
           </w:rPr>
-          <w:instrText xml:space="preserve"> PAGEREF _Toc97122866 \h </w:instrText>
+          <w:instrText xml:space="preserve"> PAGEREF _Toc97719449 \h </w:instrText>
         </w:r>
         <w:r>
           <w:rPr>
@@ -5053,7 +6302,7 @@
           <w:lang w:eastAsia="en-AU"/>
         </w:rPr>
       </w:pPr>
-      <w:hyperlink w:anchor="_Toc97122867" w:history="1">
+      <w:hyperlink w:anchor="_Toc97719450" w:history="1">
         <w:r>
           <w:rPr>
             <w:rStyle w:val="Hyperlink"/>
@@ -5080,7 +6329,7 @@
             <w:noProof/>
             <w:webHidden/>
           </w:rPr>
-          <w:instrText xml:space="preserve"> PAGEREF _Toc97122867 \h </w:instrText>
+          <w:instrText xml:space="preserve"> PAGEREF _Toc97719450 \h </w:instrText>
         </w:r>
         <w:r>
           <w:rPr>
@@ -5123,7 +6372,7 @@
           <w:lang w:eastAsia="en-AU"/>
         </w:rPr>
       </w:pPr>
-      <w:hyperlink w:anchor="_Toc97122868" w:history="1">
+      <w:hyperlink w:anchor="_Toc97719451" w:history="1">
         <w:r>
           <w:rPr>
             <w:rStyle w:val="Hyperlink"/>
@@ -5150,7 +6399,7 @@
             <w:noProof/>
             <w:webHidden/>
           </w:rPr>
-          <w:instrText xml:space="preserve"> PAGEREF _Toc97122868 \h </w:instrText>
+          <w:instrText xml:space="preserve"> PAGEREF _Toc97719451 \h </w:instrText>
         </w:r>
         <w:r>
           <w:rPr>
@@ -5193,13 +6442,13 @@
           <w:lang w:eastAsia="en-AU"/>
         </w:rPr>
       </w:pPr>
-      <w:hyperlink w:anchor="_Toc97122869" w:history="1">
+      <w:hyperlink w:anchor="_Toc97719452" w:history="1">
         <w:r>
           <w:rPr>
             <w:rStyle w:val="Hyperlink"/>
             <w:noProof/>
           </w:rPr>
-          <w:t>Figure 33: A System to Check Proofs [2]</w:t>
+          <w:t>Figure 21: A System to Check Proofs [2]</w:t>
         </w:r>
         <w:r>
           <w:rPr>
@@ -5220,7 +6469,7 @@
             <w:noProof/>
             <w:webHidden/>
           </w:rPr>
-          <w:instrText xml:space="preserve"> PAGEREF _Toc97122869 \h </w:instrText>
+          <w:instrText xml:space="preserve"> PAGEREF _Toc97719452 \h </w:instrText>
         </w:r>
         <w:r>
           <w:rPr>
@@ -5263,13 +6512,13 @@
           <w:lang w:eastAsia="en-AU"/>
         </w:rPr>
       </w:pPr>
-      <w:hyperlink w:anchor="_Toc97122870" w:history="1">
+      <w:hyperlink w:anchor="_Toc97719453" w:history="1">
         <w:r>
           <w:rPr>
             <w:rStyle w:val="Hyperlink"/>
             <w:noProof/>
           </w:rPr>
-          <w:t>Figure 34: Example of Verification Condition</w:t>
+          <w:t>Figure 22: Example of Verification Condition</w:t>
         </w:r>
         <w:r>
           <w:rPr>
@@ -5290,7 +6539,7 @@
             <w:noProof/>
             <w:webHidden/>
           </w:rPr>
-          <w:instrText xml:space="preserve"> PAGEREF _Toc97122870 \h </w:instrText>
+          <w:instrText xml:space="preserve"> PAGEREF _Toc97719453 \h </w:instrText>
         </w:r>
         <w:r>
           <w:rPr>
@@ -5311,6 +6560,356 @@
             <w:webHidden/>
           </w:rPr>
           <w:t>16</w:t>
+        </w:r>
+        <w:r>
+          <w:rPr>
+            <w:noProof/>
+            <w:webHidden/>
+          </w:rPr>
+          <w:fldChar w:fldCharType="end"/>
+        </w:r>
+      </w:hyperlink>
+    </w:p>
+    <w:p>
+      <w:pPr>
+        <w:pStyle w:val="TableofFigures"/>
+        <w:tabs>
+          <w:tab w:val="right" w:leader="dot" w:pos="9016"/>
+        </w:tabs>
+        <w:rPr>
+          <w:rFonts w:eastAsiaTheme="minorEastAsia"/>
+          <w:noProof/>
+          <w:lang w:eastAsia="en-AU"/>
+        </w:rPr>
+      </w:pPr>
+      <w:hyperlink w:anchor="_Toc97719454" w:history="1">
+        <w:r>
+          <w:rPr>
+            <w:rStyle w:val="Hyperlink"/>
+            <w:noProof/>
+          </w:rPr>
+          <w:t>Figure 23 - Student Extension Diagram</w:t>
+        </w:r>
+        <w:r>
+          <w:rPr>
+            <w:noProof/>
+            <w:webHidden/>
+          </w:rPr>
+          <w:tab/>
+        </w:r>
+        <w:r>
+          <w:rPr>
+            <w:noProof/>
+            <w:webHidden/>
+          </w:rPr>
+          <w:fldChar w:fldCharType="begin"/>
+        </w:r>
+        <w:r>
+          <w:rPr>
+            <w:noProof/>
+            <w:webHidden/>
+          </w:rPr>
+          <w:instrText xml:space="preserve"> PAGEREF _Toc97719454 \h </w:instrText>
+        </w:r>
+        <w:r>
+          <w:rPr>
+            <w:noProof/>
+            <w:webHidden/>
+          </w:rPr>
+        </w:r>
+        <w:r>
+          <w:rPr>
+            <w:noProof/>
+            <w:webHidden/>
+          </w:rPr>
+          <w:fldChar w:fldCharType="separate"/>
+        </w:r>
+        <w:r>
+          <w:rPr>
+            <w:noProof/>
+            <w:webHidden/>
+          </w:rPr>
+          <w:t>17</w:t>
+        </w:r>
+        <w:r>
+          <w:rPr>
+            <w:noProof/>
+            <w:webHidden/>
+          </w:rPr>
+          <w:fldChar w:fldCharType="end"/>
+        </w:r>
+      </w:hyperlink>
+    </w:p>
+    <w:p>
+      <w:pPr>
+        <w:pStyle w:val="TableofFigures"/>
+        <w:tabs>
+          <w:tab w:val="right" w:leader="dot" w:pos="9016"/>
+        </w:tabs>
+        <w:rPr>
+          <w:rFonts w:eastAsiaTheme="minorEastAsia"/>
+          <w:noProof/>
+          <w:lang w:eastAsia="en-AU"/>
+        </w:rPr>
+      </w:pPr>
+      <w:hyperlink w:anchor="_Toc97719455" w:history="1">
+        <w:r>
+          <w:rPr>
+            <w:rStyle w:val="Hyperlink"/>
+            <w:noProof/>
+          </w:rPr>
+          <w:t>Figure 24 - Educator Extension Diagram</w:t>
+        </w:r>
+        <w:r>
+          <w:rPr>
+            <w:noProof/>
+            <w:webHidden/>
+          </w:rPr>
+          <w:tab/>
+        </w:r>
+        <w:r>
+          <w:rPr>
+            <w:noProof/>
+            <w:webHidden/>
+          </w:rPr>
+          <w:fldChar w:fldCharType="begin"/>
+        </w:r>
+        <w:r>
+          <w:rPr>
+            <w:noProof/>
+            <w:webHidden/>
+          </w:rPr>
+          <w:instrText xml:space="preserve"> PAGEREF _Toc97719455 \h </w:instrText>
+        </w:r>
+        <w:r>
+          <w:rPr>
+            <w:noProof/>
+            <w:webHidden/>
+          </w:rPr>
+        </w:r>
+        <w:r>
+          <w:rPr>
+            <w:noProof/>
+            <w:webHidden/>
+          </w:rPr>
+          <w:fldChar w:fldCharType="separate"/>
+        </w:r>
+        <w:r>
+          <w:rPr>
+            <w:noProof/>
+            <w:webHidden/>
+          </w:rPr>
+          <w:t>18</w:t>
+        </w:r>
+        <w:r>
+          <w:rPr>
+            <w:noProof/>
+            <w:webHidden/>
+          </w:rPr>
+          <w:fldChar w:fldCharType="end"/>
+        </w:r>
+      </w:hyperlink>
+    </w:p>
+    <w:p>
+      <w:pPr>
+        <w:pStyle w:val="TableofFigures"/>
+        <w:tabs>
+          <w:tab w:val="right" w:leader="dot" w:pos="9016"/>
+        </w:tabs>
+        <w:rPr>
+          <w:rFonts w:eastAsiaTheme="minorEastAsia"/>
+          <w:noProof/>
+          <w:lang w:eastAsia="en-AU"/>
+        </w:rPr>
+      </w:pPr>
+      <w:hyperlink w:anchor="_Toc97719456" w:history="1">
+        <w:r>
+          <w:rPr>
+            <w:rStyle w:val="Hyperlink"/>
+            <w:noProof/>
+          </w:rPr>
+          <w:t>Figure 25 - Student Extension Prototype Interface</w:t>
+        </w:r>
+        <w:r>
+          <w:rPr>
+            <w:noProof/>
+            <w:webHidden/>
+          </w:rPr>
+          <w:tab/>
+        </w:r>
+        <w:r>
+          <w:rPr>
+            <w:noProof/>
+            <w:webHidden/>
+          </w:rPr>
+          <w:fldChar w:fldCharType="begin"/>
+        </w:r>
+        <w:r>
+          <w:rPr>
+            <w:noProof/>
+            <w:webHidden/>
+          </w:rPr>
+          <w:instrText xml:space="preserve"> PAGEREF _Toc97719456 \h </w:instrText>
+        </w:r>
+        <w:r>
+          <w:rPr>
+            <w:noProof/>
+            <w:webHidden/>
+          </w:rPr>
+        </w:r>
+        <w:r>
+          <w:rPr>
+            <w:noProof/>
+            <w:webHidden/>
+          </w:rPr>
+          <w:fldChar w:fldCharType="separate"/>
+        </w:r>
+        <w:r>
+          <w:rPr>
+            <w:noProof/>
+            <w:webHidden/>
+          </w:rPr>
+          <w:t>19</w:t>
+        </w:r>
+        <w:r>
+          <w:rPr>
+            <w:noProof/>
+            <w:webHidden/>
+          </w:rPr>
+          <w:fldChar w:fldCharType="end"/>
+        </w:r>
+      </w:hyperlink>
+    </w:p>
+    <w:p>
+      <w:pPr>
+        <w:pStyle w:val="TableofFigures"/>
+        <w:tabs>
+          <w:tab w:val="right" w:leader="dot" w:pos="9016"/>
+        </w:tabs>
+        <w:rPr>
+          <w:rFonts w:eastAsiaTheme="minorEastAsia"/>
+          <w:noProof/>
+          <w:lang w:eastAsia="en-AU"/>
+        </w:rPr>
+      </w:pPr>
+      <w:hyperlink w:anchor="_Toc97719457" w:history="1">
+        <w:r>
+          <w:rPr>
+            <w:rStyle w:val="Hyperlink"/>
+            <w:noProof/>
+          </w:rPr>
+          <w:t>Figure 26 - Protype Syntax Error Hover</w:t>
+        </w:r>
+        <w:r>
+          <w:rPr>
+            <w:noProof/>
+            <w:webHidden/>
+          </w:rPr>
+          <w:tab/>
+        </w:r>
+        <w:r>
+          <w:rPr>
+            <w:noProof/>
+            <w:webHidden/>
+          </w:rPr>
+          <w:fldChar w:fldCharType="begin"/>
+        </w:r>
+        <w:r>
+          <w:rPr>
+            <w:noProof/>
+            <w:webHidden/>
+          </w:rPr>
+          <w:instrText xml:space="preserve"> PAGEREF _Toc97719457 \h </w:instrText>
+        </w:r>
+        <w:r>
+          <w:rPr>
+            <w:noProof/>
+            <w:webHidden/>
+          </w:rPr>
+        </w:r>
+        <w:r>
+          <w:rPr>
+            <w:noProof/>
+            <w:webHidden/>
+          </w:rPr>
+          <w:fldChar w:fldCharType="separate"/>
+        </w:r>
+        <w:r>
+          <w:rPr>
+            <w:noProof/>
+            <w:webHidden/>
+          </w:rPr>
+          <w:t>20</w:t>
+        </w:r>
+        <w:r>
+          <w:rPr>
+            <w:noProof/>
+            <w:webHidden/>
+          </w:rPr>
+          <w:fldChar w:fldCharType="end"/>
+        </w:r>
+      </w:hyperlink>
+    </w:p>
+    <w:p>
+      <w:pPr>
+        <w:pStyle w:val="TableofFigures"/>
+        <w:tabs>
+          <w:tab w:val="right" w:leader="dot" w:pos="9016"/>
+        </w:tabs>
+        <w:rPr>
+          <w:rFonts w:eastAsiaTheme="minorEastAsia"/>
+          <w:noProof/>
+          <w:lang w:eastAsia="en-AU"/>
+        </w:rPr>
+      </w:pPr>
+      <w:hyperlink w:anchor="_Toc97719458" w:history="1">
+        <w:r>
+          <w:rPr>
+            <w:rStyle w:val="Hyperlink"/>
+            <w:noProof/>
+          </w:rPr>
+          <w:t>Figure 27 - Educator Extension Prototype Interface</w:t>
+        </w:r>
+        <w:r>
+          <w:rPr>
+            <w:noProof/>
+            <w:webHidden/>
+          </w:rPr>
+          <w:tab/>
+        </w:r>
+        <w:r>
+          <w:rPr>
+            <w:noProof/>
+            <w:webHidden/>
+          </w:rPr>
+          <w:fldChar w:fldCharType="begin"/>
+        </w:r>
+        <w:r>
+          <w:rPr>
+            <w:noProof/>
+            <w:webHidden/>
+          </w:rPr>
+          <w:instrText xml:space="preserve"> PAGEREF _Toc97719458 \h </w:instrText>
+        </w:r>
+        <w:r>
+          <w:rPr>
+            <w:noProof/>
+            <w:webHidden/>
+          </w:rPr>
+        </w:r>
+        <w:r>
+          <w:rPr>
+            <w:noProof/>
+            <w:webHidden/>
+          </w:rPr>
+          <w:fldChar w:fldCharType="separate"/>
+        </w:r>
+        <w:r>
+          <w:rPr>
+            <w:noProof/>
+            <w:webHidden/>
+          </w:rPr>
+          <w:t>20</w:t>
         </w:r>
         <w:r>
           <w:rPr>
@@ -5358,7 +6957,7 @@
         </w:rPr>
       </w:pPr>
       <w:bookmarkStart w:id="2" w:name="_Hlk97119827"/>
-      <w:bookmarkStart w:id="3" w:name="_Toc97122812"/>
+      <w:bookmarkStart w:id="3" w:name="_Toc97719381"/>
       <w:r>
         <w:rPr>
           <w:sz w:val="36"/>
@@ -5381,7 +6980,7 @@
           <w:lang w:val="en-US"/>
         </w:rPr>
       </w:pPr>
-      <w:bookmarkStart w:id="4" w:name="_Toc97122813"/>
+      <w:bookmarkStart w:id="4" w:name="_Toc97719382"/>
       <w:r>
         <w:rPr>
           <w:sz w:val="28"/>
@@ -5674,7 +7273,7 @@
           <w:lang w:val="en-US"/>
         </w:rPr>
       </w:pPr>
-      <w:bookmarkStart w:id="5" w:name="_Toc97122814"/>
+      <w:bookmarkStart w:id="5" w:name="_Toc97719383"/>
       <w:r>
         <w:rPr>
           <w:sz w:val="28"/>
@@ -5746,7 +7345,7 @@
           <w:lang w:val="en-US"/>
         </w:rPr>
       </w:pPr>
-      <w:bookmarkStart w:id="6" w:name="_Toc97122815"/>
+      <w:bookmarkStart w:id="6" w:name="_Toc97719384"/>
       <w:r>
         <w:rPr>
           <w:sz w:val="28"/>
@@ -6129,7 +7728,7 @@
           <w:lang w:val="en-US"/>
         </w:rPr>
       </w:pPr>
-      <w:bookmarkStart w:id="7" w:name="_Toc97122816"/>
+      <w:bookmarkStart w:id="7" w:name="_Toc97719385"/>
       <w:r>
         <w:rPr>
           <w:sz w:val="28"/>
@@ -6521,7 +8120,7 @@
           <w:lang w:val="en-US"/>
         </w:rPr>
       </w:pPr>
-      <w:bookmarkStart w:id="8" w:name="_Toc97122817"/>
+      <w:bookmarkStart w:id="8" w:name="_Toc97719386"/>
       <w:r>
         <w:rPr>
           <w:sz w:val="36"/>
@@ -6542,7 +8141,7 @@
           <w:lang w:val="en-US"/>
         </w:rPr>
       </w:pPr>
-      <w:bookmarkStart w:id="9" w:name="_Toc97122818"/>
+      <w:bookmarkStart w:id="9" w:name="_Toc97719387"/>
       <w:r>
         <w:rPr>
           <w:sz w:val="28"/>
@@ -6717,7 +8316,7 @@
       <w:bookmarkStart w:id="10" w:name="_Ref85013620"/>
       <w:bookmarkStart w:id="11" w:name="_Ref85013655"/>
       <w:bookmarkStart w:id="12" w:name="_Ref85014136"/>
-      <w:bookmarkStart w:id="13" w:name="_Toc97122819"/>
+      <w:bookmarkStart w:id="13" w:name="_Toc97719388"/>
       <w:r>
         <w:rPr>
           <w:sz w:val="28"/>
@@ -6863,7 +8462,27 @@
           <w:szCs w:val="24"/>
           <w:lang w:val="en-US"/>
         </w:rPr>
-        <w:t xml:space="preserve"> denotes the entire program of statements, then </w:t>
+        <w:t xml:space="preserve"> d</w:t>
+      </w:r>
+      <w:proofErr w:type="spellStart"/>
+      <w:r>
+        <w:rPr>
+          <w:rFonts w:eastAsiaTheme="minorEastAsia"/>
+          <w:sz w:val="24"/>
+          <w:szCs w:val="24"/>
+          <w:lang w:val="en-US"/>
+        </w:rPr>
+        <w:t>enotes</w:t>
+      </w:r>
+      <w:proofErr w:type="spellEnd"/>
+      <w:r>
+        <w:rPr>
+          <w:rFonts w:eastAsiaTheme="minorEastAsia"/>
+          <w:sz w:val="24"/>
+          <w:szCs w:val="24"/>
+          <w:lang w:val="en-US"/>
+        </w:rPr>
+        <w:t xml:space="preserve"> the entire program of statements, then </w:t>
       </w:r>
       <m:oMath>
         <m:r>
@@ -6923,27 +8542,7 @@
           <w:szCs w:val="24"/>
           <w:lang w:val="en-US"/>
         </w:rPr>
-        <w:t xml:space="preserve"> is a mathematical expression without formal justification. To prove such assertions certain methods of how to do so must be known. The axioms of Hoare logic are specified in by sc</w:t>
-      </w:r>
-      <w:proofErr w:type="spellStart"/>
-      <w:r>
-        <w:rPr>
-          <w:rFonts w:eastAsiaTheme="minorEastAsia"/>
-          <w:sz w:val="24"/>
-          <w:szCs w:val="24"/>
-          <w:lang w:val="en-US"/>
-        </w:rPr>
-        <w:t>hemas</w:t>
-      </w:r>
-      <w:proofErr w:type="spellEnd"/>
-      <w:r>
-        <w:rPr>
-          <w:rFonts w:eastAsiaTheme="minorEastAsia"/>
-          <w:sz w:val="24"/>
-          <w:szCs w:val="24"/>
-          <w:lang w:val="en-US"/>
-        </w:rPr>
-        <w:t xml:space="preserve"> detailed below and</w:t>
+        <w:t xml:space="preserve"> is a mathematical expression without formal justification. To prove such assertions certain methods of how to do so must be known. The axioms of Hoare logic are specified in by schemas detailed below and</w:t>
       </w:r>
       <w:r>
         <w:rPr>
@@ -7183,7 +8782,7 @@
         </w:rPr>
       </w:pPr>
       <w:bookmarkStart w:id="14" w:name="_Ref84863722"/>
-      <w:bookmarkStart w:id="15" w:name="_Toc97122849"/>
+      <w:bookmarkStart w:id="15" w:name="_Toc97719432"/>
       <w:r>
         <w:rPr>
           <w:sz w:val="20"/>
@@ -7505,7 +9104,7 @@
           <w:lang w:val="en-US"/>
         </w:rPr>
       </w:pPr>
-      <w:bookmarkStart w:id="16" w:name="_Toc97122820"/>
+      <w:bookmarkStart w:id="16" w:name="_Toc97719389"/>
       <w:r>
         <w:rPr>
           <w:sz w:val="28"/>
@@ -7598,7 +9197,7 @@
           <w:lang w:val="en-US"/>
         </w:rPr>
       </w:pPr>
-      <w:bookmarkStart w:id="17" w:name="_Toc97122850"/>
+      <w:bookmarkStart w:id="17" w:name="_Toc97719433"/>
       <w:r>
         <w:rPr>
           <w:sz w:val="20"/>
@@ -7971,7 +9570,7 @@
           <w:lang w:val="en-US"/>
         </w:rPr>
       </w:pPr>
-      <w:bookmarkStart w:id="18" w:name="_Toc97122851"/>
+      <w:bookmarkStart w:id="18" w:name="_Toc97719434"/>
       <w:r>
         <w:rPr>
           <w:sz w:val="20"/>
@@ -8119,7 +9718,7 @@
           <w:lang w:val="en-US"/>
         </w:rPr>
       </w:pPr>
-      <w:bookmarkStart w:id="19" w:name="_Toc97122821"/>
+      <w:bookmarkStart w:id="19" w:name="_Toc97719390"/>
       <w:r>
         <w:rPr>
           <w:rFonts w:eastAsiaTheme="minorEastAsia"/>
@@ -8494,7 +10093,7 @@
           <w:lang w:val="en-US"/>
         </w:rPr>
       </w:pPr>
-      <w:bookmarkStart w:id="20" w:name="_Toc97122852"/>
+      <w:bookmarkStart w:id="20" w:name="_Toc97719435"/>
       <w:r>
         <w:rPr>
           <w:sz w:val="20"/>
@@ -8593,7 +10192,7 @@
           <w:lang w:val="en-US"/>
         </w:rPr>
       </w:pPr>
-      <w:bookmarkStart w:id="21" w:name="_Toc97122822"/>
+      <w:bookmarkStart w:id="21" w:name="_Toc97719391"/>
       <w:r>
         <w:rPr>
           <w:sz w:val="28"/>
@@ -8840,7 +10439,7 @@
           <w:lang w:val="en-US"/>
         </w:rPr>
       </w:pPr>
-      <w:bookmarkStart w:id="22" w:name="_Toc97122853"/>
+      <w:bookmarkStart w:id="22" w:name="_Toc97719436"/>
       <w:r>
         <w:rPr>
           <w:sz w:val="20"/>
@@ -9041,7 +10640,7 @@
           <w:lang w:val="en-US"/>
         </w:rPr>
       </w:pPr>
-      <w:bookmarkStart w:id="23" w:name="_Toc97122854"/>
+      <w:bookmarkStart w:id="23" w:name="_Toc97719437"/>
       <w:r>
         <w:rPr>
           <w:sz w:val="20"/>
@@ -9205,7 +10804,7 @@
           <w:lang w:val="en-US"/>
         </w:rPr>
       </w:pPr>
-      <w:bookmarkStart w:id="24" w:name="_Toc97122823"/>
+      <w:bookmarkStart w:id="24" w:name="_Toc97719392"/>
       <w:r>
         <w:rPr>
           <w:rFonts w:eastAsiaTheme="minorEastAsia"/>
@@ -9462,7 +11061,7 @@
           <w:lang w:val="en-US"/>
         </w:rPr>
       </w:pPr>
-      <w:bookmarkStart w:id="25" w:name="_Toc97122855"/>
+      <w:bookmarkStart w:id="25" w:name="_Toc97719438"/>
       <w:r>
         <w:rPr>
           <w:sz w:val="20"/>
@@ -9940,7 +11539,7 @@
           <w:szCs w:val="20"/>
         </w:rPr>
       </w:pPr>
-      <w:bookmarkStart w:id="26" w:name="_Toc97122856"/>
+      <w:bookmarkStart w:id="26" w:name="_Toc97719439"/>
       <w:r>
         <w:rPr>
           <w:sz w:val="20"/>
@@ -10130,7 +11729,7 @@
           <w:lang w:val="en-US"/>
         </w:rPr>
       </w:pPr>
-      <w:bookmarkStart w:id="27" w:name="_Toc97122824"/>
+      <w:bookmarkStart w:id="27" w:name="_Toc97719393"/>
       <w:r>
         <w:rPr>
           <w:sz w:val="28"/>
@@ -10805,7 +12404,7 @@
           <w:lang w:val="en-US"/>
         </w:rPr>
       </w:pPr>
-      <w:bookmarkStart w:id="28" w:name="_Toc97122857"/>
+      <w:bookmarkStart w:id="28" w:name="_Toc97719440"/>
       <w:r>
         <w:rPr>
           <w:sz w:val="20"/>
@@ -11321,7 +12920,7 @@
           <w:lang w:val="en-US"/>
         </w:rPr>
       </w:pPr>
-      <w:bookmarkStart w:id="29" w:name="_Toc97122858"/>
+      <w:bookmarkStart w:id="29" w:name="_Toc97719441"/>
       <w:r>
         <w:rPr>
           <w:sz w:val="20"/>
@@ -11421,7 +13020,7 @@
         </w:rPr>
       </w:pPr>
       <w:bookmarkStart w:id="30" w:name="_Ref84864515"/>
-      <w:bookmarkStart w:id="31" w:name="_Toc97122825"/>
+      <w:bookmarkStart w:id="31" w:name="_Toc97719394"/>
       <w:r>
         <w:rPr>
           <w:sz w:val="28"/>
@@ -11640,7 +13239,7 @@
           <w:szCs w:val="20"/>
         </w:rPr>
       </w:pPr>
-      <w:bookmarkStart w:id="32" w:name="_Toc97122859"/>
+      <w:bookmarkStart w:id="32" w:name="_Toc97719442"/>
       <w:r>
         <w:rPr>
           <w:sz w:val="20"/>
@@ -11765,7 +13364,27 @@
           <w:szCs w:val="24"/>
           <w:lang w:val="en-US"/>
         </w:rPr>
-        <w:t xml:space="preserve">, which would also prove the postcondition, however not as useful as it is more restrictive. Typically, the precondition that allows correctness for the largest set of inputs, is regarded as the weakest precondition. Stated differently, the weakest precondition represents the most general precondition needed to prove the postcondition, with a stronger precondition representing a smaller subset of precondition assertion. The weakest precondition function can be written as </w:t>
+        <w:t>, which would also prove the postcondi</w:t>
+      </w:r>
+      <w:proofErr w:type="spellStart"/>
+      <w:r>
+        <w:rPr>
+          <w:rFonts w:eastAsiaTheme="minorEastAsia"/>
+          <w:sz w:val="24"/>
+          <w:szCs w:val="24"/>
+          <w:lang w:val="en-US"/>
+        </w:rPr>
+        <w:t>tion</w:t>
+      </w:r>
+      <w:proofErr w:type="spellEnd"/>
+      <w:r>
+        <w:rPr>
+          <w:rFonts w:eastAsiaTheme="minorEastAsia"/>
+          <w:sz w:val="24"/>
+          <w:szCs w:val="24"/>
+          <w:lang w:val="en-US"/>
+        </w:rPr>
+        <w:t xml:space="preserve">, however not as useful as it is more restrictive. Typically, the precondition that allows correctness for the largest set of inputs, is regarded as the weakest precondition. Stated differently, the weakest precondition represents the most general precondition needed to prove the postcondition, with a stronger precondition representing a smaller subset of precondition assertion. The weakest precondition function can be written as </w:t>
       </w:r>
       <m:oMath>
         <m:r>
@@ -11844,7 +13463,7 @@
           <w:lang w:val="en-US"/>
         </w:rPr>
       </w:pPr>
-      <w:bookmarkStart w:id="33" w:name="_Toc97122826"/>
+      <w:bookmarkStart w:id="33" w:name="_Toc97719395"/>
       <w:r>
         <w:rPr>
           <w:sz w:val="28"/>
@@ -12285,7 +13904,7 @@
           <w:lang w:val="en-US"/>
         </w:rPr>
       </w:pPr>
-      <w:bookmarkStart w:id="34" w:name="_Toc97122860"/>
+      <w:bookmarkStart w:id="34" w:name="_Toc97719443"/>
       <w:r>
         <w:rPr>
           <w:sz w:val="20"/>
@@ -12793,7 +14412,7 @@
         </w:rPr>
       </w:pPr>
       <w:bookmarkStart w:id="35" w:name="_Ref84517342"/>
-      <w:bookmarkStart w:id="36" w:name="_Toc97122861"/>
+      <w:bookmarkStart w:id="36" w:name="_Toc97719444"/>
       <w:r>
         <w:rPr>
           <w:sz w:val="20"/>
@@ -13066,7 +14685,7 @@
           <w:lang w:val="en-US"/>
         </w:rPr>
       </w:pPr>
-      <w:bookmarkStart w:id="37" w:name="_Toc97122827"/>
+      <w:bookmarkStart w:id="37" w:name="_Toc97719396"/>
       <w:r>
         <w:rPr>
           <w:sz w:val="28"/>
@@ -13111,7 +14730,25 @@
           <w:szCs w:val="24"/>
           <w:lang w:val="en-US"/>
         </w:rPr>
-        <w:t xml:space="preserve">. A loop invariant can be considered as a precondition and a postcondition for the loop as it needs to hold immediately before and after the loop, as well as in every point during the loop’s execution. Ultimately when the while loop is exited the loop guard, denoted </w:t>
+        <w:t>. A loop invariant can be con</w:t>
+      </w:r>
+      <w:proofErr w:type="spellStart"/>
+      <w:r>
+        <w:rPr>
+          <w:sz w:val="24"/>
+          <w:szCs w:val="24"/>
+          <w:lang w:val="en-US"/>
+        </w:rPr>
+        <w:t>sidered</w:t>
+      </w:r>
+      <w:proofErr w:type="spellEnd"/>
+      <w:r>
+        <w:rPr>
+          <w:sz w:val="24"/>
+          <w:szCs w:val="24"/>
+          <w:lang w:val="en-US"/>
+        </w:rPr>
+        <w:t xml:space="preserve"> as a precondition and a postcondition for the loop as it needs to hold immediately before and after the loop, as well as in every point during the loop’s execution. Ultimately when the while loop is exited the loop guard, denoted </w:t>
       </w:r>
       <m:oMath>
         <m:r>
@@ -13308,7 +14945,7 @@
           <w:lang w:val="en-US"/>
         </w:rPr>
       </w:pPr>
-      <w:bookmarkStart w:id="38" w:name="_Toc97122862"/>
+      <w:bookmarkStart w:id="38" w:name="_Toc97719445"/>
       <w:r>
         <w:rPr>
           <w:sz w:val="20"/>
@@ -13889,7 +15526,7 @@
         </w:rPr>
       </w:pPr>
       <w:bookmarkStart w:id="39" w:name="_Ref84594999"/>
-      <w:bookmarkStart w:id="40" w:name="_Toc97122863"/>
+      <w:bookmarkStart w:id="40" w:name="_Toc97719446"/>
       <w:r>
         <w:rPr>
           <w:sz w:val="20"/>
@@ -13960,7 +15597,7 @@
           <w:lang w:val="en-US"/>
         </w:rPr>
       </w:pPr>
-      <w:bookmarkStart w:id="41" w:name="_Toc97122828"/>
+      <w:bookmarkStart w:id="41" w:name="_Toc97719397"/>
       <w:r>
         <w:rPr>
           <w:sz w:val="28"/>
@@ -14548,7 +16185,7 @@
           <w:lang w:val="en-US"/>
         </w:rPr>
       </w:pPr>
-      <w:bookmarkStart w:id="42" w:name="_Toc97122864"/>
+      <w:bookmarkStart w:id="42" w:name="_Toc97719447"/>
       <w:r>
         <w:rPr>
           <w:sz w:val="20"/>
@@ -15169,7 +16806,7 @@
           <w:szCs w:val="20"/>
         </w:rPr>
       </w:pPr>
-      <w:bookmarkStart w:id="44" w:name="_Toc97122865"/>
+      <w:bookmarkStart w:id="44" w:name="_Toc97719448"/>
       <w:r>
         <w:rPr>
           <w:sz w:val="20"/>
@@ -15363,7 +17000,25 @@
           <w:sz w:val="24"/>
           <w:szCs w:val="24"/>
         </w:rPr>
-        <w:t xml:space="preserve"> to the specification in a form that strictly decreases so that the termination predicate in the </w:t>
+        <w:t xml:space="preserve"> to the specification in a form that strictly decreases so that the ter</w:t>
+      </w:r>
+      <w:proofErr w:type="spellStart"/>
+      <w:r>
+        <w:rPr>
+          <w:rFonts w:eastAsiaTheme="minorEastAsia"/>
+          <w:sz w:val="24"/>
+          <w:szCs w:val="24"/>
+        </w:rPr>
+        <w:t>mination</w:t>
+      </w:r>
+      <w:proofErr w:type="spellEnd"/>
+      <w:r>
+        <w:rPr>
+          <w:rFonts w:eastAsiaTheme="minorEastAsia"/>
+          <w:sz w:val="24"/>
+          <w:szCs w:val="24"/>
+        </w:rPr>
+        <w:t xml:space="preserve"> predicate in the </w:t>
       </w:r>
       <w:r>
         <w:rPr>
@@ -15424,7 +17079,7 @@
           <w:lang w:val="en-US"/>
         </w:rPr>
       </w:pPr>
-      <w:bookmarkStart w:id="45" w:name="_Toc97122829"/>
+      <w:bookmarkStart w:id="45" w:name="_Toc97719398"/>
       <w:r>
         <w:rPr>
           <w:rFonts w:eastAsiaTheme="minorEastAsia"/>
@@ -15602,7 +17257,7 @@
           <w:lang w:val="en-US"/>
         </w:rPr>
       </w:pPr>
-      <w:bookmarkStart w:id="46" w:name="_Toc97122866"/>
+      <w:bookmarkStart w:id="46" w:name="_Toc97719449"/>
       <w:r>
         <w:rPr>
           <w:sz w:val="20"/>
@@ -15874,7 +17529,7 @@
           <w:lang w:val="en-US"/>
         </w:rPr>
       </w:pPr>
-      <w:bookmarkStart w:id="47" w:name="_Toc97122867"/>
+      <w:bookmarkStart w:id="47" w:name="_Toc97719450"/>
       <w:r>
         <w:rPr>
           <w:sz w:val="20"/>
@@ -16198,7 +17853,7 @@
           <w:cr/>
         </m:r>
       </m:oMath>
-      <w:bookmarkStart w:id="48" w:name="_Toc97122868"/>
+      <w:bookmarkStart w:id="48" w:name="_Toc97719451"/>
       <w:r>
         <w:rPr>
           <w:sz w:val="20"/>
@@ -16297,7 +17952,7 @@
           <w:lang w:val="en-US"/>
         </w:rPr>
       </w:pPr>
-      <w:bookmarkStart w:id="49" w:name="_Toc97122830"/>
+      <w:bookmarkStart w:id="49" w:name="_Toc97719399"/>
       <w:r>
         <w:rPr>
           <w:sz w:val="28"/>
@@ -16318,7 +17973,7 @@
           <w:lang w:val="en-US"/>
         </w:rPr>
       </w:pPr>
-      <w:bookmarkStart w:id="50" w:name="_Toc97122831"/>
+      <w:bookmarkStart w:id="50" w:name="_Toc97719400"/>
       <w:r>
         <w:rPr>
           <w:sz w:val="28"/>
@@ -16484,7 +18139,7 @@
           <w:lang w:val="en-US"/>
         </w:rPr>
       </w:pPr>
-      <w:bookmarkStart w:id="51" w:name="_Toc97122832"/>
+      <w:bookmarkStart w:id="51" w:name="_Toc97719401"/>
       <w:r>
         <w:rPr>
           <w:sz w:val="28"/>
@@ -16618,7 +18273,7 @@
           <w:lang w:val="en-US"/>
         </w:rPr>
       </w:pPr>
-      <w:bookmarkStart w:id="52" w:name="_Toc97122833"/>
+      <w:bookmarkStart w:id="52" w:name="_Toc97719402"/>
       <w:r>
         <w:rPr>
           <w:sz w:val="28"/>
@@ -16639,7 +18294,7 @@
           <w:lang w:val="en-US"/>
         </w:rPr>
       </w:pPr>
-      <w:bookmarkStart w:id="53" w:name="_Toc97122834"/>
+      <w:bookmarkStart w:id="53" w:name="_Toc97719403"/>
       <w:r>
         <w:rPr>
           <w:sz w:val="28"/>
@@ -16739,7 +18394,7 @@
           <w:szCs w:val="20"/>
         </w:rPr>
       </w:pPr>
-      <w:bookmarkStart w:id="54" w:name="_Toc97122869"/>
+      <w:bookmarkStart w:id="54" w:name="_Toc97719452"/>
       <w:r>
         <w:rPr>
           <w:sz w:val="20"/>
@@ -16774,7 +18429,7 @@
           <w:sz w:val="20"/>
           <w:szCs w:val="20"/>
         </w:rPr>
-        <w:t>33</w:t>
+        <w:t>21</w:t>
       </w:r>
       <w:r>
         <w:rPr>
@@ -16856,7 +18511,7 @@
           <w:lang w:val="en-US"/>
         </w:rPr>
       </w:pPr>
-      <w:bookmarkStart w:id="55" w:name="_Toc97122835"/>
+      <w:bookmarkStart w:id="55" w:name="_Toc97719404"/>
       <w:r>
         <w:rPr>
           <w:sz w:val="28"/>
@@ -17051,7 +18706,7 @@
           <w:lang w:val="en-US"/>
         </w:rPr>
       </w:pPr>
-      <w:bookmarkStart w:id="56" w:name="_Toc97122836"/>
+      <w:bookmarkStart w:id="56" w:name="_Toc97719405"/>
       <w:r>
         <w:rPr>
           <w:sz w:val="28"/>
@@ -17199,7 +18854,7 @@
           <w:szCs w:val="24"/>
           <w:lang w:val="en-US"/>
         </w:rPr>
-        <w:t>. The correct a</w:t>
+        <w:t>. The correct annotations and a multitude of ex</w:t>
       </w:r>
       <w:proofErr w:type="spellStart"/>
       <w:r>
@@ -17208,7 +18863,7 @@
           <w:szCs w:val="24"/>
           <w:lang w:val="en-US"/>
         </w:rPr>
-        <w:t>nnotations</w:t>
+        <w:t>amples</w:t>
       </w:r>
       <w:proofErr w:type="spellEnd"/>
       <w:r>
@@ -17217,7 +18872,7 @@
           <w:szCs w:val="24"/>
           <w:lang w:val="en-US"/>
         </w:rPr>
-        <w:t xml:space="preserve"> and a multitude of examples are shown in </w:t>
+        <w:t xml:space="preserve"> are shown in </w:t>
       </w:r>
       <w:r>
         <w:rPr>
@@ -17573,7 +19228,7 @@
           <w:lang w:val="en-US"/>
         </w:rPr>
       </w:pPr>
-      <w:bookmarkStart w:id="57" w:name="_Toc97122870"/>
+      <w:bookmarkStart w:id="57" w:name="_Toc97719453"/>
       <w:r>
         <w:rPr>
           <w:sz w:val="20"/>
@@ -17608,7 +19263,7 @@
           <w:sz w:val="20"/>
           <w:szCs w:val="20"/>
         </w:rPr>
-        <w:t>34</w:t>
+        <w:t>22</w:t>
       </w:r>
       <w:r>
         <w:rPr>
@@ -17796,7 +19451,25 @@
           <w:szCs w:val="24"/>
           <w:lang w:val="en-US"/>
         </w:rPr>
-        <w:t xml:space="preserve"> can be proved using Hoare logic, given that the verification conditions are provable. The indicates that the verification conditions are sufficient, but not exactly necessary. The verification conditions are in their weakest form. These verifications can be strengthened and still be accurate. The proof that the verification conditions are sufficient will be done by inductive reasoning on </w:t>
+        <w:t xml:space="preserve"> can be proved using Hoare logic, given that the verification conditions are provable. The indicates that the verification conditions are sufficient, but not exactly necessary. The verification conditions are in their w</w:t>
+      </w:r>
+      <w:proofErr w:type="spellStart"/>
+      <w:r>
+        <w:rPr>
+          <w:sz w:val="24"/>
+          <w:szCs w:val="24"/>
+          <w:lang w:val="en-US"/>
+        </w:rPr>
+        <w:t>eakest</w:t>
+      </w:r>
+      <w:proofErr w:type="spellEnd"/>
+      <w:r>
+        <w:rPr>
+          <w:sz w:val="24"/>
+          <w:szCs w:val="24"/>
+          <w:lang w:val="en-US"/>
+        </w:rPr>
+        <w:t xml:space="preserve"> form. These verifications can be strengthened and still be accurate. The proof that the verification conditions are sufficient will be done by inductive reasoning on </w:t>
       </w:r>
       <m:oMath>
         <m:r>
@@ -17816,7 +19489,27 @@
           <w:szCs w:val="24"/>
           <w:lang w:val="en-US"/>
         </w:rPr>
-        <w:t xml:space="preserve">. Induction has 2 parts, the first is the basis induction which shows that the results hold for assignments. The second is </w:t>
+        <w:t>. Induction has 2 parts, the first is the basis induction which shows that the re</w:t>
+      </w:r>
+      <w:proofErr w:type="spellStart"/>
+      <w:r>
+        <w:rPr>
+          <w:rFonts w:eastAsiaTheme="minorEastAsia"/>
+          <w:sz w:val="24"/>
+          <w:szCs w:val="24"/>
+          <w:lang w:val="en-US"/>
+        </w:rPr>
+        <w:t>sults</w:t>
+      </w:r>
+      <w:proofErr w:type="spellEnd"/>
+      <w:r>
+        <w:rPr>
+          <w:rFonts w:eastAsiaTheme="minorEastAsia"/>
+          <w:sz w:val="24"/>
+          <w:szCs w:val="24"/>
+          <w:lang w:val="en-US"/>
+        </w:rPr>
+        <w:t xml:space="preserve"> hold for assignments. The second is </w:t>
       </w:r>
       <w:r>
         <w:rPr>
@@ -17846,27 +19539,7 @@
           <w:szCs w:val="24"/>
           <w:lang w:val="en-US"/>
         </w:rPr>
-        <w:t xml:space="preserve"> holds for non-assignments and if the result holds for constituent statem</w:t>
-      </w:r>
-      <w:proofErr w:type="spellStart"/>
-      <w:r>
-        <w:rPr>
-          <w:rFonts w:eastAsiaTheme="minorEastAsia"/>
-          <w:sz w:val="24"/>
-          <w:szCs w:val="24"/>
-          <w:lang w:val="en-US"/>
-        </w:rPr>
-        <w:t>ents</w:t>
-      </w:r>
-      <w:proofErr w:type="spellEnd"/>
-      <w:r>
-        <w:rPr>
-          <w:rFonts w:eastAsiaTheme="minorEastAsia"/>
-          <w:sz w:val="24"/>
-          <w:szCs w:val="24"/>
-          <w:lang w:val="en-US"/>
-        </w:rPr>
-        <w:t xml:space="preserve">. </w:t>
+        <w:t xml:space="preserve"> holds for non-assignments and if the result holds for constituent statements. </w:t>
       </w:r>
       <w:r>
         <w:rPr>
@@ -17938,8 +19611,6 @@
       <w:pPr>
         <w:spacing w:line="360" w:lineRule="auto"/>
         <w:rPr>
-          <w:sz w:val="24"/>
-          <w:szCs w:val="24"/>
           <w:lang w:val="en-US"/>
         </w:rPr>
       </w:pPr>
@@ -17950,6 +19621,1040 @@
           <w:lang w:val="en-US"/>
         </w:rPr>
         <w:t>The purpose of this project is to allow users to enter their weakest precondition proof logic into Dafny to be formatted and verified. Their logic input should resemble the verification conditions generated in step 2. Verification can still occur if the logic represents a subset of the appropriate verification condition. Advice and suggestions will then be outputted back to the user, on how to improve their logic.</w:t>
+      </w:r>
+      <w:r>
+        <w:rPr>
+          <w:lang w:val="en-US"/>
+        </w:rPr>
+        <w:t xml:space="preserve"> </w:t>
+      </w:r>
+    </w:p>
+    <w:p>
+      <w:pPr>
+        <w:pStyle w:val="Heading2"/>
+        <w:rPr>
+          <w:sz w:val="28"/>
+          <w:szCs w:val="28"/>
+          <w:lang w:val="en-US"/>
+        </w:rPr>
+      </w:pPr>
+      <w:bookmarkStart w:id="58" w:name="_Toc97719406"/>
+      <w:r>
+        <w:rPr>
+          <w:sz w:val="28"/>
+          <w:szCs w:val="28"/>
+          <w:lang w:val="en-US"/>
+        </w:rPr>
+        <w:t>Preliminary Software Architecture Diagrams</w:t>
+      </w:r>
+      <w:bookmarkEnd w:id="58"/>
+    </w:p>
+    <w:p>
+      <w:pPr>
+        <w:pStyle w:val="Heading3"/>
+        <w:rPr>
+          <w:lang w:val="en-US"/>
+        </w:rPr>
+      </w:pPr>
+      <w:bookmarkStart w:id="59" w:name="_Toc97719407"/>
+      <w:r>
+        <w:rPr>
+          <w:lang w:val="en-US"/>
+        </w:rPr>
+        <w:t>Student Extension</w:t>
+      </w:r>
+      <w:bookmarkEnd w:id="59"/>
+    </w:p>
+    <w:p>
+      <w:pPr>
+        <w:rPr>
+          <w:lang w:val="en-US"/>
+        </w:rPr>
+      </w:pPr>
+      <w:r>
+        <w:rPr>
+          <w:lang w:val="en-US"/>
+        </w:rPr>
+        <w:t>The student extension will follow the following software architecture:</w:t>
+      </w:r>
+    </w:p>
+    <w:p>
+      <w:pPr>
+        <w:keepNext/>
+        <w:jc w:val="center"/>
+      </w:pPr>
+      <w:r>
+        <w:rPr>
+          <w:noProof/>
+          <w:lang w:val="en-US"/>
+        </w:rPr>
+        <w:drawing>
+          <wp:inline distT="0" distB="0" distL="0" distR="0" wp14:anchorId="57CEB51F" wp14:editId="6D9FF9AA">
+            <wp:extent cx="2829320" cy="4277322"/>
+            <wp:effectExtent l="0" t="0" r="9525" b="9525"/>
+            <wp:docPr id="2" name="Picture 2" descr="Diagram&#10;&#10;Description automatically generated"/>
+            <wp:cNvGraphicFramePr>
+              <a:graphicFrameLocks xmlns:a="http://schemas.openxmlformats.org/drawingml/2006/main" noChangeAspect="1"/>
+            </wp:cNvGraphicFramePr>
+            <a:graphic xmlns:a="http://schemas.openxmlformats.org/drawingml/2006/main">
+              <a:graphicData uri="http://schemas.openxmlformats.org/drawingml/2006/picture">
+                <pic:pic xmlns:pic="http://schemas.openxmlformats.org/drawingml/2006/picture">
+                  <pic:nvPicPr>
+                    <pic:cNvPr id="2" name="Picture 2" descr="Diagram&#10;&#10;Description automatically generated"/>
+                    <pic:cNvPicPr/>
+                  </pic:nvPicPr>
+                  <pic:blipFill>
+                    <a:blip r:embed="rId12">
+                      <a:extLst>
+                        <a:ext uri="{28A0092B-C50C-407E-A947-70E740481C1C}">
+                          <a14:useLocalDpi xmlns:a14="http://schemas.microsoft.com/office/drawing/2010/main" val="0"/>
+                        </a:ext>
+                      </a:extLst>
+                    </a:blip>
+                    <a:stretch>
+                      <a:fillRect/>
+                    </a:stretch>
+                  </pic:blipFill>
+                  <pic:spPr>
+                    <a:xfrm>
+                      <a:off x="0" y="0"/>
+                      <a:ext cx="2829320" cy="4277322"/>
+                    </a:xfrm>
+                    <a:prstGeom prst="rect">
+                      <a:avLst/>
+                    </a:prstGeom>
+                  </pic:spPr>
+                </pic:pic>
+              </a:graphicData>
+            </a:graphic>
+          </wp:inline>
+        </w:drawing>
+      </w:r>
+    </w:p>
+    <w:p>
+      <w:pPr>
+        <w:pStyle w:val="Caption"/>
+        <w:jc w:val="center"/>
+        <w:rPr>
+          <w:lang w:val="en-US"/>
+        </w:rPr>
+      </w:pPr>
+      <w:bookmarkStart w:id="60" w:name="_Toc97719454"/>
+      <w:r>
+        <w:t xml:space="preserve">Figure </w:t>
+      </w:r>
+      <w:fldSimple w:instr=" SEQ Figure \* ARABIC ">
+        <w:r>
+          <w:rPr>
+            <w:noProof/>
+          </w:rPr>
+          <w:t>23</w:t>
+        </w:r>
+      </w:fldSimple>
+      <w:r>
+        <w:t xml:space="preserve"> - Student Extension Diagram</w:t>
+      </w:r>
+      <w:bookmarkEnd w:id="60"/>
+    </w:p>
+    <w:p>
+      <w:pPr>
+        <w:spacing w:line="360" w:lineRule="auto"/>
+        <w:rPr>
+          <w:sz w:val="24"/>
+          <w:szCs w:val="24"/>
+          <w:lang w:val="en-US"/>
+        </w:rPr>
+      </w:pPr>
+      <w:r>
+        <w:rPr>
+          <w:sz w:val="24"/>
+          <w:szCs w:val="24"/>
+          <w:lang w:val="en-US"/>
+        </w:rPr>
+        <w:t xml:space="preserve">The text entered by the user for the weakest precondition proof will be sent in String format for syntax analysis, which will require a rigorous algorithm. The errors determined by this </w:t>
+      </w:r>
+      <w:r>
+        <w:rPr>
+          <w:sz w:val="24"/>
+          <w:szCs w:val="24"/>
+          <w:lang w:val="en-US"/>
+        </w:rPr>
+        <w:lastRenderedPageBreak/>
+        <w:t>analysis will then be send to the user interface for visual display in the form of squiggly lines and pop-up boxes.</w:t>
+      </w:r>
+    </w:p>
+    <w:p>
+      <w:pPr>
+        <w:pStyle w:val="Heading3"/>
+        <w:rPr>
+          <w:lang w:val="en-US"/>
+        </w:rPr>
+      </w:pPr>
+      <w:bookmarkStart w:id="61" w:name="_Toc97719408"/>
+      <w:r>
+        <w:rPr>
+          <w:lang w:val="en-US"/>
+        </w:rPr>
+        <w:t>Educator Extension</w:t>
+      </w:r>
+      <w:bookmarkEnd w:id="61"/>
+    </w:p>
+    <w:p>
+      <w:pPr>
+        <w:rPr>
+          <w:lang w:val="en-US"/>
+        </w:rPr>
+      </w:pPr>
+      <w:r>
+        <w:rPr>
+          <w:lang w:val="en-US"/>
+        </w:rPr>
+        <w:t>The educator extension will follow the following software architecture:</w:t>
+      </w:r>
+    </w:p>
+    <w:p>
+      <w:pPr>
+        <w:keepNext/>
+      </w:pPr>
+      <w:r>
+        <w:rPr>
+          <w:noProof/>
+          <w:lang w:val="en-US"/>
+        </w:rPr>
+        <w:drawing>
+          <wp:inline distT="0" distB="0" distL="0" distR="0" wp14:anchorId="5DAE57B9" wp14:editId="779C6B1C">
+            <wp:extent cx="5731510" cy="4490720"/>
+            <wp:effectExtent l="0" t="0" r="2540" b="5080"/>
+            <wp:docPr id="3" name="Picture 3" descr="Diagram&#10;&#10;Description automatically generated"/>
+            <wp:cNvGraphicFramePr>
+              <a:graphicFrameLocks xmlns:a="http://schemas.openxmlformats.org/drawingml/2006/main" noChangeAspect="1"/>
+            </wp:cNvGraphicFramePr>
+            <a:graphic xmlns:a="http://schemas.openxmlformats.org/drawingml/2006/main">
+              <a:graphicData uri="http://schemas.openxmlformats.org/drawingml/2006/picture">
+                <pic:pic xmlns:pic="http://schemas.openxmlformats.org/drawingml/2006/picture">
+                  <pic:nvPicPr>
+                    <pic:cNvPr id="3" name="Picture 3" descr="Diagram&#10;&#10;Description automatically generated"/>
+                    <pic:cNvPicPr/>
+                  </pic:nvPicPr>
+                  <pic:blipFill>
+                    <a:blip r:embed="rId13">
+                      <a:extLst>
+                        <a:ext uri="{28A0092B-C50C-407E-A947-70E740481C1C}">
+                          <a14:useLocalDpi xmlns:a14="http://schemas.microsoft.com/office/drawing/2010/main" val="0"/>
+                        </a:ext>
+                      </a:extLst>
+                    </a:blip>
+                    <a:stretch>
+                      <a:fillRect/>
+                    </a:stretch>
+                  </pic:blipFill>
+                  <pic:spPr>
+                    <a:xfrm>
+                      <a:off x="0" y="0"/>
+                      <a:ext cx="5731510" cy="4490720"/>
+                    </a:xfrm>
+                    <a:prstGeom prst="rect">
+                      <a:avLst/>
+                    </a:prstGeom>
+                  </pic:spPr>
+                </pic:pic>
+              </a:graphicData>
+            </a:graphic>
+          </wp:inline>
+        </w:drawing>
+      </w:r>
+    </w:p>
+    <w:p>
+      <w:pPr>
+        <w:pStyle w:val="Caption"/>
+        <w:rPr>
+          <w:lang w:val="en-US"/>
+        </w:rPr>
+      </w:pPr>
+      <w:bookmarkStart w:id="62" w:name="_Toc97719455"/>
+      <w:r>
+        <w:t xml:space="preserve">Figure </w:t>
+      </w:r>
+      <w:fldSimple w:instr=" SEQ Figure \* ARABIC ">
+        <w:r>
+          <w:rPr>
+            <w:noProof/>
+          </w:rPr>
+          <w:t>24</w:t>
+        </w:r>
+      </w:fldSimple>
+      <w:r>
+        <w:t xml:space="preserve"> - Educator Extension Diagram</w:t>
+      </w:r>
+      <w:bookmarkEnd w:id="62"/>
+    </w:p>
+    <w:p>
+      <w:pPr>
+        <w:spacing w:line="360" w:lineRule="auto"/>
+        <w:rPr>
+          <w:sz w:val="24"/>
+          <w:szCs w:val="24"/>
+          <w:lang w:val="en-US"/>
+        </w:rPr>
+      </w:pPr>
+      <w:r>
+        <w:rPr>
+          <w:sz w:val="24"/>
+          <w:szCs w:val="24"/>
+          <w:lang w:val="en-US"/>
+        </w:rPr>
+        <w:t>When the user calls the verification function (shortcut F10), the text of all the weakest precondition proofs will be sent for syntax analysis</w:t>
+      </w:r>
+      <w:r>
+        <w:rPr>
+          <w:sz w:val="24"/>
+          <w:szCs w:val="24"/>
+          <w:lang w:val="en-US"/>
+        </w:rPr>
+        <w:t xml:space="preserve">, </w:t>
+      </w:r>
+      <w:proofErr w:type="gramStart"/>
+      <w:r>
+        <w:rPr>
+          <w:sz w:val="24"/>
+          <w:szCs w:val="24"/>
+          <w:lang w:val="en-US"/>
+        </w:rPr>
+        <w:t>similar to</w:t>
+      </w:r>
+      <w:proofErr w:type="gramEnd"/>
+      <w:r>
+        <w:rPr>
+          <w:sz w:val="24"/>
+          <w:szCs w:val="24"/>
+          <w:lang w:val="en-US"/>
+        </w:rPr>
+        <w:t xml:space="preserve"> the student extension</w:t>
+      </w:r>
+      <w:r>
+        <w:rPr>
+          <w:sz w:val="24"/>
+          <w:szCs w:val="24"/>
+          <w:lang w:val="en-US"/>
+        </w:rPr>
+        <w:t>. Depending on the outcome of this analysis, a negative verification status may be sent to the user interface. Otherwise, if syntax standards are met, the weakest precondition proofs are sent for verification condition analysis</w:t>
+      </w:r>
+      <w:r>
+        <w:rPr>
+          <w:sz w:val="24"/>
+          <w:szCs w:val="24"/>
+          <w:lang w:val="en-US"/>
+        </w:rPr>
+        <w:t>, which will be a complex algorithm explained in 2.4.</w:t>
+      </w:r>
+      <w:r>
+        <w:rPr>
+          <w:sz w:val="24"/>
+          <w:szCs w:val="24"/>
+          <w:lang w:val="en-US"/>
+        </w:rPr>
+        <w:t xml:space="preserve"> </w:t>
+      </w:r>
+      <w:r>
+        <w:rPr>
+          <w:sz w:val="24"/>
+          <w:szCs w:val="24"/>
+          <w:lang w:val="en-US"/>
+        </w:rPr>
+        <w:t>This</w:t>
+      </w:r>
+      <w:r>
+        <w:rPr>
+          <w:sz w:val="24"/>
+          <w:szCs w:val="24"/>
+          <w:lang w:val="en-US"/>
+        </w:rPr>
+        <w:t xml:space="preserve"> will return either a positive or negative verification status to be displayed on the user interface. The educator will then be presented with a button for verification method viewing, which will return the analysis done to determine that verification condition, so that the educator can manually resolve any misinterpretations of the analysis, if these were to occur.</w:t>
+      </w:r>
+    </w:p>
+    <w:p>
+      <w:pPr>
+        <w:pStyle w:val="Heading2"/>
+        <w:rPr>
+          <w:sz w:val="28"/>
+          <w:szCs w:val="28"/>
+          <w:lang w:val="en-US"/>
+        </w:rPr>
+      </w:pPr>
+      <w:bookmarkStart w:id="63" w:name="_Toc97719409"/>
+      <w:r>
+        <w:rPr>
+          <w:sz w:val="28"/>
+          <w:szCs w:val="28"/>
+          <w:lang w:val="en-US"/>
+        </w:rPr>
+        <w:lastRenderedPageBreak/>
+        <w:t>Prototype User Interface</w:t>
+      </w:r>
+      <w:r>
+        <w:rPr>
+          <w:sz w:val="28"/>
+          <w:szCs w:val="28"/>
+          <w:lang w:val="en-US"/>
+        </w:rPr>
+        <w:t xml:space="preserve"> – Student Extension</w:t>
+      </w:r>
+      <w:bookmarkEnd w:id="63"/>
+    </w:p>
+    <w:p>
+      <w:pPr>
+        <w:rPr>
+          <w:lang w:val="en-US"/>
+        </w:rPr>
+      </w:pPr>
+      <w:r>
+        <w:rPr>
+          <w:lang w:val="en-US"/>
+        </w:rPr>
+        <w:t>The following prototype user interface provides an example for what the student extension can potentially do.</w:t>
+      </w:r>
+    </w:p>
+    <w:p>
+      <w:pPr>
+        <w:keepNext/>
+        <w:spacing w:line="360" w:lineRule="auto"/>
+      </w:pPr>
+      <w:r>
+        <w:rPr>
+          <w:noProof/>
+          <w:lang w:val="en-US"/>
+        </w:rPr>
+        <w:drawing>
+          <wp:inline distT="0" distB="0" distL="0" distR="0" wp14:anchorId="2E2A3E3C" wp14:editId="35049CBF">
+            <wp:extent cx="5731510" cy="2640965"/>
+            <wp:effectExtent l="0" t="0" r="2540" b="6985"/>
+            <wp:docPr id="4" name="Picture 4" descr="A screenshot of a computer&#10;&#10;Description automatically generated with medium confidence"/>
+            <wp:cNvGraphicFramePr>
+              <a:graphicFrameLocks xmlns:a="http://schemas.openxmlformats.org/drawingml/2006/main" noChangeAspect="1"/>
+            </wp:cNvGraphicFramePr>
+            <a:graphic xmlns:a="http://schemas.openxmlformats.org/drawingml/2006/main">
+              <a:graphicData uri="http://schemas.openxmlformats.org/drawingml/2006/picture">
+                <pic:pic xmlns:pic="http://schemas.openxmlformats.org/drawingml/2006/picture">
+                  <pic:nvPicPr>
+                    <pic:cNvPr id="4" name="Picture 4" descr="A screenshot of a computer&#10;&#10;Description automatically generated with medium confidence"/>
+                    <pic:cNvPicPr/>
+                  </pic:nvPicPr>
+                  <pic:blipFill>
+                    <a:blip r:embed="rId14">
+                      <a:extLst>
+                        <a:ext uri="{28A0092B-C50C-407E-A947-70E740481C1C}">
+                          <a14:useLocalDpi xmlns:a14="http://schemas.microsoft.com/office/drawing/2010/main" val="0"/>
+                        </a:ext>
+                      </a:extLst>
+                    </a:blip>
+                    <a:stretch>
+                      <a:fillRect/>
+                    </a:stretch>
+                  </pic:blipFill>
+                  <pic:spPr>
+                    <a:xfrm>
+                      <a:off x="0" y="0"/>
+                      <a:ext cx="5731510" cy="2640965"/>
+                    </a:xfrm>
+                    <a:prstGeom prst="rect">
+                      <a:avLst/>
+                    </a:prstGeom>
+                  </pic:spPr>
+                </pic:pic>
+              </a:graphicData>
+            </a:graphic>
+          </wp:inline>
+        </w:drawing>
+      </w:r>
+    </w:p>
+    <w:p>
+      <w:pPr>
+        <w:pStyle w:val="Caption"/>
+        <w:rPr>
+          <w:lang w:val="en-US"/>
+        </w:rPr>
+      </w:pPr>
+      <w:bookmarkStart w:id="64" w:name="_Toc97719456"/>
+      <w:r>
+        <w:t xml:space="preserve">Figure </w:t>
+      </w:r>
+      <w:fldSimple w:instr=" SEQ Figure \* ARABIC ">
+        <w:r>
+          <w:rPr>
+            <w:noProof/>
+          </w:rPr>
+          <w:t>25</w:t>
+        </w:r>
+      </w:fldSimple>
+      <w:r>
+        <w:t xml:space="preserve"> - Student Extension Prototype Interface</w:t>
+      </w:r>
+      <w:bookmarkEnd w:id="64"/>
+    </w:p>
+    <w:p>
+      <w:pPr>
+        <w:spacing w:line="360" w:lineRule="auto"/>
+        <w:rPr>
+          <w:lang w:val="en-US"/>
+        </w:rPr>
+      </w:pPr>
+      <w:r>
+        <w:rPr>
+          <w:lang w:val="en-US"/>
+        </w:rPr>
+        <w:t>The important components of the extension are explained below:</w:t>
+      </w:r>
+    </w:p>
+    <w:p>
+      <w:pPr>
+        <w:pStyle w:val="Heading3"/>
+        <w:rPr>
+          <w:lang w:val="en-US"/>
+        </w:rPr>
+      </w:pPr>
+      <w:bookmarkStart w:id="65" w:name="_Toc97719410"/>
+      <w:r>
+        <w:rPr>
+          <w:lang w:val="en-US"/>
+        </w:rPr>
+        <w:t>Weakest Precondition Input</w:t>
+      </w:r>
+      <w:bookmarkEnd w:id="65"/>
+    </w:p>
+    <w:p>
+      <w:pPr>
+        <w:rPr>
+          <w:lang w:val="en-US"/>
+        </w:rPr>
+      </w:pPr>
+      <w:r>
+        <w:rPr>
+          <w:lang w:val="en-US"/>
+        </w:rPr>
+        <w:t>The weakest precondition logic can be added into a new line anywhere within the Dafny program text without affecting the program. This is done by using comments to hide the added logic text from the Dafny text, in the format of ‘/</w:t>
+      </w:r>
+      <w:proofErr w:type="gramStart"/>
+      <w:r>
+        <w:rPr>
+          <w:lang w:val="en-US"/>
+        </w:rPr>
+        <w:t>/{ logic</w:t>
+      </w:r>
+      <w:proofErr w:type="gramEnd"/>
+      <w:r>
+        <w:rPr>
+          <w:lang w:val="en-US"/>
+        </w:rPr>
+        <w:t xml:space="preserve"> }’. This format also maintains the syntax highlighting that Dafny has across the weakest precondition logic, such as highlighting functions yellow. From here, syntax errors can be sent to the weakest precondition logic separate from the Dafny program.</w:t>
+      </w:r>
+    </w:p>
+    <w:p>
+      <w:pPr>
+        <w:pStyle w:val="Heading3"/>
+        <w:rPr>
+          <w:lang w:val="en-US"/>
+        </w:rPr>
+      </w:pPr>
+      <w:bookmarkStart w:id="66" w:name="_Toc97719411"/>
+      <w:r>
+        <w:rPr>
+          <w:lang w:val="en-US"/>
+        </w:rPr>
+        <w:t>Logic or Rule Input</w:t>
+      </w:r>
+      <w:bookmarkEnd w:id="66"/>
+    </w:p>
+    <w:p>
+      <w:pPr>
+        <w:rPr>
+          <w:lang w:val="en-US"/>
+        </w:rPr>
+      </w:pPr>
+      <w:r>
+        <w:rPr>
+          <w:lang w:val="en-US"/>
+        </w:rPr>
+        <w:t>Each weakest precondition logic input will be manipulated by some form of rule the simplify the logic. The names of these rules can be added in comment format after the weakest precondition proof for tutors to mark.</w:t>
+      </w:r>
+    </w:p>
+    <w:p>
+      <w:pPr>
+        <w:pStyle w:val="Heading3"/>
+        <w:rPr>
+          <w:lang w:val="en-US"/>
+        </w:rPr>
+      </w:pPr>
+      <w:bookmarkStart w:id="67" w:name="_Toc97719412"/>
+      <w:r>
+        <w:rPr>
+          <w:lang w:val="en-US"/>
+        </w:rPr>
+        <w:t>Syntax Error Indicator</w:t>
+      </w:r>
+      <w:bookmarkEnd w:id="67"/>
+    </w:p>
+    <w:p>
+      <w:pPr>
+        <w:rPr>
+          <w:lang w:val="en-US"/>
+        </w:rPr>
+      </w:pPr>
+      <w:r>
+        <w:rPr>
+          <w:lang w:val="en-US"/>
+        </w:rPr>
+        <w:t xml:space="preserve">The syntax indicator seen in the interface above is a </w:t>
+      </w:r>
+      <w:r>
+        <w:rPr>
+          <w:u w:val="wave" w:color="FFC000" w:themeColor="accent4"/>
+          <w:lang w:val="en-US"/>
+        </w:rPr>
+        <w:t>yellow squiggly line</w:t>
+      </w:r>
+      <w:r>
+        <w:rPr>
+          <w:lang w:val="en-US"/>
+        </w:rPr>
+        <w:t>, the same as an error in the Dafny language. This indicator will highlight exactly the area of text that has the error. There is the potential for different types of errors to be displayed by different colors.</w:t>
+      </w:r>
+    </w:p>
+    <w:p>
+      <w:pPr>
+        <w:pStyle w:val="Heading3"/>
+        <w:rPr>
+          <w:lang w:val="en-US"/>
+        </w:rPr>
+      </w:pPr>
+      <w:bookmarkStart w:id="68" w:name="_Toc97719413"/>
+      <w:r>
+        <w:rPr>
+          <w:lang w:val="en-US"/>
+        </w:rPr>
+        <w:t>Syntax Error Hover</w:t>
+      </w:r>
+      <w:bookmarkEnd w:id="68"/>
+    </w:p>
+    <w:p>
+      <w:pPr>
+        <w:rPr>
+          <w:lang w:val="en-US"/>
+        </w:rPr>
+      </w:pPr>
+      <w:proofErr w:type="spellStart"/>
+      <w:r>
+        <w:rPr>
+          <w:lang w:val="en-US"/>
+        </w:rPr>
+        <w:t>VSCode</w:t>
+      </w:r>
+      <w:proofErr w:type="spellEnd"/>
+      <w:r>
+        <w:rPr>
+          <w:lang w:val="en-US"/>
+        </w:rPr>
+        <w:t xml:space="preserve"> enables the user to hover over the syntax error indicator to interpret exactly what the error is, this can be seen in the image above.</w:t>
+      </w:r>
+      <w:r>
+        <w:rPr>
+          <w:lang w:val="en-US"/>
+        </w:rPr>
+        <w:t xml:space="preserve"> These can be customized to whatever the specific error is enabling the user a precise debugging tool.</w:t>
+      </w:r>
+    </w:p>
+    <w:p>
+      <w:pPr>
+        <w:keepNext/>
+        <w:jc w:val="center"/>
+      </w:pPr>
+      <w:r>
+        <w:rPr>
+          <w:noProof/>
+          <w:lang w:val="en-US"/>
+        </w:rPr>
+        <w:lastRenderedPageBreak/>
+        <w:drawing>
+          <wp:inline distT="0" distB="0" distL="0" distR="0" wp14:anchorId="7F49AA53" wp14:editId="30950BA9">
+            <wp:extent cx="4077269" cy="771633"/>
+            <wp:effectExtent l="0" t="0" r="0" b="9525"/>
+            <wp:docPr id="6" name="Picture 6" descr="Graphical user interface&#10;&#10;Description automatically generated with medium confidence"/>
+            <wp:cNvGraphicFramePr>
+              <a:graphicFrameLocks xmlns:a="http://schemas.openxmlformats.org/drawingml/2006/main" noChangeAspect="1"/>
+            </wp:cNvGraphicFramePr>
+            <a:graphic xmlns:a="http://schemas.openxmlformats.org/drawingml/2006/main">
+              <a:graphicData uri="http://schemas.openxmlformats.org/drawingml/2006/picture">
+                <pic:pic xmlns:pic="http://schemas.openxmlformats.org/drawingml/2006/picture">
+                  <pic:nvPicPr>
+                    <pic:cNvPr id="6" name="Picture 6" descr="Graphical user interface&#10;&#10;Description automatically generated with medium confidence"/>
+                    <pic:cNvPicPr/>
+                  </pic:nvPicPr>
+                  <pic:blipFill>
+                    <a:blip r:embed="rId15">
+                      <a:extLst>
+                        <a:ext uri="{28A0092B-C50C-407E-A947-70E740481C1C}">
+                          <a14:useLocalDpi xmlns:a14="http://schemas.microsoft.com/office/drawing/2010/main" val="0"/>
+                        </a:ext>
+                      </a:extLst>
+                    </a:blip>
+                    <a:stretch>
+                      <a:fillRect/>
+                    </a:stretch>
+                  </pic:blipFill>
+                  <pic:spPr>
+                    <a:xfrm>
+                      <a:off x="0" y="0"/>
+                      <a:ext cx="4077269" cy="771633"/>
+                    </a:xfrm>
+                    <a:prstGeom prst="rect">
+                      <a:avLst/>
+                    </a:prstGeom>
+                  </pic:spPr>
+                </pic:pic>
+              </a:graphicData>
+            </a:graphic>
+          </wp:inline>
+        </w:drawing>
+      </w:r>
+    </w:p>
+    <w:p>
+      <w:pPr>
+        <w:pStyle w:val="Caption"/>
+        <w:jc w:val="center"/>
+        <w:rPr>
+          <w:lang w:val="en-US"/>
+        </w:rPr>
+      </w:pPr>
+      <w:bookmarkStart w:id="69" w:name="_Toc97719457"/>
+      <w:r>
+        <w:t xml:space="preserve">Figure </w:t>
+      </w:r>
+      <w:fldSimple w:instr=" SEQ Figure \* ARABIC ">
+        <w:r>
+          <w:rPr>
+            <w:noProof/>
+          </w:rPr>
+          <w:t>26</w:t>
+        </w:r>
+      </w:fldSimple>
+      <w:r>
+        <w:t xml:space="preserve"> - Protype Syntax Error Hover</w:t>
+      </w:r>
+      <w:bookmarkEnd w:id="69"/>
+    </w:p>
+    <w:p>
+      <w:pPr>
+        <w:pStyle w:val="Heading2"/>
+        <w:rPr>
+          <w:sz w:val="28"/>
+          <w:szCs w:val="28"/>
+          <w:lang w:val="en-US"/>
+        </w:rPr>
+      </w:pPr>
+      <w:bookmarkStart w:id="70" w:name="_Toc97719414"/>
+      <w:r>
+        <w:rPr>
+          <w:sz w:val="28"/>
+          <w:szCs w:val="28"/>
+          <w:lang w:val="en-US"/>
+        </w:rPr>
+        <w:t>Prototype User Interface – Educator Extension</w:t>
+      </w:r>
+      <w:bookmarkEnd w:id="70"/>
+    </w:p>
+    <w:p>
+      <w:pPr>
+        <w:rPr>
+          <w:lang w:val="en-US"/>
+        </w:rPr>
+      </w:pPr>
+      <w:r>
+        <w:rPr>
+          <w:lang w:val="en-US"/>
+        </w:rPr>
+        <w:t xml:space="preserve">The following prototype user interface provides an example for what the </w:t>
+      </w:r>
+      <w:r>
+        <w:rPr>
+          <w:lang w:val="en-US"/>
+        </w:rPr>
+        <w:t>educator</w:t>
+      </w:r>
+      <w:r>
+        <w:rPr>
+          <w:lang w:val="en-US"/>
+        </w:rPr>
+        <w:t xml:space="preserve"> extension can potentially do.</w:t>
+      </w:r>
+    </w:p>
+    <w:p>
+      <w:pPr>
+        <w:rPr>
+          <w:lang w:val="en-US"/>
+        </w:rPr>
+      </w:pPr>
+    </w:p>
+    <w:p>
+      <w:pPr>
+        <w:keepNext/>
+      </w:pPr>
+      <w:r>
+        <w:rPr>
+          <w:noProof/>
+          <w:lang w:val="en-US"/>
+        </w:rPr>
+        <w:drawing>
+          <wp:inline distT="0" distB="0" distL="0" distR="0" wp14:anchorId="6196B0FA" wp14:editId="7C150D84">
+            <wp:extent cx="5731510" cy="2414270"/>
+            <wp:effectExtent l="0" t="0" r="2540" b="5080"/>
+            <wp:docPr id="5" name="Picture 5" descr="Text&#10;&#10;Description automatically generated"/>
+            <wp:cNvGraphicFramePr>
+              <a:graphicFrameLocks xmlns:a="http://schemas.openxmlformats.org/drawingml/2006/main" noChangeAspect="1"/>
+            </wp:cNvGraphicFramePr>
+            <a:graphic xmlns:a="http://schemas.openxmlformats.org/drawingml/2006/main">
+              <a:graphicData uri="http://schemas.openxmlformats.org/drawingml/2006/picture">
+                <pic:pic xmlns:pic="http://schemas.openxmlformats.org/drawingml/2006/picture">
+                  <pic:nvPicPr>
+                    <pic:cNvPr id="5" name="Picture 5" descr="Text&#10;&#10;Description automatically generated"/>
+                    <pic:cNvPicPr/>
+                  </pic:nvPicPr>
+                  <pic:blipFill>
+                    <a:blip r:embed="rId16">
+                      <a:extLst>
+                        <a:ext uri="{28A0092B-C50C-407E-A947-70E740481C1C}">
+                          <a14:useLocalDpi xmlns:a14="http://schemas.microsoft.com/office/drawing/2010/main" val="0"/>
+                        </a:ext>
+                      </a:extLst>
+                    </a:blip>
+                    <a:stretch>
+                      <a:fillRect/>
+                    </a:stretch>
+                  </pic:blipFill>
+                  <pic:spPr>
+                    <a:xfrm>
+                      <a:off x="0" y="0"/>
+                      <a:ext cx="5731510" cy="2414270"/>
+                    </a:xfrm>
+                    <a:prstGeom prst="rect">
+                      <a:avLst/>
+                    </a:prstGeom>
+                  </pic:spPr>
+                </pic:pic>
+              </a:graphicData>
+            </a:graphic>
+          </wp:inline>
+        </w:drawing>
+      </w:r>
+    </w:p>
+    <w:p>
+      <w:pPr>
+        <w:pStyle w:val="Caption"/>
+        <w:rPr>
+          <w:lang w:val="en-US"/>
+        </w:rPr>
+      </w:pPr>
+      <w:bookmarkStart w:id="71" w:name="_Toc97719458"/>
+      <w:r>
+        <w:t xml:space="preserve">Figure </w:t>
+      </w:r>
+      <w:fldSimple w:instr=" SEQ Figure \* ARABIC ">
+        <w:r>
+          <w:rPr>
+            <w:noProof/>
+          </w:rPr>
+          <w:t>27</w:t>
+        </w:r>
+      </w:fldSimple>
+      <w:r>
+        <w:t xml:space="preserve"> - Educator Extension Prototype Interface</w:t>
+      </w:r>
+      <w:bookmarkEnd w:id="71"/>
+    </w:p>
+    <w:p>
+      <w:pPr>
+        <w:spacing w:line="360" w:lineRule="auto"/>
+        <w:rPr>
+          <w:lang w:val="en-US"/>
+        </w:rPr>
+      </w:pPr>
+      <w:r>
+        <w:rPr>
+          <w:lang w:val="en-US"/>
+        </w:rPr>
+        <w:t>The important components of the extension are explained below:</w:t>
+      </w:r>
+    </w:p>
+    <w:p>
+      <w:pPr>
+        <w:pStyle w:val="Heading3"/>
+        <w:rPr>
+          <w:lang w:val="en-US"/>
+        </w:rPr>
+      </w:pPr>
+      <w:bookmarkStart w:id="72" w:name="_Toc97719415"/>
+      <w:r>
+        <w:rPr>
+          <w:lang w:val="en-US"/>
+        </w:rPr>
+        <w:t>Verification Function Call</w:t>
+      </w:r>
+      <w:bookmarkEnd w:id="72"/>
+    </w:p>
+    <w:p>
+      <w:pPr>
+        <w:rPr>
+          <w:lang w:val="en-US"/>
+        </w:rPr>
+      </w:pPr>
+      <w:r>
+        <w:rPr>
+          <w:lang w:val="en-US"/>
+        </w:rPr>
+        <w:t>Once the student’s logic is obtained, the educator can call the verification function by simply pressing F9 on the keyboard. This will trigger an event where all the weakest precondition logics will be analyzed, and a verification status will be determined.</w:t>
+      </w:r>
+    </w:p>
+    <w:p>
+      <w:pPr>
+        <w:pStyle w:val="Heading3"/>
+        <w:rPr>
+          <w:lang w:val="en-US"/>
+        </w:rPr>
+      </w:pPr>
+      <w:bookmarkStart w:id="73" w:name="_Toc97719416"/>
+      <w:r>
+        <w:rPr>
+          <w:lang w:val="en-US"/>
+        </w:rPr>
+        <w:t>Verification Display</w:t>
+      </w:r>
+      <w:bookmarkEnd w:id="73"/>
+    </w:p>
+    <w:p>
+      <w:pPr>
+        <w:rPr>
+          <w:lang w:val="en-US"/>
+        </w:rPr>
+      </w:pPr>
+      <w:r>
+        <w:rPr>
+          <w:lang w:val="en-US"/>
+        </w:rPr>
+        <w:t xml:space="preserve">This will display the verification status of all the weakest precondition logic in a </w:t>
+      </w:r>
+      <w:r>
+        <w:rPr>
+          <w:lang w:val="en-US"/>
+        </w:rPr>
+        <w:t>colored</w:t>
+      </w:r>
+      <w:r>
+        <w:rPr>
+          <w:lang w:val="en-US"/>
+        </w:rPr>
+        <w:t xml:space="preserve"> box after the weakest precondition input. It will either display </w:t>
+      </w:r>
+      <w:r>
+        <w:rPr>
+          <w:highlight w:val="green"/>
+          <w:lang w:val="en-US"/>
+        </w:rPr>
+        <w:t>verified</w:t>
+      </w:r>
+      <w:r>
+        <w:rPr>
+          <w:lang w:val="en-US"/>
+        </w:rPr>
+        <w:t xml:space="preserve"> or </w:t>
+      </w:r>
+      <w:r>
+        <w:rPr>
+          <w:highlight w:val="red"/>
+          <w:lang w:val="en-US"/>
+        </w:rPr>
+        <w:t>unverified</w:t>
+      </w:r>
+      <w:r>
+        <w:rPr>
+          <w:lang w:val="en-US"/>
+        </w:rPr>
+        <w:t>, with the colors triggering an immediate indication of right and wrong to the educator</w:t>
+      </w:r>
+      <w:r>
+        <w:rPr>
+          <w:lang w:val="en-US"/>
+        </w:rPr>
+        <w:t>.</w:t>
+      </w:r>
+    </w:p>
+    <w:p>
+      <w:pPr>
+        <w:pStyle w:val="Heading3"/>
+        <w:rPr>
+          <w:lang w:val="en-US"/>
+        </w:rPr>
+      </w:pPr>
+      <w:bookmarkStart w:id="74" w:name="_Toc97719417"/>
+      <w:r>
+        <w:rPr>
+          <w:lang w:val="en-US"/>
+        </w:rPr>
+        <w:t>Verification Method Button</w:t>
+      </w:r>
+      <w:bookmarkEnd w:id="74"/>
+    </w:p>
+    <w:p>
+      <w:pPr>
+        <w:rPr>
+          <w:lang w:val="en-US"/>
+        </w:rPr>
+      </w:pPr>
+      <w:r>
+        <w:rPr>
+          <w:lang w:val="en-US"/>
+        </w:rPr>
+        <w:t xml:space="preserve">If the verification status is unusual or cannot be determined, then the educator </w:t>
+      </w:r>
+      <w:proofErr w:type="gramStart"/>
+      <w:r>
+        <w:rPr>
+          <w:lang w:val="en-US"/>
+        </w:rPr>
+        <w:t>has the ability to</w:t>
+      </w:r>
+      <w:proofErr w:type="gramEnd"/>
+      <w:r>
+        <w:rPr>
+          <w:lang w:val="en-US"/>
+        </w:rPr>
+        <w:t xml:space="preserve"> press a verification method button positioned after each verification condition displayed, this is not shown in the prototype image above.</w:t>
+      </w:r>
+    </w:p>
+    <w:p>
+      <w:pPr>
+        <w:pStyle w:val="Heading3"/>
+        <w:rPr>
+          <w:lang w:val="en-US"/>
+        </w:rPr>
+      </w:pPr>
+      <w:bookmarkStart w:id="75" w:name="_Toc97719418"/>
+      <w:r>
+        <w:rPr>
+          <w:lang w:val="en-US"/>
+        </w:rPr>
+        <w:t>Verification Method Display</w:t>
+      </w:r>
+      <w:bookmarkEnd w:id="75"/>
+    </w:p>
+    <w:p>
+      <w:pPr>
+        <w:rPr>
+          <w:lang w:val="en-US"/>
+        </w:rPr>
+      </w:pPr>
+      <w:r>
+        <w:rPr>
+          <w:lang w:val="en-US"/>
+        </w:rPr>
+        <w:t>Once the verification method button is pressed a hover will appear with the Dafny logic that was used to analyze the weakest precondition proof for errors and anomalies.</w:t>
       </w:r>
     </w:p>
     <w:p>
@@ -17962,16 +20667,17 @@
           <w:lang w:val="en-US"/>
         </w:rPr>
       </w:pPr>
-      <w:bookmarkStart w:id="58" w:name="_Toc97122837"/>
+      <w:bookmarkStart w:id="76" w:name="_Toc97719419"/>
       <w:r>
         <w:rPr>
           <w:sz w:val="36"/>
           <w:szCs w:val="36"/>
           <w:lang w:val="en-US"/>
         </w:rPr>
+        <w:lastRenderedPageBreak/>
         <w:t>Conclusion</w:t>
       </w:r>
-      <w:bookmarkEnd w:id="58"/>
+      <w:bookmarkEnd w:id="76"/>
     </w:p>
     <w:p>
       <w:pPr>
@@ -18001,7 +20707,7 @@
           <w:lang w:val="en-US"/>
         </w:rPr>
       </w:pPr>
-      <w:bookmarkStart w:id="59" w:name="_Toc97122838"/>
+      <w:bookmarkStart w:id="77" w:name="_Toc97719420"/>
       <w:r>
         <w:rPr>
           <w:sz w:val="36"/>
@@ -18010,7 +20716,7 @@
         </w:rPr>
         <w:t>Project Tasks</w:t>
       </w:r>
-      <w:bookmarkEnd w:id="59"/>
+      <w:bookmarkEnd w:id="77"/>
     </w:p>
     <w:p>
       <w:pPr>
@@ -18040,7 +20746,7 @@
           <w:lang w:val="en-US"/>
         </w:rPr>
       </w:pPr>
-      <w:bookmarkStart w:id="60" w:name="_Toc97122839"/>
+      <w:bookmarkStart w:id="78" w:name="_Toc97719421"/>
       <w:r>
         <w:rPr>
           <w:sz w:val="28"/>
@@ -18049,7 +20755,7 @@
         </w:rPr>
         <w:t>Project Deliverables</w:t>
       </w:r>
-      <w:bookmarkEnd w:id="60"/>
+      <w:bookmarkEnd w:id="78"/>
     </w:p>
     <w:p>
       <w:pPr>
@@ -18135,7 +20841,6 @@
           <w:szCs w:val="24"/>
           <w:lang w:val="en-US"/>
         </w:rPr>
-        <w:lastRenderedPageBreak/>
         <w:t>Thesis Final Presentation + Poster (TBA)</w:t>
       </w:r>
     </w:p>
@@ -18172,7 +20877,7 @@
           <w:lang w:val="en-US"/>
         </w:rPr>
       </w:pPr>
-      <w:bookmarkStart w:id="61" w:name="_Toc97122840"/>
+      <w:bookmarkStart w:id="79" w:name="_Toc97719422"/>
       <w:r>
         <w:rPr>
           <w:sz w:val="28"/>
@@ -18181,7 +20886,7 @@
         </w:rPr>
         <w:t>Student Tool Development</w:t>
       </w:r>
-      <w:bookmarkEnd w:id="61"/>
+      <w:bookmarkEnd w:id="79"/>
     </w:p>
     <w:p>
       <w:pPr>
@@ -18306,6 +21011,7 @@
           <w:szCs w:val="24"/>
           <w:lang w:val="en-US"/>
         </w:rPr>
+        <w:lastRenderedPageBreak/>
         <w:t>Provide suggestions for weakest precondition proof formatting to the user</w:t>
       </w:r>
     </w:p>
@@ -18319,7 +21025,7 @@
           <w:lang w:val="en-US"/>
         </w:rPr>
       </w:pPr>
-      <w:bookmarkStart w:id="62" w:name="_Toc97122841"/>
+      <w:bookmarkStart w:id="80" w:name="_Toc97719423"/>
       <w:r>
         <w:rPr>
           <w:sz w:val="28"/>
@@ -18328,7 +21034,7 @@
         </w:rPr>
         <w:t>Educator Tool Development</w:t>
       </w:r>
-      <w:bookmarkEnd w:id="62"/>
+      <w:bookmarkEnd w:id="80"/>
     </w:p>
     <w:p>
       <w:pPr>
@@ -18454,7 +21160,7 @@
           <w:lang w:val="en-US"/>
         </w:rPr>
       </w:pPr>
-      <w:bookmarkStart w:id="63" w:name="_Toc97122842"/>
+      <w:bookmarkStart w:id="81" w:name="_Toc97719424"/>
       <w:r>
         <w:rPr>
           <w:sz w:val="28"/>
@@ -18463,7 +21169,7 @@
         </w:rPr>
         <w:t>Extension Educator Tool Development</w:t>
       </w:r>
-      <w:bookmarkEnd w:id="63"/>
+      <w:bookmarkEnd w:id="81"/>
     </w:p>
     <w:p>
       <w:pPr>
@@ -18493,15 +21199,7 @@
           <w:szCs w:val="24"/>
           <w:lang w:val="en-US"/>
         </w:rPr>
-        <w:t xml:space="preserve"> in </w:t>
-      </w:r>
-      <w:r>
-        <w:rPr>
-          <w:sz w:val="24"/>
-          <w:szCs w:val="24"/>
-          <w:lang w:val="en-US"/>
-        </w:rPr>
-        <w:t>an online quiz format</w:t>
+        <w:t xml:space="preserve"> in an online quiz format</w:t>
       </w:r>
     </w:p>
     <w:p>
@@ -18532,7 +21230,7 @@
           <w:lang w:val="en-US"/>
         </w:rPr>
       </w:pPr>
-      <w:bookmarkStart w:id="64" w:name="_Toc97122843"/>
+      <w:bookmarkStart w:id="82" w:name="_Toc97719425"/>
       <w:r>
         <w:rPr>
           <w:sz w:val="36"/>
@@ -18541,7 +21239,7 @@
         </w:rPr>
         <w:t>Project Plan</w:t>
       </w:r>
-      <w:bookmarkEnd w:id="64"/>
+      <w:bookmarkEnd w:id="82"/>
     </w:p>
     <w:p>
       <w:pPr>
@@ -18778,17 +21476,16 @@
           <w:lang w:val="en-US"/>
         </w:rPr>
       </w:pPr>
-      <w:bookmarkStart w:id="65" w:name="_Toc97122844"/>
+      <w:bookmarkStart w:id="83" w:name="_Toc97719426"/>
       <w:r>
         <w:rPr>
           <w:sz w:val="36"/>
           <w:szCs w:val="36"/>
           <w:lang w:val="en-US"/>
         </w:rPr>
-        <w:lastRenderedPageBreak/>
         <w:t>Risks</w:t>
       </w:r>
-      <w:bookmarkEnd w:id="65"/>
+      <w:bookmarkEnd w:id="83"/>
     </w:p>
     <w:p>
       <w:pPr>
@@ -18834,7 +21531,7 @@
           <w:lang w:val="en-US"/>
         </w:rPr>
       </w:pPr>
-      <w:bookmarkStart w:id="66" w:name="_Toc97122845"/>
+      <w:bookmarkStart w:id="84" w:name="_Toc97719427"/>
       <w:r>
         <w:rPr>
           <w:sz w:val="28"/>
@@ -18843,7 +21540,7 @@
         </w:rPr>
         <w:t>Time Management</w:t>
       </w:r>
-      <w:bookmarkEnd w:id="66"/>
+      <w:bookmarkEnd w:id="84"/>
     </w:p>
     <w:p>
       <w:pPr>
@@ -18936,16 +21633,17 @@
           <w:lang w:val="en-US"/>
         </w:rPr>
       </w:pPr>
-      <w:bookmarkStart w:id="67" w:name="_Toc97122846"/>
+      <w:bookmarkStart w:id="85" w:name="_Toc97719428"/>
       <w:r>
         <w:rPr>
           <w:sz w:val="28"/>
           <w:szCs w:val="28"/>
           <w:lang w:val="en-US"/>
         </w:rPr>
+        <w:lastRenderedPageBreak/>
         <w:t>Lack of Expertise</w:t>
       </w:r>
-      <w:bookmarkEnd w:id="67"/>
+      <w:bookmarkEnd w:id="85"/>
     </w:p>
     <w:p>
       <w:pPr>
@@ -18972,16 +21670,14 @@
         </w:rPr>
         <w:t xml:space="preserve">: </w:t>
       </w:r>
-      <w:proofErr w:type="gramStart"/>
-      <w:r>
-        <w:rPr>
-          <w:sz w:val="24"/>
-          <w:szCs w:val="24"/>
-          <w:lang w:val="en-US"/>
-        </w:rPr>
-        <w:t>Bachelors of Engineering</w:t>
-      </w:r>
-      <w:proofErr w:type="gramEnd"/>
+      <w:r>
+        <w:rPr>
+          <w:sz w:val="24"/>
+          <w:szCs w:val="24"/>
+          <w:lang w:val="en-US"/>
+        </w:rPr>
+        <w:t>Bachelor of Engineering</w:t>
+      </w:r>
       <w:r>
         <w:rPr>
           <w:sz w:val="24"/>
@@ -19041,7 +21737,7 @@
           <w:lang w:val="en-US"/>
         </w:rPr>
       </w:pPr>
-      <w:bookmarkStart w:id="68" w:name="_Toc97122847"/>
+      <w:bookmarkStart w:id="86" w:name="_Toc97719429"/>
       <w:r>
         <w:rPr>
           <w:sz w:val="28"/>
@@ -19050,7 +21746,7 @@
         </w:rPr>
         <w:t>Worldly Inhibitors</w:t>
       </w:r>
-      <w:bookmarkEnd w:id="68"/>
+      <w:bookmarkEnd w:id="86"/>
     </w:p>
     <w:p>
       <w:pPr>
@@ -19144,24 +21840,39 @@
     <w:p>
       <w:pPr>
         <w:pStyle w:val="Heading1"/>
-        <w:numPr>
-          <w:ilvl w:val="0"/>
-          <w:numId w:val="0"/>
-        </w:numPr>
-        <w:ind w:left="432" w:hanging="432"/>
-        <w:rPr>
-          <w:lang w:val="en-US"/>
-        </w:rPr>
-      </w:pPr>
-      <w:bookmarkStart w:id="69" w:name="_Toc97122848"/>
-      <w:r>
-        <w:rPr>
+        <w:rPr>
+          <w:lang w:val="en-US"/>
+        </w:rPr>
+      </w:pPr>
+      <w:bookmarkStart w:id="87" w:name="_Toc97719430"/>
+      <w:r>
+        <w:rPr>
+          <w:sz w:val="36"/>
+          <w:szCs w:val="36"/>
           <w:lang w:val="en-US"/>
         </w:rPr>
         <w:lastRenderedPageBreak/>
+        <w:t>Appendix</w:t>
+      </w:r>
+      <w:bookmarkEnd w:id="87"/>
+    </w:p>
+    <w:p>
+      <w:pPr>
+        <w:pStyle w:val="Heading1"/>
+        <w:rPr>
+          <w:lang w:val="en-US"/>
+        </w:rPr>
+      </w:pPr>
+      <w:bookmarkStart w:id="88" w:name="_Toc97719431"/>
+      <w:r>
+        <w:rPr>
+          <w:sz w:val="36"/>
+          <w:szCs w:val="36"/>
+          <w:lang w:val="en-US"/>
+        </w:rPr>
         <w:t>Bibliography</w:t>
       </w:r>
-      <w:bookmarkEnd w:id="69"/>
+      <w:bookmarkEnd w:id="88"/>
     </w:p>
     <w:p>
       <w:pPr>
@@ -19234,7 +21945,7 @@
         <w:tab/>
         <w:t xml:space="preserve">H. P. Krysta Yousoufian, Michael Ernst, David Notkin, and Dan Grossman. "Reasoning About Code, Part 1." </w:t>
       </w:r>
-      <w:hyperlink r:id="rId12" w:history="1">
+      <w:hyperlink r:id="rId17" w:history="1">
         <w:r>
           <w:rPr>
             <w:rStyle w:val="Hyperlink"/>
@@ -19429,7 +22140,7 @@
         </w:rPr>
         <w:fldChar w:fldCharType="end"/>
       </w:r>
-      <w:bookmarkStart w:id="70" w:name="_Toc84321028"/>
+      <w:bookmarkStart w:id="89" w:name="_Toc84321028"/>
     </w:p>
     <w:p>
       <w:pPr>
@@ -19495,7 +22206,7 @@
         </w:rPr>
       </w:pPr>
     </w:p>
-    <w:bookmarkEnd w:id="70"/>
+    <w:bookmarkEnd w:id="89"/>
     <w:p>
       <w:pPr>
         <w:spacing w:line="360" w:lineRule="auto"/>
@@ -19507,7 +22218,7 @@
       </w:pPr>
     </w:p>
     <w:sectPr>
-      <w:footerReference w:type="default" r:id="rId13"/>
+      <w:footerReference w:type="default" r:id="rId18"/>
       <w:pgSz w:w="11906" w:h="16838"/>
       <w:pgMar w:top="1440" w:right="1440" w:bottom="1440" w:left="1440" w:header="708" w:footer="708" w:gutter="0"/>
       <w:pgNumType w:start="1"/>

</xml_diff>